<commit_message>
arranged the current state and justified the specific objectives
</commit_message>
<xml_diff>
--- a/Docu.docx
+++ b/Docu.docx
@@ -1,6 +1,6 @@
 
 <file path=word/document.xml><?xml version="1.0" encoding="utf-8"?>
-<w:document xmlns:wpc="http://schemas.microsoft.com/office/word/2010/wordprocessingCanvas" xmlns:cx="http://schemas.microsoft.com/office/drawing/2014/chartex" xmlns:cx1="http://schemas.microsoft.com/office/drawing/2015/9/8/chartex" xmlns:mc="http://schemas.openxmlformats.org/markup-compatibility/2006" xmlns:o="urn:schemas-microsoft-com:office:office" xmlns:r="http://schemas.openxmlformats.org/officeDocument/2006/relationships" xmlns:m="http://schemas.openxmlformats.org/officeDocument/2006/math" xmlns:v="urn:schemas-microsoft-com:vml" xmlns:wp14="http://schemas.microsoft.com/office/word/2010/wordprocessingDrawing" xmlns:wp="http://schemas.openxmlformats.org/drawingml/2006/wordprocessingDrawing" xmlns:w10="urn:schemas-microsoft-com:office:word" xmlns:w="http://schemas.openxmlformats.org/wordprocessingml/2006/main" xmlns:w14="http://schemas.microsoft.com/office/word/2010/wordml" xmlns:w15="http://schemas.microsoft.com/office/word/2012/wordml" xmlns:w16se="http://schemas.microsoft.com/office/word/2015/wordml/symex" xmlns:wpg="http://schemas.microsoft.com/office/word/2010/wordprocessingGroup" xmlns:wpi="http://schemas.microsoft.com/office/word/2010/wordprocessingInk" xmlns:wne="http://schemas.microsoft.com/office/word/2006/wordml" xmlns:wps="http://schemas.microsoft.com/office/word/2010/wordprocessingShape" mc:Ignorable="w14 w15 w16se wp14">
+<w:document xmlns:wpc="http://schemas.microsoft.com/office/word/2010/wordprocessingCanvas" xmlns:cx="http://schemas.microsoft.com/office/drawing/2014/chartex" xmlns:mc="http://schemas.openxmlformats.org/markup-compatibility/2006" xmlns:o="urn:schemas-microsoft-com:office:office" xmlns:r="http://schemas.openxmlformats.org/officeDocument/2006/relationships" xmlns:m="http://schemas.openxmlformats.org/officeDocument/2006/math" xmlns:v="urn:schemas-microsoft-com:vml" xmlns:wp14="http://schemas.microsoft.com/office/word/2010/wordprocessingDrawing" xmlns:wp="http://schemas.openxmlformats.org/drawingml/2006/wordprocessingDrawing" xmlns:w10="urn:schemas-microsoft-com:office:word" xmlns:w="http://schemas.openxmlformats.org/wordprocessingml/2006/main" xmlns:w14="http://schemas.microsoft.com/office/word/2010/wordml" xmlns:w15="http://schemas.microsoft.com/office/word/2012/wordml" xmlns:w16se="http://schemas.microsoft.com/office/word/2015/wordml/symex" xmlns:wpg="http://schemas.microsoft.com/office/word/2010/wordprocessingGroup" xmlns:wpi="http://schemas.microsoft.com/office/word/2010/wordprocessingInk" xmlns:wne="http://schemas.microsoft.com/office/word/2006/wordml" xmlns:wps="http://schemas.microsoft.com/office/word/2010/wordprocessingShape" mc:Ignorable="w14 w15 w16se wp14">
   <w:body>
     <w:p>
       <w:pPr>
@@ -2564,22 +2564,255 @@
       <w:r>
         <w:t>Overview of the current state of the technology</w:t>
       </w:r>
+    </w:p>
+    <w:p>
+      <w:pPr>
+        <w:pStyle w:val="Heading2"/>
+      </w:pPr>
+      <w:r>
+        <w:t>Lecture</w:t>
+      </w:r>
+    </w:p>
+    <w:p>
+      <w:pPr>
+        <w:pStyle w:val="Heading2"/>
+        <w:rPr>
+          <w:b w:val="0"/>
+        </w:rPr>
+      </w:pPr>
+      <w:r>
+        <w:rPr>
+          <w:b w:val="0"/>
+        </w:rPr>
+        <w:t>The way they conduct their lecture is the common way how a typical school/professor give his/her lecture. They give it in oral based form or sometimes they just give handouts to their students and the students will photocopy it and they will distribute the photocopied lecture to their classmates.</w:t>
+      </w:r>
+    </w:p>
+    <w:p>
+      <w:pPr>
+        <w:pStyle w:val="BodyofResearch"/>
+        <w:rPr>
+          <w:b/>
+        </w:rPr>
+      </w:pPr>
+      <w:r>
+        <w:rPr>
+          <w:b/>
+        </w:rPr>
+        <w:t>Distribution of handouts/syllabus</w:t>
+      </w:r>
+    </w:p>
+    <w:p>
+      <w:pPr>
+        <w:pStyle w:val="BodyofResearch"/>
+      </w:pPr>
+      <w:r>
+        <w:t>Hard copy of handouts is</w:t>
+      </w:r>
+      <w:r>
+        <w:t xml:space="preserve"> given to the students. Syllabus of the </w:t>
+      </w:r>
+      <w:r>
+        <w:t xml:space="preserve">subjects are also in hard copy. </w:t>
+      </w:r>
+      <w:r>
+        <w:t>The teacher will make the treasurer collect money to his/her classmates for the photocopying of their handouts. Once the handout was photocopied, the students can now take d</w:t>
+      </w:r>
+      <w:r>
+        <w:t xml:space="preserve">own notes using their handouts. </w:t>
+      </w:r>
+      <w:r>
+        <w:t>The students don’t have such materials to study their lessons when there are no classes. Here are the reasons why there are no classes:</w:t>
+      </w:r>
+      <w:r>
+        <w:tab/>
+      </w:r>
+      <w:r>
+        <w:tab/>
+      </w:r>
+    </w:p>
+    <w:p>
+      <w:pPr>
+        <w:pStyle w:val="BodyofResearch"/>
+      </w:pPr>
+      <w:r>
+        <w:t>1. Suspension of classes</w:t>
+      </w:r>
+      <w:r>
+        <w:tab/>
+      </w:r>
+      <w:r>
+        <w:tab/>
+      </w:r>
+      <w:r>
+        <w:tab/>
+      </w:r>
+      <w:r>
+        <w:tab/>
+      </w:r>
+    </w:p>
+    <w:p>
+      <w:pPr>
+        <w:pStyle w:val="BodyofResearch"/>
+      </w:pPr>
+      <w:r>
+        <w:t>2. Events of the school</w:t>
+      </w:r>
+      <w:r>
+        <w:tab/>
+      </w:r>
+      <w:r>
+        <w:tab/>
+      </w:r>
+      <w:r>
+        <w:tab/>
+      </w:r>
+      <w:r>
+        <w:tab/>
+      </w:r>
+    </w:p>
+    <w:p>
+      <w:pPr>
+        <w:pStyle w:val="BodyofResearch"/>
+      </w:pPr>
+      <w:r>
+        <w:t>3. Holidays</w:t>
+      </w:r>
+    </w:p>
+    <w:p>
+      <w:pPr>
+        <w:pStyle w:val="BodyofResearch"/>
+        <w:rPr>
+          <w:b/>
+        </w:rPr>
+      </w:pPr>
+      <w:r>
+        <w:rPr>
+          <w:b/>
+        </w:rPr>
+        <w:t>Notifications</w:t>
+      </w:r>
+    </w:p>
+    <w:p>
+      <w:pPr>
+        <w:pStyle w:val="BodyofResearch"/>
+      </w:pPr>
+      <w:r>
+        <w:t>Absent students are not notified when there are quizzes or assignments given to the class unless they ask their classmates or their classmates notify them voluntarily because teachers notify the students in a verbal manner.</w:t>
+      </w:r>
+    </w:p>
+    <w:p>
+      <w:pPr>
+        <w:jc w:val="both"/>
+      </w:pPr>
+    </w:p>
+    <w:p/>
+    <w:p>
+      <w:pPr>
+        <w:pStyle w:val="BodyofResearch"/>
+        <w:rPr>
+          <w:b/>
+        </w:rPr>
+      </w:pPr>
+      <w:r>
+        <w:rPr>
+          <w:b/>
+        </w:rPr>
+        <w:lastRenderedPageBreak/>
+        <w:t>Quizzes</w:t>
+      </w:r>
+    </w:p>
+    <w:p>
+      <w:pPr>
+        <w:pStyle w:val="BodyofResearch"/>
+      </w:pPr>
+      <w:r>
+        <w:t>The teachers have to create a quiz based on their lesson plan</w:t>
+      </w:r>
+      <w:r>
+        <w:t xml:space="preserve"> and give it to their students.  </w:t>
+      </w:r>
+      <w:r>
+        <w:t>Quizzes of the students are given manually by dictation or in written format. In dictation, the teacher will dictate the questions for the quiz and the students have to write their answers on a sheet of paper. In written format, the teacher will write the questions of the quiz and the students will answer on a sheet of paper.</w:t>
+      </w:r>
+    </w:p>
+    <w:p>
+      <w:pPr>
+        <w:pStyle w:val="BodyofResearch"/>
+        <w:rPr>
+          <w:b/>
+        </w:rPr>
+      </w:pPr>
+      <w:r>
+        <w:rPr>
+          <w:b/>
+        </w:rPr>
+        <w:t>Assignments</w:t>
+      </w:r>
+    </w:p>
+    <w:p>
+      <w:pPr>
+        <w:pStyle w:val="BodyofResearch"/>
+      </w:pPr>
+      <w:r>
+        <w:t xml:space="preserve">Assignments of the students are given manually by </w:t>
+      </w:r>
+      <w:r>
+        <w:t xml:space="preserve">dictation or in written format. </w:t>
+      </w:r>
+      <w:r>
+        <w:t>The teachers have to create assignments for their students. In dictation, the teacher will dictate the questions of the assignment then the students will write it down and pass their assignment before the stipulated time.</w:t>
+      </w:r>
       <w:r>
         <w:t xml:space="preserve"> </w:t>
       </w:r>
+      <w:r>
+        <w:t>I written format, the teachers will photocopy a particular sheet of paper that contains the quiz and the students will answer on the photocopied paper.</w:t>
+      </w:r>
+    </w:p>
+    <w:p>
+      <w:pPr>
+        <w:pStyle w:val="Heading2"/>
+      </w:pPr>
+      <w:r>
+        <w:t>Objectives of the study</w:t>
+      </w:r>
     </w:p>
     <w:p>
       <w:pPr>
         <w:pStyle w:val="BodyofResearch"/>
-        <w:rPr>
-          <w:b/>
-        </w:rPr>
-      </w:pPr>
-      <w:r>
-        <w:rPr>
-          <w:b/>
-        </w:rPr>
-        <w:t>Quizzes</w:t>
+      </w:pPr>
+      <w:r>
+        <w:t xml:space="preserve">The main objective of the proponents is to </w:t>
+      </w:r>
+      <w:r>
+        <w:t xml:space="preserve">provide a </w:t>
+      </w:r>
+      <w:r>
+        <w:t>learning system</w:t>
+      </w:r>
+      <w:r>
+        <w:t xml:space="preserve"> for Gateways Institute of</w:t>
+      </w:r>
+      <w:r>
+        <w:t xml:space="preserve"> </w:t>
+      </w:r>
+      <w:r>
+        <w:t xml:space="preserve">Science and Technology </w:t>
+      </w:r>
+      <w:r>
+        <w:t xml:space="preserve">designed to </w:t>
+      </w:r>
+      <w:r>
+        <w:t>improve</w:t>
+      </w:r>
+      <w:r>
+        <w:t xml:space="preserve"> their</w:t>
+      </w:r>
+      <w:r>
+        <w:t xml:space="preserve"> education</w:t>
+      </w:r>
+      <w:r>
+        <w:t xml:space="preserve"> through the use of technology.</w:t>
       </w:r>
     </w:p>
     <w:p>
@@ -2587,27 +2820,21 @@
         <w:pStyle w:val="BodyofResearch"/>
       </w:pPr>
       <w:r>
-        <w:t>The teachers have to create a quiz based on their lesson plan</w:t>
-      </w:r>
-      <w:r>
-        <w:t xml:space="preserve"> and give it to their students.  </w:t>
-      </w:r>
-      <w:r>
-        <w:t>Quizzes of the students are given manually by dictation or in written format. In dictation, the teacher will dictate the questions for the quiz and the students have to write their answers on a sheet of paper. In written format, the teacher will write the questions of the quiz and the students will answer on a sheet of paper.</w:t>
+        <w:t>The proponent’s specific objectives are as follows:</w:t>
       </w:r>
     </w:p>
     <w:p>
       <w:pPr>
         <w:pStyle w:val="BodyofResearch"/>
-        <w:rPr>
-          <w:b/>
-        </w:rPr>
-      </w:pPr>
-      <w:r>
-        <w:rPr>
-          <w:b/>
-        </w:rPr>
-        <w:t>Assignments</w:t>
+      </w:pPr>
+      <w:r>
+        <w:t>1.</w:t>
+      </w:r>
+      <w:r>
+        <w:t xml:space="preserve"> Provide sufficient learning materials/resources for the students</w:t>
+      </w:r>
+      <w:r>
+        <w:t>.</w:t>
       </w:r>
     </w:p>
     <w:p>
@@ -2615,33 +2842,35 @@
         <w:pStyle w:val="BodyofResearch"/>
       </w:pPr>
       <w:r>
-        <w:t xml:space="preserve">Assignments of the students are given manually by </w:t>
-      </w:r>
-      <w:r>
-        <w:t xml:space="preserve">dictation or in written format. </w:t>
-      </w:r>
-      <w:r>
-        <w:t>The teachers have to create assignments for their students. In dictation, the teacher will dictate the questions of the assignment then the students will write it down and pass their assignment before the stipulated time.</w:t>
+        <w:t xml:space="preserve">-The learning materials that the professor/admin will give to the students will cover the whole topic for the quarter/semester the students enrolled for.  </w:t>
+      </w:r>
+    </w:p>
+    <w:p>
+      <w:pPr>
+        <w:pStyle w:val="BodyofResearch"/>
+      </w:pPr>
+      <w:r>
+        <w:t>2.</w:t>
       </w:r>
       <w:r>
         <w:t xml:space="preserve"> </w:t>
       </w:r>
       <w:r>
-        <w:t>I written format, the teachers will photocopy a particular sheet of paper that contains the quiz and the students will answer on the photocopied paper.</w:t>
+        <w:t xml:space="preserve">Provide </w:t>
+      </w:r>
+      <w:r>
+        <w:t>a learning system that the students can use to advance through their lessons</w:t>
+      </w:r>
+      <w:r>
+        <w:t>.</w:t>
       </w:r>
     </w:p>
     <w:p>
       <w:pPr>
         <w:pStyle w:val="BodyofResearch"/>
-        <w:rPr>
-          <w:b/>
-        </w:rPr>
-      </w:pPr>
-      <w:r>
-        <w:rPr>
-          <w:b/>
-        </w:rPr>
-        <w:t>Distribution of handouts/syllabus</w:t>
+      </w:pPr>
+      <w:r>
+        <w:t>-The students can advance through their lessons using their handouts, because their handouts cover the whole quarter/semester’s topics, they can read it and study for it in advance.</w:t>
       </w:r>
     </w:p>
     <w:p>
@@ -2649,28 +2878,14 @@
         <w:pStyle w:val="BodyofResearch"/>
       </w:pPr>
       <w:r>
-        <w:t>Hard copy of handouts is</w:t>
-      </w:r>
-      <w:r>
-        <w:t xml:space="preserve"> given to the students. Syllabus of the </w:t>
-      </w:r>
-      <w:r>
-        <w:t xml:space="preserve">subjects are also in hard copy. </w:t>
-      </w:r>
-      <w:r>
-        <w:t>The teacher will make the treasurer collect money to his/her classmates for the photocopying of their handouts. Once the handout was photocopied, the students can now take d</w:t>
-      </w:r>
-      <w:r>
-        <w:t xml:space="preserve">own notes using their handouts. </w:t>
-      </w:r>
-      <w:r>
-        <w:t>The students don’t have such materials to study their lessons when there are no classes. Here are the reasons why there are no classes:</w:t>
-      </w:r>
-      <w:r>
-        <w:tab/>
-      </w:r>
-      <w:r>
-        <w:tab/>
+        <w:lastRenderedPageBreak/>
+        <w:t>3.</w:t>
+      </w:r>
+      <w:r>
+        <w:t xml:space="preserve"> </w:t>
+      </w:r>
+      <w:r>
+        <w:t>Provide a learning system that the teachers can use to monitor the student’s progress and    performance.</w:t>
       </w:r>
     </w:p>
     <w:p>
@@ -2678,19 +2893,10 @@
         <w:pStyle w:val="BodyofResearch"/>
       </w:pPr>
       <w:r>
-        <w:t>1. Suspension of classes</w:t>
-      </w:r>
-      <w:r>
-        <w:tab/>
-      </w:r>
-      <w:r>
-        <w:tab/>
-      </w:r>
-      <w:r>
-        <w:tab/>
-      </w:r>
-      <w:r>
-        <w:tab/>
+        <w:t xml:space="preserve">-Our Learning System have a feature of </w:t>
+      </w:r>
+      <w:r>
+        <w:t>monitoring for the teachers so that they can monitor their student’s progress and performance, they can see the percentage of how many students view/download the handouts they give and also the teachers can see the percentage of the students who passed a specific question in a certain task and who failed a specific question in a certain task and also the teachers can monitor the score of the students in answering the questions in their respective tasks.</w:t>
       </w:r>
     </w:p>
     <w:p>
@@ -2698,19 +2904,19 @@
         <w:pStyle w:val="BodyofResearch"/>
       </w:pPr>
       <w:r>
-        <w:t>2. Events of the school</w:t>
-      </w:r>
-      <w:r>
-        <w:tab/>
-      </w:r>
-      <w:r>
-        <w:tab/>
-      </w:r>
-      <w:r>
-        <w:tab/>
-      </w:r>
-      <w:r>
-        <w:tab/>
+        <w:t>4.</w:t>
+      </w:r>
+      <w:r>
+        <w:t xml:space="preserve"> </w:t>
+      </w:r>
+      <w:r>
+        <w:t xml:space="preserve">Provide a learning system that </w:t>
+      </w:r>
+      <w:r>
+        <w:t xml:space="preserve">will ease the work of teachers </w:t>
+      </w:r>
+      <w:r>
+        <w:t>to give assignments and quizzes.</w:t>
       </w:r>
     </w:p>
     <w:p>
@@ -2718,171 +2924,34 @@
         <w:pStyle w:val="BodyofResearch"/>
       </w:pPr>
       <w:r>
-        <w:lastRenderedPageBreak/>
-        <w:t>3. Holidays</w:t>
+        <w:t xml:space="preserve">-Our Learning System helps the teachers to give assignments and quizzes and also handouts easily by just uploading questions in the specific </w:t>
+      </w:r>
+      <w:r>
+        <w:t>section and give it as an assignment or a quiz.</w:t>
       </w:r>
     </w:p>
     <w:p>
       <w:pPr>
         <w:pStyle w:val="BodyofResearch"/>
-        <w:rPr>
-          <w:b/>
-        </w:rPr>
-      </w:pPr>
-      <w:r>
-        <w:rPr>
-          <w:b/>
-        </w:rPr>
-        <w:t>Notifications</w:t>
+      </w:pPr>
+      <w:r>
+        <w:t>5. Provide a learning system that can be used by the students and teachers for their communication.</w:t>
       </w:r>
     </w:p>
     <w:p>
       <w:pPr>
         <w:pStyle w:val="BodyofResearch"/>
-      </w:pPr>
-      <w:r>
-        <w:t>Absent students are not notified when there are quizzes or assignments given to the class unless they ask their classmates or their classmates notify them voluntarily</w:t>
-      </w:r>
-      <w:r>
-        <w:t xml:space="preserve"> because </w:t>
-      </w:r>
-      <w:r>
-        <w:t>teachers notify the students in a verbal manner.</w:t>
+        <w:rPr>
+          <w:highlight w:val="lightGray"/>
+        </w:rPr>
+      </w:pPr>
+      <w:r>
+        <w:t>-Our Learning System has a real time chat feature so that ta teacher and student can communicate to each other easily, and we know that not every student can talk to a certain teacher easily, some students are shy or some are just lazy and we also know that every professor is busy in their works and studies, that also make them hard to approach.</w:t>
       </w:r>
       <w:bookmarkStart w:id="2" w:name="_GoBack"/>
       <w:bookmarkEnd w:id="2"/>
-    </w:p>
-    <w:p>
-      <w:pPr>
-        <w:pStyle w:val="Heading2"/>
-      </w:pPr>
-      <w:r>
-        <w:t>Objectives of the study</w:t>
-      </w:r>
-    </w:p>
-    <w:p>
-      <w:pPr>
-        <w:pStyle w:val="BodyofResearch"/>
-      </w:pPr>
-      <w:r>
-        <w:t xml:space="preserve">The main objective of the proponents is to </w:t>
-      </w:r>
-      <w:r>
-        <w:t xml:space="preserve">provide a </w:t>
-      </w:r>
-      <w:r>
-        <w:t>learning system</w:t>
-      </w:r>
-      <w:r>
-        <w:t xml:space="preserve"> for Gateways Institute of</w:t>
-      </w:r>
-      <w:r>
-        <w:t xml:space="preserve"> </w:t>
-      </w:r>
-      <w:r>
-        <w:t xml:space="preserve">Science and Technology </w:t>
-      </w:r>
-      <w:r>
-        <w:t xml:space="preserve">designed to </w:t>
-      </w:r>
-      <w:r>
-        <w:t>improve</w:t>
-      </w:r>
-      <w:r>
-        <w:t xml:space="preserve"> their</w:t>
-      </w:r>
-      <w:r>
-        <w:t xml:space="preserve"> education</w:t>
-      </w:r>
-      <w:r>
-        <w:t xml:space="preserve"> through the use of technology.</w:t>
-      </w:r>
-    </w:p>
-    <w:p>
-      <w:pPr>
-        <w:pStyle w:val="BodyofResearch"/>
-      </w:pPr>
-      <w:r>
-        <w:t>The proponent’s specific objectives are as follows:</w:t>
-      </w:r>
-    </w:p>
-    <w:p>
-      <w:pPr>
-        <w:pStyle w:val="BodyofResearch"/>
-      </w:pPr>
-      <w:r>
-        <w:t>1.</w:t>
-      </w:r>
-      <w:r>
-        <w:t xml:space="preserve"> Provide sufficient learning materials/resources for the students</w:t>
-      </w:r>
-      <w:r>
-        <w:t>.</w:t>
-      </w:r>
-    </w:p>
-    <w:p>
-      <w:pPr>
-        <w:pStyle w:val="BodyofResearch"/>
-      </w:pPr>
-      <w:r>
-        <w:t>2.</w:t>
-      </w:r>
-      <w:r>
-        <w:t xml:space="preserve"> </w:t>
-      </w:r>
-      <w:r>
-        <w:t xml:space="preserve">Provide </w:t>
-      </w:r>
-      <w:r>
-        <w:t>a learning system that the students can use to advance through their lessons</w:t>
-      </w:r>
-      <w:r>
-        <w:t>.</w:t>
-      </w:r>
-    </w:p>
-    <w:p>
-      <w:pPr>
-        <w:pStyle w:val="BodyofResearch"/>
-      </w:pPr>
-      <w:r>
-        <w:t>3.</w:t>
-      </w:r>
-      <w:r>
-        <w:t xml:space="preserve"> </w:t>
-      </w:r>
-      <w:r>
-        <w:t>Provide a learning system that the teachers can use to monitor the student’s progress and    performance.</w:t>
-      </w:r>
-    </w:p>
-    <w:p>
-      <w:pPr>
-        <w:pStyle w:val="BodyofResearch"/>
-      </w:pPr>
-      <w:r>
-        <w:t>4.</w:t>
-      </w:r>
-      <w:r>
-        <w:t xml:space="preserve"> </w:t>
-      </w:r>
-      <w:r>
-        <w:t xml:space="preserve">Provide a learning system that </w:t>
-      </w:r>
-      <w:r>
-        <w:t xml:space="preserve">will ease the work of teachers </w:t>
-      </w:r>
-      <w:r>
-        <w:t>to give assignments and quizzes.</w:t>
-      </w:r>
-    </w:p>
-    <w:p>
-      <w:pPr>
-        <w:pStyle w:val="BodyofResearch"/>
-        <w:rPr>
-          <w:highlight w:val="lightGray"/>
-        </w:rPr>
-      </w:pPr>
-      <w:r>
-        <w:t>5. Provide a learning system that can be used by the students and teachers for their communication.</w:t>
+      <w:r>
+        <w:t xml:space="preserve"> But our Learning System provide a feature that can help them communicate to their respective teachers easily.</w:t>
       </w:r>
     </w:p>
     <w:p>
@@ -21777,7 +21846,7 @@
 </file>
 
 <file path=word/endnotes.xml><?xml version="1.0" encoding="utf-8"?>
-<w:endnotes xmlns:wpc="http://schemas.microsoft.com/office/word/2010/wordprocessingCanvas" xmlns:cx="http://schemas.microsoft.com/office/drawing/2014/chartex" xmlns:cx1="http://schemas.microsoft.com/office/drawing/2015/9/8/chartex" xmlns:mc="http://schemas.openxmlformats.org/markup-compatibility/2006" xmlns:o="urn:schemas-microsoft-com:office:office" xmlns:r="http://schemas.openxmlformats.org/officeDocument/2006/relationships" xmlns:m="http://schemas.openxmlformats.org/officeDocument/2006/math" xmlns:v="urn:schemas-microsoft-com:vml" xmlns:wp14="http://schemas.microsoft.com/office/word/2010/wordprocessingDrawing" xmlns:wp="http://schemas.openxmlformats.org/drawingml/2006/wordprocessingDrawing" xmlns:w10="urn:schemas-microsoft-com:office:word" xmlns:w="http://schemas.openxmlformats.org/wordprocessingml/2006/main" xmlns:w14="http://schemas.microsoft.com/office/word/2010/wordml" xmlns:w15="http://schemas.microsoft.com/office/word/2012/wordml" xmlns:w16se="http://schemas.microsoft.com/office/word/2015/wordml/symex" xmlns:wpg="http://schemas.microsoft.com/office/word/2010/wordprocessingGroup" xmlns:wpi="http://schemas.microsoft.com/office/word/2010/wordprocessingInk" xmlns:wne="http://schemas.microsoft.com/office/word/2006/wordml" xmlns:wps="http://schemas.microsoft.com/office/word/2010/wordprocessingShape" mc:Ignorable="w14 w15 w16se wp14">
+<w:endnotes xmlns:wpc="http://schemas.microsoft.com/office/word/2010/wordprocessingCanvas" xmlns:cx="http://schemas.microsoft.com/office/drawing/2014/chartex" xmlns:mc="http://schemas.openxmlformats.org/markup-compatibility/2006" xmlns:o="urn:schemas-microsoft-com:office:office" xmlns:r="http://schemas.openxmlformats.org/officeDocument/2006/relationships" xmlns:m="http://schemas.openxmlformats.org/officeDocument/2006/math" xmlns:v="urn:schemas-microsoft-com:vml" xmlns:wp14="http://schemas.microsoft.com/office/word/2010/wordprocessingDrawing" xmlns:wp="http://schemas.openxmlformats.org/drawingml/2006/wordprocessingDrawing" xmlns:w10="urn:schemas-microsoft-com:office:word" xmlns:w="http://schemas.openxmlformats.org/wordprocessingml/2006/main" xmlns:w14="http://schemas.microsoft.com/office/word/2010/wordml" xmlns:w15="http://schemas.microsoft.com/office/word/2012/wordml" xmlns:w16se="http://schemas.microsoft.com/office/word/2015/wordml/symex" xmlns:wpg="http://schemas.microsoft.com/office/word/2010/wordprocessingGroup" xmlns:wpi="http://schemas.microsoft.com/office/word/2010/wordprocessingInk" xmlns:wne="http://schemas.microsoft.com/office/word/2006/wordml" xmlns:wps="http://schemas.microsoft.com/office/word/2010/wordprocessingShape" mc:Ignorable="w14 w15 w16se wp14">
   <w:endnote w:type="separator" w:id="-1">
     <w:p>
       <w:r>
@@ -21796,7 +21865,7 @@
 </file>
 
 <file path=word/footer1.xml><?xml version="1.0" encoding="utf-8"?>
-<w:ftr xmlns:wpc="http://schemas.microsoft.com/office/word/2010/wordprocessingCanvas" xmlns:cx="http://schemas.microsoft.com/office/drawing/2014/chartex" xmlns:cx1="http://schemas.microsoft.com/office/drawing/2015/9/8/chartex" xmlns:mc="http://schemas.openxmlformats.org/markup-compatibility/2006" xmlns:o="urn:schemas-microsoft-com:office:office" xmlns:r="http://schemas.openxmlformats.org/officeDocument/2006/relationships" xmlns:m="http://schemas.openxmlformats.org/officeDocument/2006/math" xmlns:v="urn:schemas-microsoft-com:vml" xmlns:wp14="http://schemas.microsoft.com/office/word/2010/wordprocessingDrawing" xmlns:wp="http://schemas.openxmlformats.org/drawingml/2006/wordprocessingDrawing" xmlns:w10="urn:schemas-microsoft-com:office:word" xmlns:w="http://schemas.openxmlformats.org/wordprocessingml/2006/main" xmlns:w14="http://schemas.microsoft.com/office/word/2010/wordml" xmlns:w15="http://schemas.microsoft.com/office/word/2012/wordml" xmlns:w16se="http://schemas.microsoft.com/office/word/2015/wordml/symex" xmlns:wpg="http://schemas.microsoft.com/office/word/2010/wordprocessingGroup" xmlns:wpi="http://schemas.microsoft.com/office/word/2010/wordprocessingInk" xmlns:wne="http://schemas.microsoft.com/office/word/2006/wordml" xmlns:wps="http://schemas.microsoft.com/office/word/2010/wordprocessingShape" mc:Ignorable="w14 w15 w16se wp14">
+<w:ftr xmlns:wpc="http://schemas.microsoft.com/office/word/2010/wordprocessingCanvas" xmlns:cx="http://schemas.microsoft.com/office/drawing/2014/chartex" xmlns:mc="http://schemas.openxmlformats.org/markup-compatibility/2006" xmlns:o="urn:schemas-microsoft-com:office:office" xmlns:r="http://schemas.openxmlformats.org/officeDocument/2006/relationships" xmlns:m="http://schemas.openxmlformats.org/officeDocument/2006/math" xmlns:v="urn:schemas-microsoft-com:vml" xmlns:wp14="http://schemas.microsoft.com/office/word/2010/wordprocessingDrawing" xmlns:wp="http://schemas.openxmlformats.org/drawingml/2006/wordprocessingDrawing" xmlns:w10="urn:schemas-microsoft-com:office:word" xmlns:w="http://schemas.openxmlformats.org/wordprocessingml/2006/main" xmlns:w14="http://schemas.microsoft.com/office/word/2010/wordml" xmlns:w15="http://schemas.microsoft.com/office/word/2012/wordml" xmlns:w16se="http://schemas.microsoft.com/office/word/2015/wordml/symex" xmlns:wpg="http://schemas.microsoft.com/office/word/2010/wordprocessingGroup" xmlns:wpi="http://schemas.microsoft.com/office/word/2010/wordprocessingInk" xmlns:wne="http://schemas.microsoft.com/office/word/2006/wordml" xmlns:wps="http://schemas.microsoft.com/office/word/2010/wordprocessingShape" mc:Ignorable="w14 w15 w16se wp14">
   <w:p>
     <w:pPr>
       <w:pStyle w:val="Footer"/>
@@ -21807,7 +21876,7 @@
 </file>
 
 <file path=word/footer2.xml><?xml version="1.0" encoding="utf-8"?>
-<w:ftr xmlns:wpc="http://schemas.microsoft.com/office/word/2010/wordprocessingCanvas" xmlns:cx="http://schemas.microsoft.com/office/drawing/2014/chartex" xmlns:cx1="http://schemas.microsoft.com/office/drawing/2015/9/8/chartex" xmlns:mc="http://schemas.openxmlformats.org/markup-compatibility/2006" xmlns:o="urn:schemas-microsoft-com:office:office" xmlns:r="http://schemas.openxmlformats.org/officeDocument/2006/relationships" xmlns:m="http://schemas.openxmlformats.org/officeDocument/2006/math" xmlns:v="urn:schemas-microsoft-com:vml" xmlns:wp14="http://schemas.microsoft.com/office/word/2010/wordprocessingDrawing" xmlns:wp="http://schemas.openxmlformats.org/drawingml/2006/wordprocessingDrawing" xmlns:w10="urn:schemas-microsoft-com:office:word" xmlns:w="http://schemas.openxmlformats.org/wordprocessingml/2006/main" xmlns:w14="http://schemas.microsoft.com/office/word/2010/wordml" xmlns:w15="http://schemas.microsoft.com/office/word/2012/wordml" xmlns:w16se="http://schemas.microsoft.com/office/word/2015/wordml/symex" xmlns:wpg="http://schemas.microsoft.com/office/word/2010/wordprocessingGroup" xmlns:wpi="http://schemas.microsoft.com/office/word/2010/wordprocessingInk" xmlns:wne="http://schemas.microsoft.com/office/word/2006/wordml" xmlns:wps="http://schemas.microsoft.com/office/word/2010/wordprocessingShape" mc:Ignorable="w14 w15 w16se wp14">
+<w:ftr xmlns:wpc="http://schemas.microsoft.com/office/word/2010/wordprocessingCanvas" xmlns:cx="http://schemas.microsoft.com/office/drawing/2014/chartex" xmlns:mc="http://schemas.openxmlformats.org/markup-compatibility/2006" xmlns:o="urn:schemas-microsoft-com:office:office" xmlns:r="http://schemas.openxmlformats.org/officeDocument/2006/relationships" xmlns:m="http://schemas.openxmlformats.org/officeDocument/2006/math" xmlns:v="urn:schemas-microsoft-com:vml" xmlns:wp14="http://schemas.microsoft.com/office/word/2010/wordprocessingDrawing" xmlns:wp="http://schemas.openxmlformats.org/drawingml/2006/wordprocessingDrawing" xmlns:w10="urn:schemas-microsoft-com:office:word" xmlns:w="http://schemas.openxmlformats.org/wordprocessingml/2006/main" xmlns:w14="http://schemas.microsoft.com/office/word/2010/wordml" xmlns:w15="http://schemas.microsoft.com/office/word/2012/wordml" xmlns:w16se="http://schemas.microsoft.com/office/word/2015/wordml/symex" xmlns:wpg="http://schemas.microsoft.com/office/word/2010/wordprocessingGroup" xmlns:wpi="http://schemas.microsoft.com/office/word/2010/wordprocessingInk" xmlns:wne="http://schemas.microsoft.com/office/word/2006/wordml" xmlns:wps="http://schemas.microsoft.com/office/word/2010/wordprocessingShape" mc:Ignorable="w14 w15 w16se wp14">
   <w:p>
     <w:pPr>
       <w:pStyle w:val="Footer"/>
@@ -21952,7 +22021,7 @@
             <w:noProof/>
             <w:sz w:val="20"/>
           </w:rPr>
-          <w:t>3</w:t>
+          <w:t>4</w:t>
         </w:r>
         <w:r>
           <w:rPr>
@@ -21969,7 +22038,7 @@
 </file>
 
 <file path=word/footer3.xml><?xml version="1.0" encoding="utf-8"?>
-<w:ftr xmlns:wpc="http://schemas.microsoft.com/office/word/2010/wordprocessingCanvas" xmlns:cx="http://schemas.microsoft.com/office/drawing/2014/chartex" xmlns:cx1="http://schemas.microsoft.com/office/drawing/2015/9/8/chartex" xmlns:mc="http://schemas.openxmlformats.org/markup-compatibility/2006" xmlns:o="urn:schemas-microsoft-com:office:office" xmlns:r="http://schemas.openxmlformats.org/officeDocument/2006/relationships" xmlns:m="http://schemas.openxmlformats.org/officeDocument/2006/math" xmlns:v="urn:schemas-microsoft-com:vml" xmlns:wp14="http://schemas.microsoft.com/office/word/2010/wordprocessingDrawing" xmlns:wp="http://schemas.openxmlformats.org/drawingml/2006/wordprocessingDrawing" xmlns:w10="urn:schemas-microsoft-com:office:word" xmlns:w="http://schemas.openxmlformats.org/wordprocessingml/2006/main" xmlns:w14="http://schemas.microsoft.com/office/word/2010/wordml" xmlns:w15="http://schemas.microsoft.com/office/word/2012/wordml" xmlns:w16se="http://schemas.microsoft.com/office/word/2015/wordml/symex" xmlns:wpg="http://schemas.microsoft.com/office/word/2010/wordprocessingGroup" xmlns:wpi="http://schemas.microsoft.com/office/word/2010/wordprocessingInk" xmlns:wne="http://schemas.microsoft.com/office/word/2006/wordml" xmlns:wps="http://schemas.microsoft.com/office/word/2010/wordprocessingShape" mc:Ignorable="w14 w15 w16se wp14">
+<w:ftr xmlns:wpc="http://schemas.microsoft.com/office/word/2010/wordprocessingCanvas" xmlns:cx="http://schemas.microsoft.com/office/drawing/2014/chartex" xmlns:mc="http://schemas.openxmlformats.org/markup-compatibility/2006" xmlns:o="urn:schemas-microsoft-com:office:office" xmlns:r="http://schemas.openxmlformats.org/officeDocument/2006/relationships" xmlns:m="http://schemas.openxmlformats.org/officeDocument/2006/math" xmlns:v="urn:schemas-microsoft-com:vml" xmlns:wp14="http://schemas.microsoft.com/office/word/2010/wordprocessingDrawing" xmlns:wp="http://schemas.openxmlformats.org/drawingml/2006/wordprocessingDrawing" xmlns:w10="urn:schemas-microsoft-com:office:word" xmlns:w="http://schemas.openxmlformats.org/wordprocessingml/2006/main" xmlns:w14="http://schemas.microsoft.com/office/word/2010/wordml" xmlns:w15="http://schemas.microsoft.com/office/word/2012/wordml" xmlns:w16se="http://schemas.microsoft.com/office/word/2015/wordml/symex" xmlns:wpg="http://schemas.microsoft.com/office/word/2010/wordprocessingGroup" xmlns:wpi="http://schemas.microsoft.com/office/word/2010/wordprocessingInk" xmlns:wne="http://schemas.microsoft.com/office/word/2006/wordml" xmlns:wps="http://schemas.microsoft.com/office/word/2010/wordprocessingShape" mc:Ignorable="w14 w15 w16se wp14">
   <w:p>
     <w:pPr>
       <w:pStyle w:val="Footer"/>
@@ -21994,7 +22063,7 @@
 </file>
 
 <file path=word/footer4.xml><?xml version="1.0" encoding="utf-8"?>
-<w:ftr xmlns:wpc="http://schemas.microsoft.com/office/word/2010/wordprocessingCanvas" xmlns:cx="http://schemas.microsoft.com/office/drawing/2014/chartex" xmlns:cx1="http://schemas.microsoft.com/office/drawing/2015/9/8/chartex" xmlns:mc="http://schemas.openxmlformats.org/markup-compatibility/2006" xmlns:o="urn:schemas-microsoft-com:office:office" xmlns:r="http://schemas.openxmlformats.org/officeDocument/2006/relationships" xmlns:m="http://schemas.openxmlformats.org/officeDocument/2006/math" xmlns:v="urn:schemas-microsoft-com:vml" xmlns:wp14="http://schemas.microsoft.com/office/word/2010/wordprocessingDrawing" xmlns:wp="http://schemas.openxmlformats.org/drawingml/2006/wordprocessingDrawing" xmlns:w10="urn:schemas-microsoft-com:office:word" xmlns:w="http://schemas.openxmlformats.org/wordprocessingml/2006/main" xmlns:w14="http://schemas.microsoft.com/office/word/2010/wordml" xmlns:w15="http://schemas.microsoft.com/office/word/2012/wordml" xmlns:w16se="http://schemas.microsoft.com/office/word/2015/wordml/symex" xmlns:wpg="http://schemas.microsoft.com/office/word/2010/wordprocessingGroup" xmlns:wpi="http://schemas.microsoft.com/office/word/2010/wordprocessingInk" xmlns:wne="http://schemas.microsoft.com/office/word/2006/wordml" xmlns:wps="http://schemas.microsoft.com/office/word/2010/wordprocessingShape" mc:Ignorable="w14 w15 w16se wp14">
+<w:ftr xmlns:wpc="http://schemas.microsoft.com/office/word/2010/wordprocessingCanvas" xmlns:cx="http://schemas.microsoft.com/office/drawing/2014/chartex" xmlns:mc="http://schemas.openxmlformats.org/markup-compatibility/2006" xmlns:o="urn:schemas-microsoft-com:office:office" xmlns:r="http://schemas.openxmlformats.org/officeDocument/2006/relationships" xmlns:m="http://schemas.openxmlformats.org/officeDocument/2006/math" xmlns:v="urn:schemas-microsoft-com:vml" xmlns:wp14="http://schemas.microsoft.com/office/word/2010/wordprocessingDrawing" xmlns:wp="http://schemas.openxmlformats.org/drawingml/2006/wordprocessingDrawing" xmlns:w10="urn:schemas-microsoft-com:office:word" xmlns:w="http://schemas.openxmlformats.org/wordprocessingml/2006/main" xmlns:w14="http://schemas.microsoft.com/office/word/2010/wordml" xmlns:w15="http://schemas.microsoft.com/office/word/2012/wordml" xmlns:w16se="http://schemas.microsoft.com/office/word/2015/wordml/symex" xmlns:wpg="http://schemas.microsoft.com/office/word/2010/wordprocessingGroup" xmlns:wpi="http://schemas.microsoft.com/office/word/2010/wordprocessingInk" xmlns:wne="http://schemas.microsoft.com/office/word/2006/wordml" xmlns:wps="http://schemas.microsoft.com/office/word/2010/wordprocessingShape" mc:Ignorable="w14 w15 w16se wp14">
   <w:p>
     <w:pPr>
       <w:pStyle w:val="Footer"/>
@@ -22045,7 +22114,7 @@
 </file>
 
 <file path=word/footer5.xml><?xml version="1.0" encoding="utf-8"?>
-<w:ftr xmlns:wpc="http://schemas.microsoft.com/office/word/2010/wordprocessingCanvas" xmlns:cx="http://schemas.microsoft.com/office/drawing/2014/chartex" xmlns:cx1="http://schemas.microsoft.com/office/drawing/2015/9/8/chartex" xmlns:mc="http://schemas.openxmlformats.org/markup-compatibility/2006" xmlns:o="urn:schemas-microsoft-com:office:office" xmlns:r="http://schemas.openxmlformats.org/officeDocument/2006/relationships" xmlns:m="http://schemas.openxmlformats.org/officeDocument/2006/math" xmlns:v="urn:schemas-microsoft-com:vml" xmlns:wp14="http://schemas.microsoft.com/office/word/2010/wordprocessingDrawing" xmlns:wp="http://schemas.openxmlformats.org/drawingml/2006/wordprocessingDrawing" xmlns:w10="urn:schemas-microsoft-com:office:word" xmlns:w="http://schemas.openxmlformats.org/wordprocessingml/2006/main" xmlns:w14="http://schemas.microsoft.com/office/word/2010/wordml" xmlns:w15="http://schemas.microsoft.com/office/word/2012/wordml" xmlns:w16se="http://schemas.microsoft.com/office/word/2015/wordml/symex" xmlns:wpg="http://schemas.microsoft.com/office/word/2010/wordprocessingGroup" xmlns:wpi="http://schemas.microsoft.com/office/word/2010/wordprocessingInk" xmlns:wne="http://schemas.microsoft.com/office/word/2006/wordml" xmlns:wps="http://schemas.microsoft.com/office/word/2010/wordprocessingShape" mc:Ignorable="w14 w15 w16se wp14">
+<w:ftr xmlns:wpc="http://schemas.microsoft.com/office/word/2010/wordprocessingCanvas" xmlns:cx="http://schemas.microsoft.com/office/drawing/2014/chartex" xmlns:mc="http://schemas.openxmlformats.org/markup-compatibility/2006" xmlns:o="urn:schemas-microsoft-com:office:office" xmlns:r="http://schemas.openxmlformats.org/officeDocument/2006/relationships" xmlns:m="http://schemas.openxmlformats.org/officeDocument/2006/math" xmlns:v="urn:schemas-microsoft-com:vml" xmlns:wp14="http://schemas.microsoft.com/office/word/2010/wordprocessingDrawing" xmlns:wp="http://schemas.openxmlformats.org/drawingml/2006/wordprocessingDrawing" xmlns:w10="urn:schemas-microsoft-com:office:word" xmlns:w="http://schemas.openxmlformats.org/wordprocessingml/2006/main" xmlns:w14="http://schemas.microsoft.com/office/word/2010/wordml" xmlns:w15="http://schemas.microsoft.com/office/word/2012/wordml" xmlns:w16se="http://schemas.microsoft.com/office/word/2015/wordml/symex" xmlns:wpg="http://schemas.microsoft.com/office/word/2010/wordprocessingGroup" xmlns:wpi="http://schemas.microsoft.com/office/word/2010/wordprocessingInk" xmlns:wne="http://schemas.microsoft.com/office/word/2006/wordml" xmlns:wps="http://schemas.microsoft.com/office/word/2010/wordprocessingShape" mc:Ignorable="w14 w15 w16se wp14">
   <w:p>
     <w:pPr>
       <w:pStyle w:val="Footer"/>
@@ -22180,7 +22249,7 @@
 </file>
 
 <file path=word/footnotes.xml><?xml version="1.0" encoding="utf-8"?>
-<w:footnotes xmlns:wpc="http://schemas.microsoft.com/office/word/2010/wordprocessingCanvas" xmlns:cx="http://schemas.microsoft.com/office/drawing/2014/chartex" xmlns:cx1="http://schemas.microsoft.com/office/drawing/2015/9/8/chartex" xmlns:mc="http://schemas.openxmlformats.org/markup-compatibility/2006" xmlns:o="urn:schemas-microsoft-com:office:office" xmlns:r="http://schemas.openxmlformats.org/officeDocument/2006/relationships" xmlns:m="http://schemas.openxmlformats.org/officeDocument/2006/math" xmlns:v="urn:schemas-microsoft-com:vml" xmlns:wp14="http://schemas.microsoft.com/office/word/2010/wordprocessingDrawing" xmlns:wp="http://schemas.openxmlformats.org/drawingml/2006/wordprocessingDrawing" xmlns:w10="urn:schemas-microsoft-com:office:word" xmlns:w="http://schemas.openxmlformats.org/wordprocessingml/2006/main" xmlns:w14="http://schemas.microsoft.com/office/word/2010/wordml" xmlns:w15="http://schemas.microsoft.com/office/word/2012/wordml" xmlns:w16se="http://schemas.microsoft.com/office/word/2015/wordml/symex" xmlns:wpg="http://schemas.microsoft.com/office/word/2010/wordprocessingGroup" xmlns:wpi="http://schemas.microsoft.com/office/word/2010/wordprocessingInk" xmlns:wne="http://schemas.microsoft.com/office/word/2006/wordml" xmlns:wps="http://schemas.microsoft.com/office/word/2010/wordprocessingShape" mc:Ignorable="w14 w15 w16se wp14">
+<w:footnotes xmlns:wpc="http://schemas.microsoft.com/office/word/2010/wordprocessingCanvas" xmlns:cx="http://schemas.microsoft.com/office/drawing/2014/chartex" xmlns:mc="http://schemas.openxmlformats.org/markup-compatibility/2006" xmlns:o="urn:schemas-microsoft-com:office:office" xmlns:r="http://schemas.openxmlformats.org/officeDocument/2006/relationships" xmlns:m="http://schemas.openxmlformats.org/officeDocument/2006/math" xmlns:v="urn:schemas-microsoft-com:vml" xmlns:wp14="http://schemas.microsoft.com/office/word/2010/wordprocessingDrawing" xmlns:wp="http://schemas.openxmlformats.org/drawingml/2006/wordprocessingDrawing" xmlns:w10="urn:schemas-microsoft-com:office:word" xmlns:w="http://schemas.openxmlformats.org/wordprocessingml/2006/main" xmlns:w14="http://schemas.microsoft.com/office/word/2010/wordml" xmlns:w15="http://schemas.microsoft.com/office/word/2012/wordml" xmlns:w16se="http://schemas.microsoft.com/office/word/2015/wordml/symex" xmlns:wpg="http://schemas.microsoft.com/office/word/2010/wordprocessingGroup" xmlns:wpi="http://schemas.microsoft.com/office/word/2010/wordprocessingInk" xmlns:wne="http://schemas.microsoft.com/office/word/2006/wordml" xmlns:wps="http://schemas.microsoft.com/office/word/2010/wordprocessingShape" mc:Ignorable="w14 w15 w16se wp14">
   <w:footnote w:type="separator" w:id="-1">
     <w:p>
       <w:r>
@@ -22199,7 +22268,7 @@
 </file>
 
 <file path=word/header1.xml><?xml version="1.0" encoding="utf-8"?>
-<w:hdr xmlns:wpc="http://schemas.microsoft.com/office/word/2010/wordprocessingCanvas" xmlns:cx="http://schemas.microsoft.com/office/drawing/2014/chartex" xmlns:cx1="http://schemas.microsoft.com/office/drawing/2015/9/8/chartex" xmlns:mc="http://schemas.openxmlformats.org/markup-compatibility/2006" xmlns:o="urn:schemas-microsoft-com:office:office" xmlns:r="http://schemas.openxmlformats.org/officeDocument/2006/relationships" xmlns:m="http://schemas.openxmlformats.org/officeDocument/2006/math" xmlns:v="urn:schemas-microsoft-com:vml" xmlns:wp14="http://schemas.microsoft.com/office/word/2010/wordprocessingDrawing" xmlns:wp="http://schemas.openxmlformats.org/drawingml/2006/wordprocessingDrawing" xmlns:w10="urn:schemas-microsoft-com:office:word" xmlns:w="http://schemas.openxmlformats.org/wordprocessingml/2006/main" xmlns:w14="http://schemas.microsoft.com/office/word/2010/wordml" xmlns:w15="http://schemas.microsoft.com/office/word/2012/wordml" xmlns:w16se="http://schemas.microsoft.com/office/word/2015/wordml/symex" xmlns:wpg="http://schemas.microsoft.com/office/word/2010/wordprocessingGroup" xmlns:wpi="http://schemas.microsoft.com/office/word/2010/wordprocessingInk" xmlns:wne="http://schemas.microsoft.com/office/word/2006/wordml" xmlns:wps="http://schemas.microsoft.com/office/word/2010/wordprocessingShape" mc:Ignorable="w14 w15 w16se wp14">
+<w:hdr xmlns:wpc="http://schemas.microsoft.com/office/word/2010/wordprocessingCanvas" xmlns:cx="http://schemas.microsoft.com/office/drawing/2014/chartex" xmlns:mc="http://schemas.openxmlformats.org/markup-compatibility/2006" xmlns:o="urn:schemas-microsoft-com:office:office" xmlns:r="http://schemas.openxmlformats.org/officeDocument/2006/relationships" xmlns:m="http://schemas.openxmlformats.org/officeDocument/2006/math" xmlns:v="urn:schemas-microsoft-com:vml" xmlns:wp14="http://schemas.microsoft.com/office/word/2010/wordprocessingDrawing" xmlns:wp="http://schemas.openxmlformats.org/drawingml/2006/wordprocessingDrawing" xmlns:w10="urn:schemas-microsoft-com:office:word" xmlns:w="http://schemas.openxmlformats.org/wordprocessingml/2006/main" xmlns:w14="http://schemas.microsoft.com/office/word/2010/wordml" xmlns:w15="http://schemas.microsoft.com/office/word/2012/wordml" xmlns:w16se="http://schemas.microsoft.com/office/word/2015/wordml/symex" xmlns:wpg="http://schemas.microsoft.com/office/word/2010/wordprocessingGroup" xmlns:wpi="http://schemas.microsoft.com/office/word/2010/wordprocessingInk" xmlns:wne="http://schemas.microsoft.com/office/word/2006/wordml" xmlns:wps="http://schemas.microsoft.com/office/word/2010/wordprocessingShape" mc:Ignorable="w14 w15 w16se wp14">
   <w:p>
     <w:pPr>
       <w:pStyle w:val="Header"/>
@@ -22210,7 +22279,7 @@
 </file>
 
 <file path=word/header2.xml><?xml version="1.0" encoding="utf-8"?>
-<w:hdr xmlns:wpc="http://schemas.microsoft.com/office/word/2010/wordprocessingCanvas" xmlns:cx="http://schemas.microsoft.com/office/drawing/2014/chartex" xmlns:cx1="http://schemas.microsoft.com/office/drawing/2015/9/8/chartex" xmlns:mc="http://schemas.openxmlformats.org/markup-compatibility/2006" xmlns:o="urn:schemas-microsoft-com:office:office" xmlns:r="http://schemas.openxmlformats.org/officeDocument/2006/relationships" xmlns:m="http://schemas.openxmlformats.org/officeDocument/2006/math" xmlns:v="urn:schemas-microsoft-com:vml" xmlns:wp14="http://schemas.microsoft.com/office/word/2010/wordprocessingDrawing" xmlns:wp="http://schemas.openxmlformats.org/drawingml/2006/wordprocessingDrawing" xmlns:w10="urn:schemas-microsoft-com:office:word" xmlns:w="http://schemas.openxmlformats.org/wordprocessingml/2006/main" xmlns:w14="http://schemas.microsoft.com/office/word/2010/wordml" xmlns:w15="http://schemas.microsoft.com/office/word/2012/wordml" xmlns:w16se="http://schemas.microsoft.com/office/word/2015/wordml/symex" xmlns:wpg="http://schemas.microsoft.com/office/word/2010/wordprocessingGroup" xmlns:wpi="http://schemas.microsoft.com/office/word/2010/wordprocessingInk" xmlns:wne="http://schemas.microsoft.com/office/word/2006/wordml" xmlns:wps="http://schemas.microsoft.com/office/word/2010/wordprocessingShape" mc:Ignorable="w14 w15 w16se wp14">
+<w:hdr xmlns:wpc="http://schemas.microsoft.com/office/word/2010/wordprocessingCanvas" xmlns:cx="http://schemas.microsoft.com/office/drawing/2014/chartex" xmlns:mc="http://schemas.openxmlformats.org/markup-compatibility/2006" xmlns:o="urn:schemas-microsoft-com:office:office" xmlns:r="http://schemas.openxmlformats.org/officeDocument/2006/relationships" xmlns:m="http://schemas.openxmlformats.org/officeDocument/2006/math" xmlns:v="urn:schemas-microsoft-com:vml" xmlns:wp14="http://schemas.microsoft.com/office/word/2010/wordprocessingDrawing" xmlns:wp="http://schemas.openxmlformats.org/drawingml/2006/wordprocessingDrawing" xmlns:w10="urn:schemas-microsoft-com:office:word" xmlns:w="http://schemas.openxmlformats.org/wordprocessingml/2006/main" xmlns:w14="http://schemas.microsoft.com/office/word/2010/wordml" xmlns:w15="http://schemas.microsoft.com/office/word/2012/wordml" xmlns:w16se="http://schemas.microsoft.com/office/word/2015/wordml/symex" xmlns:wpg="http://schemas.microsoft.com/office/word/2010/wordprocessingGroup" xmlns:wpi="http://schemas.microsoft.com/office/word/2010/wordprocessingInk" xmlns:wne="http://schemas.microsoft.com/office/word/2006/wordml" xmlns:wps="http://schemas.microsoft.com/office/word/2010/wordprocessingShape" mc:Ignorable="w14 w15 w16se wp14">
   <w:p>
     <w:pPr>
       <w:pStyle w:val="Header"/>
@@ -22221,7 +22290,7 @@
 </file>
 
 <file path=word/numbering.xml><?xml version="1.0" encoding="utf-8"?>
-<w:numbering xmlns:wpc="http://schemas.microsoft.com/office/word/2010/wordprocessingCanvas" xmlns:cx="http://schemas.microsoft.com/office/drawing/2014/chartex" xmlns:cx1="http://schemas.microsoft.com/office/drawing/2015/9/8/chartex" xmlns:mc="http://schemas.openxmlformats.org/markup-compatibility/2006" xmlns:o="urn:schemas-microsoft-com:office:office" xmlns:r="http://schemas.openxmlformats.org/officeDocument/2006/relationships" xmlns:m="http://schemas.openxmlformats.org/officeDocument/2006/math" xmlns:v="urn:schemas-microsoft-com:vml" xmlns:wp14="http://schemas.microsoft.com/office/word/2010/wordprocessingDrawing" xmlns:wp="http://schemas.openxmlformats.org/drawingml/2006/wordprocessingDrawing" xmlns:w10="urn:schemas-microsoft-com:office:word" xmlns:w="http://schemas.openxmlformats.org/wordprocessingml/2006/main" xmlns:w14="http://schemas.microsoft.com/office/word/2010/wordml" xmlns:w15="http://schemas.microsoft.com/office/word/2012/wordml" xmlns:w16se="http://schemas.microsoft.com/office/word/2015/wordml/symex" xmlns:wpg="http://schemas.microsoft.com/office/word/2010/wordprocessingGroup" xmlns:wpi="http://schemas.microsoft.com/office/word/2010/wordprocessingInk" xmlns:wne="http://schemas.microsoft.com/office/word/2006/wordml" xmlns:wps="http://schemas.microsoft.com/office/word/2010/wordprocessingShape" mc:Ignorable="w14 w15 w16se wp14">
+<w:numbering xmlns:wpc="http://schemas.microsoft.com/office/word/2010/wordprocessingCanvas" xmlns:cx="http://schemas.microsoft.com/office/drawing/2014/chartex" xmlns:mc="http://schemas.openxmlformats.org/markup-compatibility/2006" xmlns:o="urn:schemas-microsoft-com:office:office" xmlns:r="http://schemas.openxmlformats.org/officeDocument/2006/relationships" xmlns:m="http://schemas.openxmlformats.org/officeDocument/2006/math" xmlns:v="urn:schemas-microsoft-com:vml" xmlns:wp14="http://schemas.microsoft.com/office/word/2010/wordprocessingDrawing" xmlns:wp="http://schemas.openxmlformats.org/drawingml/2006/wordprocessingDrawing" xmlns:w10="urn:schemas-microsoft-com:office:word" xmlns:w="http://schemas.openxmlformats.org/wordprocessingml/2006/main" xmlns:w14="http://schemas.microsoft.com/office/word/2010/wordml" xmlns:w15="http://schemas.microsoft.com/office/word/2012/wordml" xmlns:w16se="http://schemas.microsoft.com/office/word/2015/wordml/symex" xmlns:wpg="http://schemas.microsoft.com/office/word/2010/wordprocessingGroup" xmlns:wpi="http://schemas.microsoft.com/office/word/2010/wordprocessingInk" xmlns:wne="http://schemas.microsoft.com/office/word/2006/wordml" xmlns:wps="http://schemas.microsoft.com/office/word/2010/wordprocessingShape" mc:Ignorable="w14 w15 w16se wp14">
   <w:abstractNum w:abstractNumId="0" w15:restartNumberingAfterBreak="0">
     <w:nsid w:val="004F060D"/>
     <w:multiLevelType w:val="hybridMultilevel"/>
@@ -24063,7 +24132,7 @@
 </file>
 
 <file path=customXml/itemProps1.xml><?xml version="1.0" encoding="utf-8"?>
-<ds:datastoreItem xmlns:ds="http://schemas.openxmlformats.org/officeDocument/2006/customXml" ds:itemID="{E754A223-58D9-4C24-98BE-83E1693866B6}">
+<ds:datastoreItem xmlns:ds="http://schemas.openxmlformats.org/officeDocument/2006/customXml" ds:itemID="{81DF184C-D193-4030-BC34-6C79962117D4}">
   <ds:schemaRefs>
     <ds:schemaRef ds:uri="http://schemas.openxmlformats.org/officeDocument/2006/bibliography"/>
   </ds:schemaRefs>

</xml_diff>

<commit_message>
Added user level maintenance
</commit_message>
<xml_diff>
--- a/Docu.docx
+++ b/Docu.docx
@@ -3132,7 +3132,7 @@
         <w:rPr>
           <w:lang w:eastAsia="en-PH"/>
         </w:rPr>
-        <w:t>Handout</w:t>
+        <w:t>User Level</w:t>
       </w:r>
     </w:p>
     <w:p>
@@ -3149,20 +3149,54 @@
           <w:b w:val="0"/>
           <w:lang w:eastAsia="en-PH"/>
         </w:rPr>
-        <w:t>The administrator can add</w:t>
-      </w:r>
-      <w:r>
+        <w:t>The system administrator can add, edit, or delete a user level.</w:t>
+      </w:r>
+      <w:bookmarkStart w:id="2" w:name="_GoBack"/>
+      <w:bookmarkEnd w:id="2"/>
+    </w:p>
+    <w:p>
+      <w:pPr>
+        <w:spacing w:line="360" w:lineRule="auto"/>
+        <w:jc w:val="both"/>
+        <w:rPr>
+          <w:lang w:eastAsia="en-PH"/>
+        </w:rPr>
+      </w:pPr>
+      <w:r>
+        <w:rPr>
+          <w:lang w:eastAsia="en-PH"/>
+        </w:rPr>
+        <w:t>Handout</w:t>
+      </w:r>
+    </w:p>
+    <w:p>
+      <w:pPr>
+        <w:spacing w:line="360" w:lineRule="auto"/>
+        <w:jc w:val="both"/>
         <w:rPr>
           <w:b w:val="0"/>
           <w:lang w:eastAsia="en-PH"/>
         </w:rPr>
-        <w:t>, edit, and delete</w:t>
-      </w:r>
+      </w:pPr>
       <w:r>
         <w:rPr>
           <w:b w:val="0"/>
           <w:lang w:eastAsia="en-PH"/>
         </w:rPr>
+        <w:t>The administrator can add</w:t>
+      </w:r>
+      <w:r>
+        <w:rPr>
+          <w:b w:val="0"/>
+          <w:lang w:eastAsia="en-PH"/>
+        </w:rPr>
+        <w:t>, edit, and delete</w:t>
+      </w:r>
+      <w:r>
+        <w:rPr>
+          <w:b w:val="0"/>
+          <w:lang w:eastAsia="en-PH"/>
+        </w:rPr>
         <w:t xml:space="preserve"> handouts for the students.</w:t>
       </w:r>
     </w:p>
@@ -3501,6 +3535,7 @@
         <w:rPr>
           <w:lang w:eastAsia="en-PH"/>
         </w:rPr>
+        <w:lastRenderedPageBreak/>
         <w:t>Photo</w:t>
       </w:r>
     </w:p>
@@ -3547,7 +3582,6 @@
         <w:rPr>
           <w:lang w:eastAsia="en-PH"/>
         </w:rPr>
-        <w:lastRenderedPageBreak/>
         <w:t>Assignments</w:t>
       </w:r>
     </w:p>
@@ -4000,6 +4034,7 @@
           <w:b/>
           <w:lang w:eastAsia="en-PH"/>
         </w:rPr>
+        <w:lastRenderedPageBreak/>
         <w:t>Create assignments</w:t>
       </w:r>
     </w:p>
@@ -4038,7 +4073,6 @@
           <w:b/>
           <w:lang w:eastAsia="en-PH"/>
         </w:rPr>
-        <w:lastRenderedPageBreak/>
         <w:t>Create threaded discussions</w:t>
       </w:r>
     </w:p>
@@ -4601,6 +4635,7 @@
         <w:rPr>
           <w:lang w:eastAsia="en-PH"/>
         </w:rPr>
+        <w:lastRenderedPageBreak/>
         <w:t>The Log History records the activities made by th</w:t>
       </w:r>
       <w:r>
@@ -4638,7 +4673,6 @@
           <w:b/>
           <w:lang w:eastAsia="en-PH"/>
         </w:rPr>
-        <w:lastRenderedPageBreak/>
         <w:t>-</w:t>
       </w:r>
       <w:r>
@@ -5650,8 +5684,6 @@
       <w:r>
         <w:t xml:space="preserve"> and Windows 10</w:t>
       </w:r>
-      <w:bookmarkStart w:id="2" w:name="_GoBack"/>
-      <w:bookmarkEnd w:id="2"/>
       <w:r>
         <w:t xml:space="preserve"> was the OS used by the proponents.</w:t>
       </w:r>
@@ -32192,7 +32224,7 @@
             <w:noProof/>
             <w:sz w:val="20"/>
           </w:rPr>
-          <w:t>13</w:t>
+          <w:t>5</w:t>
         </w:r>
         <w:r>
           <w:rPr>
@@ -34303,7 +34335,7 @@
 </file>
 
 <file path=customXml/itemProps1.xml><?xml version="1.0" encoding="utf-8"?>
-<ds:datastoreItem xmlns:ds="http://schemas.openxmlformats.org/officeDocument/2006/customXml" ds:itemID="{2D3D2396-2FB9-4E90-B518-41BA780B5BCE}">
+<ds:datastoreItem xmlns:ds="http://schemas.openxmlformats.org/officeDocument/2006/customXml" ds:itemID="{207E3929-15EB-49CE-A79C-517E09A4944D}">
   <ds:schemaRefs>
     <ds:schemaRef ds:uri="http://schemas.openxmlformats.org/officeDocument/2006/bibliography"/>
   </ds:schemaRefs>

</xml_diff>

<commit_message>
Edited readme and justified specific problems
</commit_message>
<xml_diff>
--- a/Docu.docx
+++ b/Docu.docx
@@ -2520,20 +2520,173 @@
     </w:p>
     <w:p>
       <w:pPr>
+        <w:jc w:val="left"/>
+      </w:pPr>
+      <w:r>
+        <w:t>General Problem</w:t>
+      </w:r>
+    </w:p>
+    <w:p>
+      <w:pPr>
+        <w:jc w:val="left"/>
+      </w:pPr>
+    </w:p>
+    <w:p>
+      <w:pPr>
         <w:pStyle w:val="BodyofResearch"/>
       </w:pPr>
       <w:r>
-        <w:t>When it comes to learning, there are many different problems to be asserted depending on the educational capabilities of the school. Some of these problems are the insufficiency of learning materials given to the students, insufficient t</w:t>
-      </w:r>
-      <w:r>
-        <w:t>ime given for them to learn,</w:t>
-      </w:r>
-      <w:r>
-        <w:t xml:space="preserve"> incapability of mo</w:t>
-      </w:r>
-      <w:r>
-        <w:t xml:space="preserve">nitoring the student's progress, and communication between the students and the teachers. </w:t>
-      </w:r>
+        <w:t>When it comes to learning, there are many different problems to be asserted depending on the educatio</w:t>
+      </w:r>
+      <w:r>
+        <w:t xml:space="preserve">nal capabilities of the school, but in general, </w:t>
+      </w:r>
+      <w:r>
+        <w:t>lack of technology in the school is the root of these problems</w:t>
+      </w:r>
+      <w:r>
+        <w:t>.</w:t>
+      </w:r>
+    </w:p>
+    <w:p>
+      <w:pPr>
+        <w:pStyle w:val="BodyofResearch"/>
+        <w:rPr>
+          <w:b/>
+        </w:rPr>
+      </w:pPr>
+      <w:r>
+        <w:rPr>
+          <w:b/>
+        </w:rPr>
+        <w:t>Specific Problems</w:t>
+      </w:r>
+    </w:p>
+    <w:p>
+      <w:pPr>
+        <w:pStyle w:val="BodyofResearch"/>
+      </w:pPr>
+      <w:r>
+        <w:t xml:space="preserve">1. </w:t>
+      </w:r>
+      <w:r>
+        <w:t xml:space="preserve"> </w:t>
+      </w:r>
+      <w:r>
+        <w:t>I</w:t>
+      </w:r>
+      <w:r>
+        <w:t>nsufficiency of learning m</w:t>
+      </w:r>
+      <w:r>
+        <w:t>aterials given to the students</w:t>
+      </w:r>
+      <w:r>
+        <w:t>.</w:t>
+      </w:r>
+    </w:p>
+    <w:p>
+      <w:pPr>
+        <w:pStyle w:val="BodyofResearch"/>
+      </w:pPr>
+      <w:r>
+        <w:t xml:space="preserve">This is a common problem especially to public schools. Lack </w:t>
+      </w:r>
+      <w:r>
+        <w:t>of learning materials may cause poor quality of education.</w:t>
+      </w:r>
+    </w:p>
+    <w:p>
+      <w:pPr>
+        <w:pStyle w:val="BodyofResearch"/>
+      </w:pPr>
+      <w:r>
+        <w:t xml:space="preserve">2. </w:t>
+      </w:r>
+      <w:r>
+        <w:t xml:space="preserve"> </w:t>
+      </w:r>
+      <w:r>
+        <w:t>I</w:t>
+      </w:r>
+      <w:r>
+        <w:t>nsufficient t</w:t>
+      </w:r>
+      <w:r>
+        <w:t xml:space="preserve">ime given for </w:t>
+      </w:r>
+      <w:r>
+        <w:t>the students to learn.</w:t>
+      </w:r>
+      <w:r>
+        <w:t xml:space="preserve"> </w:t>
+      </w:r>
+    </w:p>
+    <w:p>
+      <w:pPr>
+        <w:pStyle w:val="BodyofResearch"/>
+      </w:pPr>
+      <w:r>
+        <w:t xml:space="preserve">Multitasking is part of being a student, but it also has a negative effect. There is no </w:t>
+      </w:r>
+      <w:r>
+        <w:lastRenderedPageBreak/>
+        <w:t>sufficient time for the students to focus and concentrate on one task alone.</w:t>
+      </w:r>
+    </w:p>
+    <w:p>
+      <w:pPr>
+        <w:pStyle w:val="BodyofResearch"/>
+      </w:pPr>
+      <w:r>
+        <w:t>3. I</w:t>
+      </w:r>
+      <w:r>
+        <w:t>ncapability of mo</w:t>
+      </w:r>
+      <w:r>
+        <w:t>nitoring the student's progress</w:t>
+      </w:r>
+      <w:r>
+        <w:t>.</w:t>
+      </w:r>
+      <w:r>
+        <w:t xml:space="preserve"> </w:t>
+      </w:r>
+    </w:p>
+    <w:p>
+      <w:pPr>
+        <w:pStyle w:val="BodyofResearch"/>
+      </w:pPr>
+      <w:r>
+        <w:t>We cannot expect a single teacher to accurately monitor each and every student in a classroom.</w:t>
+      </w:r>
+    </w:p>
+    <w:p>
+      <w:pPr>
+        <w:pStyle w:val="BodyofResearch"/>
+      </w:pPr>
+      <w:r>
+        <w:t>4. C</w:t>
+      </w:r>
+      <w:r>
+        <w:t xml:space="preserve">ommunication between the students and the teachers. </w:t>
+      </w:r>
+    </w:p>
+    <w:p>
+      <w:pPr>
+        <w:pStyle w:val="BodyofResearch"/>
+      </w:pPr>
+      <w:r>
+        <w:t>Not all teachers are easily approachable, and teachers can be busy with their works so they have no time for the students.</w:t>
+      </w:r>
+      <w:bookmarkStart w:id="2" w:name="_GoBack"/>
+      <w:bookmarkEnd w:id="2"/>
+    </w:p>
+    <w:p>
+      <w:pPr>
+        <w:pStyle w:val="BodyofResearch"/>
+      </w:pPr>
       <w:r>
         <w:t xml:space="preserve">These are major concerns that the school organizations should solve immediately. </w:t>
       </w:r>
@@ -2550,11 +2703,16 @@
         <w:t xml:space="preserve">will solve these problems through the features that it contains. </w:t>
       </w:r>
       <w:r>
-        <w:t xml:space="preserve">Insufficiency of learning materials will be solved through the use of uploading handouts or e-books to the system. Insufficient time for the students to learn will be solved through these handouts that’s given to them. They can study/read these handouts anytime/anywhere. Incapability of monitoring the student’s progress will be solved through the charts and graphs that are located in the </w:t>
-      </w:r>
+        <w:t xml:space="preserve">Insufficiency of learning materials will be solved through the use of uploading handouts or e-books to the system. Insufficient time for the students to learn will be solved through these handouts that’s given to them. They can study/read these handouts anytime/anywhere. Incapability of monitoring the student’s progress will be solved through the charts and graphs that are located in the system. These charts represent the progress of the students based on their scores in their assignments and/or quizzes. Lastly, communication between the students and the teachers will be solved through the use of the real-time messaging feature of the system. </w:t>
+      </w:r>
+    </w:p>
+    <w:p>
+      <w:pPr>
+        <w:pStyle w:val="Heading2"/>
+      </w:pPr>
       <w:r>
         <w:lastRenderedPageBreak/>
-        <w:t xml:space="preserve">system. These charts represent the progress of the students based on their scores in their assignments and/or quizzes. Lastly, communication between the students and the teachers will be solved through the use of the real-time messaging feature of the system. </w:t>
+        <w:t>Overview of the current state of the technology</w:t>
       </w:r>
     </w:p>
     <w:p>
@@ -2562,43 +2720,252 @@
         <w:pStyle w:val="Heading2"/>
       </w:pPr>
       <w:r>
-        <w:t>Overview of the current state of the technology</w:t>
+        <w:t>Lecture</w:t>
       </w:r>
     </w:p>
     <w:p>
       <w:pPr>
         <w:pStyle w:val="Heading2"/>
-      </w:pPr>
-      <w:r>
-        <w:t>Lecture</w:t>
+        <w:rPr>
+          <w:b w:val="0"/>
+        </w:rPr>
+      </w:pPr>
+      <w:r>
+        <w:rPr>
+          <w:b w:val="0"/>
+        </w:rPr>
+        <w:t>The way they conduct their lecture is the common way how a typical school/professor give his/her lecture. They give it in oral based form or sometimes they just give handouts to their students and the students will photocopy it and they will distribute the photocopied lecture to their classmates.</w:t>
+      </w:r>
+    </w:p>
+    <w:p>
+      <w:pPr>
+        <w:pStyle w:val="BodyofResearch"/>
+        <w:rPr>
+          <w:b/>
+        </w:rPr>
+      </w:pPr>
+      <w:r>
+        <w:rPr>
+          <w:b/>
+        </w:rPr>
+        <w:t>Distribution of handouts/syllabus</w:t>
+      </w:r>
+    </w:p>
+    <w:p>
+      <w:pPr>
+        <w:pStyle w:val="BodyofResearch"/>
+      </w:pPr>
+      <w:r>
+        <w:t>Hard copy of handouts is</w:t>
+      </w:r>
+      <w:r>
+        <w:t xml:space="preserve"> given to the students. Syllabus of the </w:t>
+      </w:r>
+      <w:r>
+        <w:t xml:space="preserve">subjects are also in hard copy. </w:t>
+      </w:r>
+      <w:r>
+        <w:t>The teacher will make the treasurer collect money to his/her classmates for the photocopying of their handouts. Once the handout was photocopied, the students can now take d</w:t>
+      </w:r>
+      <w:r>
+        <w:t xml:space="preserve">own notes using their handouts. </w:t>
+      </w:r>
+      <w:r>
+        <w:t>The students don’t have such materials to study their lessons when there are no classes. Here are the reasons why there are no classes:</w:t>
+      </w:r>
+      <w:r>
+        <w:tab/>
+      </w:r>
+      <w:r>
+        <w:tab/>
+      </w:r>
+    </w:p>
+    <w:p>
+      <w:pPr>
+        <w:pStyle w:val="BodyofResearch"/>
+      </w:pPr>
+      <w:r>
+        <w:t>1. Suspension of classes</w:t>
+      </w:r>
+      <w:r>
+        <w:tab/>
+      </w:r>
+      <w:r>
+        <w:tab/>
+      </w:r>
+      <w:r>
+        <w:tab/>
+      </w:r>
+      <w:r>
+        <w:tab/>
+      </w:r>
+    </w:p>
+    <w:p>
+      <w:pPr>
+        <w:pStyle w:val="BodyofResearch"/>
+      </w:pPr>
+      <w:r>
+        <w:t>2. Events of the school</w:t>
+      </w:r>
+      <w:r>
+        <w:tab/>
+      </w:r>
+      <w:r>
+        <w:tab/>
+      </w:r>
+      <w:r>
+        <w:tab/>
+      </w:r>
+      <w:r>
+        <w:tab/>
+      </w:r>
+    </w:p>
+    <w:p>
+      <w:pPr>
+        <w:pStyle w:val="BodyofResearch"/>
+      </w:pPr>
+      <w:r>
+        <w:t>3. Holidays</w:t>
+      </w:r>
+    </w:p>
+    <w:p>
+      <w:pPr>
+        <w:pStyle w:val="BodyofResearch"/>
+        <w:rPr>
+          <w:b/>
+        </w:rPr>
+      </w:pPr>
+      <w:r>
+        <w:rPr>
+          <w:b/>
+        </w:rPr>
+        <w:t>Notifications</w:t>
+      </w:r>
+    </w:p>
+    <w:p>
+      <w:pPr>
+        <w:pStyle w:val="BodyofResearch"/>
+      </w:pPr>
+      <w:r>
+        <w:t>Absent students are not notified when there are quizzes or assignments given to the class unless they ask their classmates or their classmates notify them voluntarily because teachers notify the students in a verbal manner.</w:t>
+      </w:r>
+    </w:p>
+    <w:p>
+      <w:pPr>
+        <w:jc w:val="both"/>
+      </w:pPr>
+    </w:p>
+    <w:p/>
+    <w:p>
+      <w:pPr>
+        <w:pStyle w:val="BodyofResearch"/>
+        <w:rPr>
+          <w:b/>
+        </w:rPr>
+      </w:pPr>
+      <w:r>
+        <w:rPr>
+          <w:b/>
+        </w:rPr>
+        <w:t>Quizzes</w:t>
+      </w:r>
+    </w:p>
+    <w:p>
+      <w:pPr>
+        <w:pStyle w:val="BodyofResearch"/>
+      </w:pPr>
+      <w:r>
+        <w:t>The teachers have to create a quiz based on their lesson plan</w:t>
+      </w:r>
+      <w:r>
+        <w:t xml:space="preserve"> and give it to their students.  </w:t>
+      </w:r>
+      <w:r>
+        <w:t xml:space="preserve">Quizzes of the students are given manually by dictation or in written format. In dictation, the teacher will dictate the questions for the quiz and the students have to write their </w:t>
+      </w:r>
+      <w:r>
+        <w:lastRenderedPageBreak/>
+        <w:t>answers on a sheet of paper. In written format, the teacher will write the questions of the quiz and the students will answer on a sheet of paper.</w:t>
+      </w:r>
+    </w:p>
+    <w:p>
+      <w:pPr>
+        <w:pStyle w:val="BodyofResearch"/>
+        <w:rPr>
+          <w:b/>
+        </w:rPr>
+      </w:pPr>
+      <w:r>
+        <w:rPr>
+          <w:b/>
+        </w:rPr>
+        <w:t>Assignments</w:t>
+      </w:r>
+    </w:p>
+    <w:p>
+      <w:pPr>
+        <w:pStyle w:val="BodyofResearch"/>
+      </w:pPr>
+      <w:r>
+        <w:t xml:space="preserve">Assignments of the students are given manually by </w:t>
+      </w:r>
+      <w:r>
+        <w:t xml:space="preserve">dictation or in written format. </w:t>
+      </w:r>
+      <w:r>
+        <w:t>The teachers have to create assignments for their students. In dictation, the teacher will dictate the questions of the assignment then the students will write it down and pass their assignment before the stipulated time.</w:t>
+      </w:r>
+      <w:r>
+        <w:t xml:space="preserve"> </w:t>
+      </w:r>
+      <w:r>
+        <w:t>I written format, the teachers will photocopy a particular sheet of paper that contains the quiz and the students will answer on the photocopied paper.</w:t>
       </w:r>
     </w:p>
     <w:p>
       <w:pPr>
         <w:pStyle w:val="Heading2"/>
-        <w:rPr>
-          <w:b w:val="0"/>
-        </w:rPr>
-      </w:pPr>
-      <w:r>
-        <w:rPr>
-          <w:b w:val="0"/>
-        </w:rPr>
-        <w:t>The way they conduct their lecture is the common way how a typical school/professor give his/her lecture. They give it in oral based form or sometimes they just give handouts to their students and the students will photocopy it and they will distribute the photocopied lecture to their classmates.</w:t>
+      </w:pPr>
+      <w:r>
+        <w:t>Objectives of the study</w:t>
       </w:r>
     </w:p>
     <w:p>
       <w:pPr>
         <w:pStyle w:val="BodyofResearch"/>
-        <w:rPr>
-          <w:b/>
-        </w:rPr>
-      </w:pPr>
-      <w:r>
-        <w:rPr>
-          <w:b/>
-        </w:rPr>
-        <w:t>Distribution of handouts/syllabus</w:t>
+      </w:pPr>
+      <w:r>
+        <w:t xml:space="preserve">The main objective of the proponents is to </w:t>
+      </w:r>
+      <w:r>
+        <w:t xml:space="preserve">provide a </w:t>
+      </w:r>
+      <w:r>
+        <w:t>learning system</w:t>
+      </w:r>
+      <w:r>
+        <w:t xml:space="preserve"> for Gateways Institute of</w:t>
+      </w:r>
+      <w:r>
+        <w:t xml:space="preserve"> </w:t>
+      </w:r>
+      <w:r>
+        <w:t xml:space="preserve">Science and Technology </w:t>
+      </w:r>
+      <w:r>
+        <w:t xml:space="preserve">designed to </w:t>
+      </w:r>
+      <w:r>
+        <w:t>improve</w:t>
+      </w:r>
+      <w:r>
+        <w:t xml:space="preserve"> their</w:t>
+      </w:r>
+      <w:r>
+        <w:t xml:space="preserve"> education</w:t>
+      </w:r>
+      <w:r>
+        <w:t xml:space="preserve"> through the use of technology.</w:t>
       </w:r>
     </w:p>
     <w:p>
@@ -2606,28 +2973,7 @@
         <w:pStyle w:val="BodyofResearch"/>
       </w:pPr>
       <w:r>
-        <w:t>Hard copy of handouts is</w:t>
-      </w:r>
-      <w:r>
-        <w:t xml:space="preserve"> given to the students. Syllabus of the </w:t>
-      </w:r>
-      <w:r>
-        <w:t xml:space="preserve">subjects are also in hard copy. </w:t>
-      </w:r>
-      <w:r>
-        <w:t>The teacher will make the treasurer collect money to his/her classmates for the photocopying of their handouts. Once the handout was photocopied, the students can now take d</w:t>
-      </w:r>
-      <w:r>
-        <w:t xml:space="preserve">own notes using their handouts. </w:t>
-      </w:r>
-      <w:r>
-        <w:t>The students don’t have such materials to study their lessons when there are no classes. Here are the reasons why there are no classes:</w:t>
-      </w:r>
-      <w:r>
-        <w:tab/>
-      </w:r>
-      <w:r>
-        <w:tab/>
+        <w:t>The proponent’s specific objectives are as follows:</w:t>
       </w:r>
     </w:p>
     <w:p>
@@ -2635,19 +2981,13 @@
         <w:pStyle w:val="BodyofResearch"/>
       </w:pPr>
       <w:r>
-        <w:t>1. Suspension of classes</w:t>
-      </w:r>
-      <w:r>
-        <w:tab/>
-      </w:r>
-      <w:r>
-        <w:tab/>
-      </w:r>
-      <w:r>
-        <w:tab/>
-      </w:r>
-      <w:r>
-        <w:tab/>
+        <w:t>1.</w:t>
+      </w:r>
+      <w:r>
+        <w:t xml:space="preserve"> Provide sufficient learning materials/resources for the students</w:t>
+      </w:r>
+      <w:r>
+        <w:t>.</w:t>
       </w:r>
     </w:p>
     <w:p>
@@ -2655,19 +2995,7 @@
         <w:pStyle w:val="BodyofResearch"/>
       </w:pPr>
       <w:r>
-        <w:t>2. Events of the school</w:t>
-      </w:r>
-      <w:r>
-        <w:tab/>
-      </w:r>
-      <w:r>
-        <w:tab/>
-      </w:r>
-      <w:r>
-        <w:tab/>
-      </w:r>
-      <w:r>
-        <w:tab/>
+        <w:t xml:space="preserve">-The learning materials that the professor/admin will give to the students will cover the whole topic for the quarter/semester the students enrolled for.  </w:t>
       </w:r>
     </w:p>
     <w:p>
@@ -2675,21 +3003,27 @@
         <w:pStyle w:val="BodyofResearch"/>
       </w:pPr>
       <w:r>
-        <w:t>3. Holidays</w:t>
+        <w:t>2.</w:t>
+      </w:r>
+      <w:r>
+        <w:t xml:space="preserve"> </w:t>
+      </w:r>
+      <w:r>
+        <w:t xml:space="preserve">Provide </w:t>
+      </w:r>
+      <w:r>
+        <w:t>a learning system that the students can use to advance through their lessons</w:t>
+      </w:r>
+      <w:r>
+        <w:t>.</w:t>
       </w:r>
     </w:p>
     <w:p>
       <w:pPr>
         <w:pStyle w:val="BodyofResearch"/>
-        <w:rPr>
-          <w:b/>
-        </w:rPr>
-      </w:pPr>
-      <w:r>
-        <w:rPr>
-          <w:b/>
-        </w:rPr>
-        <w:t>Notifications</w:t>
+      </w:pPr>
+      <w:r>
+        <w:t>-The students can advance through their lessons using their handouts, because their handouts cover the whole quarter/semester’s topics, they can read it and study for it in advance.</w:t>
       </w:r>
     </w:p>
     <w:p>
@@ -2697,206 +3031,28 @@
         <w:pStyle w:val="BodyofResearch"/>
       </w:pPr>
       <w:r>
-        <w:t>Absent students are not notified when there are quizzes or assignments given to the class unless they ask their classmates or their classmates notify them voluntarily because teachers notify the students in a verbal manner.</w:t>
-      </w:r>
-    </w:p>
-    <w:p>
-      <w:pPr>
-        <w:jc w:val="both"/>
-      </w:pPr>
-    </w:p>
-    <w:p/>
+        <w:t>3.</w:t>
+      </w:r>
+      <w:r>
+        <w:t xml:space="preserve"> </w:t>
+      </w:r>
+      <w:r>
+        <w:t>Provide a learning system that the teachers can use to monitor the student’s progress and    performance.</w:t>
+      </w:r>
+    </w:p>
     <w:p>
       <w:pPr>
         <w:pStyle w:val="BodyofResearch"/>
-        <w:rPr>
-          <w:b/>
-        </w:rPr>
-      </w:pPr>
-      <w:r>
-        <w:rPr>
-          <w:b/>
-        </w:rPr>
+      </w:pPr>
+      <w:r>
+        <w:t xml:space="preserve">-Our Learning System have a feature of </w:t>
+      </w:r>
+      <w:r>
+        <w:t xml:space="preserve">monitoring for the teachers so that they can monitor </w:t>
+      </w:r>
+      <w:r>
         <w:lastRenderedPageBreak/>
-        <w:t>Quizzes</w:t>
-      </w:r>
-    </w:p>
-    <w:p>
-      <w:pPr>
-        <w:pStyle w:val="BodyofResearch"/>
-      </w:pPr>
-      <w:r>
-        <w:t>The teachers have to create a quiz based on their lesson plan</w:t>
-      </w:r>
-      <w:r>
-        <w:t xml:space="preserve"> and give it to their students.  </w:t>
-      </w:r>
-      <w:r>
-        <w:t>Quizzes of the students are given manually by dictation or in written format. In dictation, the teacher will dictate the questions for the quiz and the students have to write their answers on a sheet of paper. In written format, the teacher will write the questions of the quiz and the students will answer on a sheet of paper.</w:t>
-      </w:r>
-    </w:p>
-    <w:p>
-      <w:pPr>
-        <w:pStyle w:val="BodyofResearch"/>
-        <w:rPr>
-          <w:b/>
-        </w:rPr>
-      </w:pPr>
-      <w:r>
-        <w:rPr>
-          <w:b/>
-        </w:rPr>
-        <w:t>Assignments</w:t>
-      </w:r>
-    </w:p>
-    <w:p>
-      <w:pPr>
-        <w:pStyle w:val="BodyofResearch"/>
-      </w:pPr>
-      <w:r>
-        <w:t xml:space="preserve">Assignments of the students are given manually by </w:t>
-      </w:r>
-      <w:r>
-        <w:t xml:space="preserve">dictation or in written format. </w:t>
-      </w:r>
-      <w:r>
-        <w:t>The teachers have to create assignments for their students. In dictation, the teacher will dictate the questions of the assignment then the students will write it down and pass their assignment before the stipulated time.</w:t>
-      </w:r>
-      <w:r>
-        <w:t xml:space="preserve"> </w:t>
-      </w:r>
-      <w:r>
-        <w:t>I written format, the teachers will photocopy a particular sheet of paper that contains the quiz and the students will answer on the photocopied paper.</w:t>
-      </w:r>
-    </w:p>
-    <w:p>
-      <w:pPr>
-        <w:pStyle w:val="Heading2"/>
-      </w:pPr>
-      <w:r>
-        <w:t>Objectives of the study</w:t>
-      </w:r>
-    </w:p>
-    <w:p>
-      <w:pPr>
-        <w:pStyle w:val="BodyofResearch"/>
-      </w:pPr>
-      <w:r>
-        <w:t xml:space="preserve">The main objective of the proponents is to </w:t>
-      </w:r>
-      <w:r>
-        <w:t xml:space="preserve">provide a </w:t>
-      </w:r>
-      <w:r>
-        <w:t>learning system</w:t>
-      </w:r>
-      <w:r>
-        <w:t xml:space="preserve"> for Gateways Institute of</w:t>
-      </w:r>
-      <w:r>
-        <w:t xml:space="preserve"> </w:t>
-      </w:r>
-      <w:r>
-        <w:t xml:space="preserve">Science and Technology </w:t>
-      </w:r>
-      <w:r>
-        <w:t xml:space="preserve">designed to </w:t>
-      </w:r>
-      <w:r>
-        <w:t>improve</w:t>
-      </w:r>
-      <w:r>
-        <w:t xml:space="preserve"> their</w:t>
-      </w:r>
-      <w:r>
-        <w:t xml:space="preserve"> education</w:t>
-      </w:r>
-      <w:r>
-        <w:t xml:space="preserve"> through the use of technology.</w:t>
-      </w:r>
-    </w:p>
-    <w:p>
-      <w:pPr>
-        <w:pStyle w:val="BodyofResearch"/>
-      </w:pPr>
-      <w:r>
-        <w:t>The proponent’s specific objectives are as follows:</w:t>
-      </w:r>
-    </w:p>
-    <w:p>
-      <w:pPr>
-        <w:pStyle w:val="BodyofResearch"/>
-      </w:pPr>
-      <w:r>
-        <w:t>1.</w:t>
-      </w:r>
-      <w:r>
-        <w:t xml:space="preserve"> Provide sufficient learning materials/resources for the students</w:t>
-      </w:r>
-      <w:r>
-        <w:t>.</w:t>
-      </w:r>
-    </w:p>
-    <w:p>
-      <w:pPr>
-        <w:pStyle w:val="BodyofResearch"/>
-      </w:pPr>
-      <w:r>
-        <w:t xml:space="preserve">-The learning materials that the professor/admin will give to the students will cover the whole topic for the quarter/semester the students enrolled for.  </w:t>
-      </w:r>
-    </w:p>
-    <w:p>
-      <w:pPr>
-        <w:pStyle w:val="BodyofResearch"/>
-      </w:pPr>
-      <w:r>
-        <w:t>2.</w:t>
-      </w:r>
-      <w:r>
-        <w:t xml:space="preserve"> </w:t>
-      </w:r>
-      <w:r>
-        <w:t xml:space="preserve">Provide </w:t>
-      </w:r>
-      <w:r>
-        <w:t>a learning system that the students can use to advance through their lessons</w:t>
-      </w:r>
-      <w:r>
-        <w:t>.</w:t>
-      </w:r>
-    </w:p>
-    <w:p>
-      <w:pPr>
-        <w:pStyle w:val="BodyofResearch"/>
-      </w:pPr>
-      <w:r>
-        <w:t>-The students can advance through their lessons using their handouts, because their handouts cover the whole quarter/semester’s topics, they can read it and study for it in advance.</w:t>
-      </w:r>
-    </w:p>
-    <w:p>
-      <w:pPr>
-        <w:pStyle w:val="BodyofResearch"/>
-      </w:pPr>
-      <w:r>
-        <w:lastRenderedPageBreak/>
-        <w:t>3.</w:t>
-      </w:r>
-      <w:r>
-        <w:t xml:space="preserve"> </w:t>
-      </w:r>
-      <w:r>
-        <w:t>Provide a learning system that the teachers can use to monitor the student’s progress and    performance.</w:t>
-      </w:r>
-    </w:p>
-    <w:p>
-      <w:pPr>
-        <w:pStyle w:val="BodyofResearch"/>
-      </w:pPr>
-      <w:r>
-        <w:t xml:space="preserve">-Our Learning System have a feature of </w:t>
-      </w:r>
-      <w:r>
-        <w:t>monitoring for the teachers so that they can monitor their student’s progress and performance, they can see the percentage of how many students view/download the handouts they give and also the teachers can see the percentage of the students who passed a specific question in a certain task and who failed a specific question in a certain task and also the teachers can monitor the score of the students in answering the questions in their respective tasks.</w:t>
+        <w:t>their student’s progress and performance, they can see the percentage of how many students view/download the handouts they give and also the teachers can see the percentage of the students who passed a specific question in a certain task and who failed a specific question in a certain task and also the teachers can monitor the score of the students in answering the questions in their respective tasks.</w:t>
       </w:r>
     </w:p>
     <w:p>
@@ -3005,7 +3161,6 @@
         <w:rPr>
           <w:lang w:eastAsia="en-PH"/>
         </w:rPr>
-        <w:lastRenderedPageBreak/>
         <w:t>Maintenance</w:t>
       </w:r>
     </w:p>
@@ -3053,6 +3208,7 @@
           <w:b w:val="0"/>
           <w:lang w:eastAsia="en-PH"/>
         </w:rPr>
+        <w:lastRenderedPageBreak/>
         <w:t>The administrator can add, edit, or inactive students. Adding students can be manual, or imported from an excel file.</w:t>
       </w:r>
     </w:p>
@@ -3151,8 +3307,6 @@
         </w:rPr>
         <w:t>The system administrator can add, edit, or delete a user level.</w:t>
       </w:r>
-      <w:bookmarkStart w:id="2" w:name="_GoBack"/>
-      <w:bookmarkEnd w:id="2"/>
     </w:p>
     <w:p>
       <w:pPr>
@@ -3535,7 +3689,6 @@
         <w:rPr>
           <w:lang w:eastAsia="en-PH"/>
         </w:rPr>
-        <w:lastRenderedPageBreak/>
         <w:t>Photo</w:t>
       </w:r>
     </w:p>
@@ -3599,6 +3752,7 @@
           <w:b w:val="0"/>
           <w:lang w:eastAsia="en-PH"/>
         </w:rPr>
+        <w:lastRenderedPageBreak/>
         <w:t>The teacher can add, edit, or delete assignments.</w:t>
       </w:r>
     </w:p>
@@ -4034,7 +4188,6 @@
           <w:b/>
           <w:lang w:eastAsia="en-PH"/>
         </w:rPr>
-        <w:lastRenderedPageBreak/>
         <w:t>Create assignments</w:t>
       </w:r>
     </w:p>
@@ -4092,6 +4245,7 @@
         <w:rPr>
           <w:lang w:eastAsia="en-PH"/>
         </w:rPr>
+        <w:lastRenderedPageBreak/>
         <w:t>The teacher can create threaded discussions for the s</w:t>
       </w:r>
       <w:r>
@@ -4635,7 +4789,6 @@
         <w:rPr>
           <w:lang w:eastAsia="en-PH"/>
         </w:rPr>
-        <w:lastRenderedPageBreak/>
         <w:t>The Log History records the activities made by th</w:t>
       </w:r>
       <w:r>
@@ -4699,6 +4852,7 @@
           <w:b/>
           <w:lang w:eastAsia="en-PH"/>
         </w:rPr>
+        <w:lastRenderedPageBreak/>
         <w:t>Gradebook</w:t>
       </w:r>
     </w:p>
@@ -5084,6 +5238,7 @@
         <w:rPr>
           <w:b/>
         </w:rPr>
+        <w:lastRenderedPageBreak/>
         <w:t>LitE</w:t>
       </w:r>
       <w:r>
@@ -32224,7 +32379,7 @@
             <w:noProof/>
             <w:sz w:val="20"/>
           </w:rPr>
-          <w:t>5</w:t>
+          <w:t>2</w:t>
         </w:r>
         <w:r>
           <w:rPr>
@@ -34335,7 +34490,7 @@
 </file>
 
 <file path=customXml/itemProps1.xml><?xml version="1.0" encoding="utf-8"?>
-<ds:datastoreItem xmlns:ds="http://schemas.openxmlformats.org/officeDocument/2006/customXml" ds:itemID="{207E3929-15EB-49CE-A79C-517E09A4944D}">
+<ds:datastoreItem xmlns:ds="http://schemas.openxmlformats.org/officeDocument/2006/customXml" ds:itemID="{9F67F6A7-AB09-4ADC-8A7A-E471E9D8A9FD}">
   <ds:schemaRefs>
     <ds:schemaRef ds:uri="http://schemas.openxmlformats.org/officeDocument/2006/bibliography"/>
   </ds:schemaRefs>

</xml_diff>

<commit_message>
Added contents on the scope
</commit_message>
<xml_diff>
--- a/Docu.docx
+++ b/Docu.docx
@@ -1,6 +1,6 @@
 
 <file path=word/document.xml><?xml version="1.0" encoding="utf-8"?>
-<w:document xmlns:wpc="http://schemas.microsoft.com/office/word/2010/wordprocessingCanvas" xmlns:cx="http://schemas.microsoft.com/office/drawing/2014/chartex" xmlns:mc="http://schemas.openxmlformats.org/markup-compatibility/2006" xmlns:o="urn:schemas-microsoft-com:office:office" xmlns:r="http://schemas.openxmlformats.org/officeDocument/2006/relationships" xmlns:m="http://schemas.openxmlformats.org/officeDocument/2006/math" xmlns:v="urn:schemas-microsoft-com:vml" xmlns:wp14="http://schemas.microsoft.com/office/word/2010/wordprocessingDrawing" xmlns:wp="http://schemas.openxmlformats.org/drawingml/2006/wordprocessingDrawing" xmlns:w10="urn:schemas-microsoft-com:office:word" xmlns:w="http://schemas.openxmlformats.org/wordprocessingml/2006/main" xmlns:w14="http://schemas.microsoft.com/office/word/2010/wordml" xmlns:w15="http://schemas.microsoft.com/office/word/2012/wordml" xmlns:w16se="http://schemas.microsoft.com/office/word/2015/wordml/symex" xmlns:wpg="http://schemas.microsoft.com/office/word/2010/wordprocessingGroup" xmlns:wpi="http://schemas.microsoft.com/office/word/2010/wordprocessingInk" xmlns:wne="http://schemas.microsoft.com/office/word/2006/wordml" xmlns:wps="http://schemas.microsoft.com/office/word/2010/wordprocessingShape" mc:Ignorable="w14 w15 w16se wp14">
+<w:document xmlns:wpc="http://schemas.microsoft.com/office/word/2010/wordprocessingCanvas" xmlns:cx="http://schemas.microsoft.com/office/drawing/2014/chartex" xmlns:cx1="http://schemas.microsoft.com/office/drawing/2015/9/8/chartex" xmlns:mc="http://schemas.openxmlformats.org/markup-compatibility/2006" xmlns:o="urn:schemas-microsoft-com:office:office" xmlns:r="http://schemas.openxmlformats.org/officeDocument/2006/relationships" xmlns:m="http://schemas.openxmlformats.org/officeDocument/2006/math" xmlns:v="urn:schemas-microsoft-com:vml" xmlns:wp14="http://schemas.microsoft.com/office/word/2010/wordprocessingDrawing" xmlns:wp="http://schemas.openxmlformats.org/drawingml/2006/wordprocessingDrawing" xmlns:w10="urn:schemas-microsoft-com:office:word" xmlns:w="http://schemas.openxmlformats.org/wordprocessingml/2006/main" xmlns:w14="http://schemas.microsoft.com/office/word/2010/wordml" xmlns:w15="http://schemas.microsoft.com/office/word/2012/wordml" xmlns:w16se="http://schemas.microsoft.com/office/word/2015/wordml/symex" xmlns:wpg="http://schemas.microsoft.com/office/word/2010/wordprocessingGroup" xmlns:wpi="http://schemas.microsoft.com/office/word/2010/wordprocessingInk" xmlns:wne="http://schemas.microsoft.com/office/word/2006/wordml" xmlns:wps="http://schemas.microsoft.com/office/word/2010/wordprocessingShape" mc:Ignorable="w14 w15 w16se wp14">
   <w:body>
     <w:p>
       <w:pPr>
@@ -89,13 +89,8 @@
       </w:r>
     </w:p>
     <w:p>
-      <w:proofErr w:type="spellStart"/>
-      <w:r>
-        <w:t>Dancel</w:t>
-      </w:r>
-      <w:proofErr w:type="spellEnd"/>
-      <w:r>
-        <w:t xml:space="preserve"> B. Tee</w:t>
+      <w:r>
+        <w:t>Dancel B. Tee</w:t>
       </w:r>
     </w:p>
     <w:p>
@@ -104,19 +99,9 @@
       </w:r>
     </w:p>
     <w:p>
-      <w:proofErr w:type="spellStart"/>
-      <w:r>
-        <w:t>Karlo</w:t>
-      </w:r>
-      <w:proofErr w:type="spellEnd"/>
-      <w:r>
-        <w:t xml:space="preserve"> J. </w:t>
-      </w:r>
-      <w:proofErr w:type="spellStart"/>
-      <w:r>
-        <w:t>Bonayon</w:t>
-      </w:r>
-      <w:proofErr w:type="spellEnd"/>
+      <w:r>
+        <w:t>Karlo J. Bonayon</w:t>
+      </w:r>
     </w:p>
     <w:p/>
     <w:p/>
@@ -391,19 +376,11 @@
           <w:szCs w:val="24"/>
         </w:rPr>
       </w:pPr>
-      <w:proofErr w:type="spellStart"/>
       <w:r>
         <w:rPr>
           <w:b w:val="0"/>
         </w:rPr>
-        <w:t>Dancel</w:t>
-      </w:r>
-      <w:proofErr w:type="spellEnd"/>
-      <w:r>
-        <w:rPr>
-          <w:b w:val="0"/>
-        </w:rPr>
-        <w:t xml:space="preserve"> B. Tee</w:t>
+        <w:t>Dancel B. Tee</w:t>
       </w:r>
     </w:p>
     <w:p>
@@ -431,28 +408,12 @@
           <w:szCs w:val="24"/>
         </w:rPr>
       </w:pPr>
-      <w:proofErr w:type="spellStart"/>
       <w:r>
         <w:rPr>
           <w:b w:val="0"/>
         </w:rPr>
-        <w:t>Karlo</w:t>
-      </w:r>
-      <w:proofErr w:type="spellEnd"/>
-      <w:r>
-        <w:rPr>
-          <w:b w:val="0"/>
-        </w:rPr>
-        <w:t xml:space="preserve"> J. </w:t>
-      </w:r>
-      <w:proofErr w:type="spellStart"/>
-      <w:r>
-        <w:rPr>
-          <w:b w:val="0"/>
-        </w:rPr>
-        <w:t>Bonayon</w:t>
-      </w:r>
-      <w:proofErr w:type="spellEnd"/>
+        <w:t>Karlo J. Bonayon</w:t>
+      </w:r>
     </w:p>
     <w:p>
       <w:pPr>
@@ -664,37 +625,12 @@
         </w:rPr>
         <w:t xml:space="preserve">Mr. </w:t>
       </w:r>
-      <w:proofErr w:type="spellStart"/>
       <w:r>
         <w:rPr>
           <w:b w:val="0"/>
           <w:szCs w:val="24"/>
         </w:rPr>
-        <w:t>Rubinato</w:t>
-      </w:r>
-      <w:proofErr w:type="spellEnd"/>
-      <w:r>
-        <w:rPr>
-          <w:b w:val="0"/>
-          <w:szCs w:val="24"/>
-        </w:rPr>
-        <w:t xml:space="preserve"> G. </w:t>
-      </w:r>
-      <w:proofErr w:type="spellStart"/>
-      <w:r>
-        <w:rPr>
-          <w:b w:val="0"/>
-          <w:szCs w:val="24"/>
-        </w:rPr>
-        <w:t>Lubian</w:t>
-      </w:r>
-      <w:proofErr w:type="spellEnd"/>
-      <w:r>
-        <w:rPr>
-          <w:b w:val="0"/>
-          <w:szCs w:val="24"/>
-        </w:rPr>
-        <w:t xml:space="preserve"> III</w:t>
+        <w:t>Rubinato G. Lubian III</w:t>
       </w:r>
     </w:p>
     <w:p>
@@ -821,17 +757,8 @@
           <w:b w:val="0"/>
           <w:szCs w:val="24"/>
         </w:rPr>
-        <w:t xml:space="preserve">Elizabeth N. </w:t>
-      </w:r>
-      <w:proofErr w:type="spellStart"/>
-      <w:r>
-        <w:rPr>
-          <w:b w:val="0"/>
-          <w:szCs w:val="24"/>
-        </w:rPr>
-        <w:t>Sagayno</w:t>
-      </w:r>
-      <w:proofErr w:type="spellEnd"/>
+        <w:t>Elizabeth N. Sagayno</w:t>
+      </w:r>
     </w:p>
     <w:p>
       <w:pPr>
@@ -970,17 +897,8 @@
           <w:b w:val="0"/>
           <w:szCs w:val="24"/>
         </w:rPr>
-        <w:t xml:space="preserve">Mary Rose C. </w:t>
-      </w:r>
-      <w:proofErr w:type="spellStart"/>
-      <w:r>
-        <w:rPr>
-          <w:b w:val="0"/>
-          <w:szCs w:val="24"/>
-        </w:rPr>
-        <w:t>Columbres</w:t>
-      </w:r>
-      <w:proofErr w:type="spellEnd"/>
+        <w:t>Mary Rose C. Columbres</w:t>
+      </w:r>
     </w:p>
     <w:p>
       <w:pPr>
@@ -1118,19 +1036,9 @@
         </w:rPr>
         <w:t xml:space="preserve">prepared and submitted by </w:t>
       </w:r>
-      <w:proofErr w:type="spellStart"/>
-      <w:r>
-        <w:t>Karlo</w:t>
-      </w:r>
-      <w:proofErr w:type="spellEnd"/>
-      <w:r>
-        <w:t xml:space="preserve"> J. </w:t>
-      </w:r>
-      <w:proofErr w:type="spellStart"/>
-      <w:r>
-        <w:t>Bonayon</w:t>
-      </w:r>
-      <w:proofErr w:type="spellEnd"/>
+      <w:r>
+        <w:t>Karlo J. Bonayon</w:t>
+      </w:r>
       <w:r>
         <w:rPr>
           <w:szCs w:val="24"/>
@@ -1156,13 +1064,8 @@
         </w:rPr>
         <w:t xml:space="preserve">; and </w:t>
       </w:r>
-      <w:proofErr w:type="spellStart"/>
-      <w:r>
-        <w:t>Dancel</w:t>
-      </w:r>
-      <w:proofErr w:type="spellEnd"/>
-      <w:r>
-        <w:t xml:space="preserve"> B. Tee</w:t>
+      <w:r>
+        <w:t>Dancel B. Tee</w:t>
       </w:r>
       <w:r>
         <w:rPr>
@@ -1197,33 +1100,11 @@
         </w:rPr>
         <w:t xml:space="preserve">Mr. </w:t>
       </w:r>
-      <w:proofErr w:type="spellStart"/>
       <w:r>
         <w:rPr>
           <w:szCs w:val="24"/>
         </w:rPr>
-        <w:t>Rubinato</w:t>
-      </w:r>
-      <w:proofErr w:type="spellEnd"/>
-      <w:r>
-        <w:rPr>
-          <w:szCs w:val="24"/>
-        </w:rPr>
-        <w:t xml:space="preserve"> G. </w:t>
-      </w:r>
-      <w:proofErr w:type="spellStart"/>
-      <w:r>
-        <w:rPr>
-          <w:szCs w:val="24"/>
-        </w:rPr>
-        <w:t>Lubian</w:t>
-      </w:r>
-      <w:proofErr w:type="spellEnd"/>
-      <w:r>
-        <w:rPr>
-          <w:szCs w:val="24"/>
-        </w:rPr>
-        <w:t xml:space="preserve"> III</w:t>
+        <w:t>Rubinato G. Lubian III</w:t>
       </w:r>
     </w:p>
     <w:p>
@@ -1695,17 +1576,8 @@
                 <w:b w:val="0"/>
                 <w:szCs w:val="24"/>
               </w:rPr>
-              <w:t xml:space="preserve">Elizabeth N. </w:t>
-            </w:r>
-            <w:proofErr w:type="spellStart"/>
-            <w:r>
-              <w:rPr>
-                <w:b w:val="0"/>
-                <w:szCs w:val="24"/>
-              </w:rPr>
-              <w:t>Sagayno</w:t>
-            </w:r>
-            <w:proofErr w:type="spellEnd"/>
+              <w:t>Elizabeth N. Sagayno</w:t>
+            </w:r>
           </w:p>
         </w:tc>
         <w:tc>
@@ -1758,17 +1630,8 @@
                 <w:b w:val="0"/>
                 <w:szCs w:val="24"/>
               </w:rPr>
-              <w:t xml:space="preserve">. </w:t>
-            </w:r>
-            <w:proofErr w:type="spellStart"/>
-            <w:r>
-              <w:rPr>
-                <w:b w:val="0"/>
-                <w:szCs w:val="24"/>
-              </w:rPr>
-              <w:t>Columbres</w:t>
-            </w:r>
-            <w:proofErr w:type="spellEnd"/>
+              <w:t>. Columbres</w:t>
+            </w:r>
           </w:p>
         </w:tc>
       </w:tr>
@@ -1939,11 +1802,9 @@
             <w:pPr>
               <w:pStyle w:val="forTOC"/>
             </w:pPr>
-            <w:proofErr w:type="spellStart"/>
             <w:r>
               <w:t>i</w:t>
             </w:r>
-            <w:proofErr w:type="spellEnd"/>
           </w:p>
         </w:tc>
       </w:tr>
@@ -3244,8 +3105,6 @@
       <w:r>
         <w:t>eal time chat feature so that the</w:t>
       </w:r>
-      <w:bookmarkStart w:id="2" w:name="_GoBack"/>
-      <w:bookmarkEnd w:id="2"/>
       <w:r>
         <w:t xml:space="preserve"> teacher and student can communicate to each other easily, and we know that not every student can talk to a certain teacher easily, some students are shy or some are just lazy and we also know that every professor is busy in their works and studies, that also make them hard to approach. But our Learning System provide a feature that can help them communicate to their respective teachers easily.</w:t>
       </w:r>
@@ -3302,12 +3161,6 @@
           <w:lang w:eastAsia="en-PH"/>
         </w:rPr>
       </w:pPr>
-      <w:r>
-        <w:rPr>
-          <w:lang w:eastAsia="en-PH"/>
-        </w:rPr>
-        <w:t>Maintenance</w:t>
-      </w:r>
     </w:p>
     <w:p>
       <w:pPr>
@@ -3317,12 +3170,6 @@
           <w:lang w:eastAsia="en-PH"/>
         </w:rPr>
       </w:pPr>
-      <w:r>
-        <w:rPr>
-          <w:lang w:eastAsia="en-PH"/>
-        </w:rPr>
-        <w:t>-Administrator</w:t>
-      </w:r>
     </w:p>
     <w:p>
       <w:pPr>
@@ -3332,29 +3179,21 @@
           <w:lang w:eastAsia="en-PH"/>
         </w:rPr>
       </w:pPr>
-      <w:r>
-        <w:rPr>
-          <w:lang w:eastAsia="en-PH"/>
-        </w:rPr>
-        <w:t xml:space="preserve">Student </w:t>
-      </w:r>
     </w:p>
     <w:p>
       <w:pPr>
         <w:spacing w:line="360" w:lineRule="auto"/>
         <w:jc w:val="both"/>
         <w:rPr>
-          <w:b w:val="0"/>
           <w:lang w:eastAsia="en-PH"/>
         </w:rPr>
       </w:pPr>
       <w:r>
         <w:rPr>
-          <w:b w:val="0"/>
           <w:lang w:eastAsia="en-PH"/>
         </w:rPr>
         <w:lastRenderedPageBreak/>
-        <w:t>The administrator can add, edit, or inactive students. Adding students can be manual, or imported from an excel file.</w:t>
+        <w:t>Maintenance</w:t>
       </w:r>
     </w:p>
     <w:p>
@@ -3369,822 +3208,22 @@
         <w:rPr>
           <w:lang w:eastAsia="en-PH"/>
         </w:rPr>
-        <w:t>Teacher</w:t>
-      </w:r>
-    </w:p>
-    <w:p>
-      <w:pPr>
-        <w:spacing w:line="360" w:lineRule="auto"/>
-        <w:jc w:val="both"/>
-        <w:rPr>
-          <w:b w:val="0"/>
+        <w:t>-Administrator</w:t>
+      </w:r>
+    </w:p>
+    <w:p>
+      <w:pPr>
+        <w:pStyle w:val="ListParagraph"/>
+        <w:ind w:left="180" w:hanging="180"/>
+        <w:rPr>
           <w:lang w:eastAsia="en-PH"/>
         </w:rPr>
       </w:pPr>
       <w:r>
         <w:rPr>
-          <w:b w:val="0"/>
           <w:lang w:eastAsia="en-PH"/>
         </w:rPr>
-        <w:t>The administrator can add, edit, or inactive teachers.</w:t>
-      </w:r>
-    </w:p>
-    <w:p>
-      <w:pPr>
-        <w:spacing w:line="360" w:lineRule="auto"/>
-        <w:jc w:val="both"/>
-        <w:rPr>
-          <w:lang w:eastAsia="en-PH"/>
-        </w:rPr>
-      </w:pPr>
-      <w:r>
-        <w:rPr>
-          <w:lang w:eastAsia="en-PH"/>
-        </w:rPr>
-        <w:t>Administrator</w:t>
-      </w:r>
-    </w:p>
-    <w:p>
-      <w:pPr>
-        <w:spacing w:line="360" w:lineRule="auto"/>
-        <w:jc w:val="both"/>
-        <w:rPr>
-          <w:b w:val="0"/>
-          <w:lang w:eastAsia="en-PH"/>
-        </w:rPr>
-      </w:pPr>
-      <w:r>
-        <w:rPr>
-          <w:b w:val="0"/>
-          <w:lang w:eastAsia="en-PH"/>
-        </w:rPr>
-        <w:t>The system administrator can add, edit, or inactive administrators.</w:t>
-      </w:r>
-    </w:p>
-    <w:p>
-      <w:pPr>
-        <w:spacing w:line="360" w:lineRule="auto"/>
-        <w:jc w:val="both"/>
-        <w:rPr>
-          <w:lang w:eastAsia="en-PH"/>
-        </w:rPr>
-      </w:pPr>
-      <w:r>
-        <w:rPr>
-          <w:lang w:eastAsia="en-PH"/>
-        </w:rPr>
-        <w:t>User Level</w:t>
-      </w:r>
-    </w:p>
-    <w:p>
-      <w:pPr>
-        <w:spacing w:line="360" w:lineRule="auto"/>
-        <w:jc w:val="both"/>
-        <w:rPr>
-          <w:b w:val="0"/>
-          <w:lang w:eastAsia="en-PH"/>
-        </w:rPr>
-      </w:pPr>
-      <w:r>
-        <w:rPr>
-          <w:b w:val="0"/>
-          <w:lang w:eastAsia="en-PH"/>
-        </w:rPr>
-        <w:t>The system administrator can add, edit, or delete a user level.</w:t>
-      </w:r>
-    </w:p>
-    <w:p>
-      <w:pPr>
-        <w:spacing w:line="360" w:lineRule="auto"/>
-        <w:jc w:val="both"/>
-        <w:rPr>
-          <w:lang w:eastAsia="en-PH"/>
-        </w:rPr>
-      </w:pPr>
-      <w:r>
-        <w:rPr>
-          <w:lang w:eastAsia="en-PH"/>
-        </w:rPr>
-        <w:t>Handout</w:t>
-      </w:r>
-    </w:p>
-    <w:p>
-      <w:pPr>
-        <w:spacing w:line="360" w:lineRule="auto"/>
-        <w:jc w:val="both"/>
-        <w:rPr>
-          <w:b w:val="0"/>
-          <w:lang w:eastAsia="en-PH"/>
-        </w:rPr>
-      </w:pPr>
-      <w:r>
-        <w:rPr>
-          <w:b w:val="0"/>
-          <w:lang w:eastAsia="en-PH"/>
-        </w:rPr>
-        <w:t>The administrator can add</w:t>
-      </w:r>
-      <w:r>
-        <w:rPr>
-          <w:b w:val="0"/>
-          <w:lang w:eastAsia="en-PH"/>
-        </w:rPr>
-        <w:t>, edit, and delete</w:t>
-      </w:r>
-      <w:r>
-        <w:rPr>
-          <w:b w:val="0"/>
-          <w:lang w:eastAsia="en-PH"/>
-        </w:rPr>
-        <w:t xml:space="preserve"> handouts for the students.</w:t>
-      </w:r>
-    </w:p>
-    <w:p>
-      <w:pPr>
-        <w:spacing w:line="360" w:lineRule="auto"/>
-        <w:jc w:val="both"/>
-        <w:rPr>
-          <w:lang w:eastAsia="en-PH"/>
-        </w:rPr>
-      </w:pPr>
-      <w:r>
-        <w:rPr>
-          <w:lang w:eastAsia="en-PH"/>
-        </w:rPr>
-        <w:t>Section</w:t>
-      </w:r>
-    </w:p>
-    <w:p>
-      <w:pPr>
-        <w:spacing w:line="360" w:lineRule="auto"/>
-        <w:jc w:val="both"/>
-        <w:rPr>
-          <w:b w:val="0"/>
-          <w:lang w:eastAsia="en-PH"/>
-        </w:rPr>
-      </w:pPr>
-      <w:r>
-        <w:rPr>
-          <w:b w:val="0"/>
-          <w:lang w:eastAsia="en-PH"/>
-        </w:rPr>
-        <w:t>The administrator can add, edit, or delete sections.</w:t>
-      </w:r>
-    </w:p>
-    <w:p>
-      <w:pPr>
-        <w:spacing w:line="360" w:lineRule="auto"/>
-        <w:jc w:val="both"/>
-        <w:rPr>
-          <w:lang w:eastAsia="en-PH"/>
-        </w:rPr>
-      </w:pPr>
-      <w:r>
-        <w:rPr>
-          <w:lang w:eastAsia="en-PH"/>
-        </w:rPr>
-        <w:t>Subject</w:t>
-      </w:r>
-    </w:p>
-    <w:p>
-      <w:pPr>
-        <w:spacing w:line="360" w:lineRule="auto"/>
-        <w:jc w:val="both"/>
-        <w:rPr>
-          <w:b w:val="0"/>
-          <w:lang w:eastAsia="en-PH"/>
-        </w:rPr>
-      </w:pPr>
-      <w:r>
-        <w:rPr>
-          <w:b w:val="0"/>
-          <w:lang w:eastAsia="en-PH"/>
-        </w:rPr>
-        <w:t>The administrator can add, edit, or delete subjects.</w:t>
-      </w:r>
-    </w:p>
-    <w:p>
-      <w:pPr>
-        <w:spacing w:line="360" w:lineRule="auto"/>
-        <w:jc w:val="both"/>
-        <w:rPr>
-          <w:b w:val="0"/>
-          <w:lang w:eastAsia="en-PH"/>
-        </w:rPr>
-      </w:pPr>
-      <w:r>
-        <w:rPr>
-          <w:lang w:eastAsia="en-PH"/>
-        </w:rPr>
-        <w:t>School</w:t>
-      </w:r>
-      <w:r>
-        <w:rPr>
-          <w:b w:val="0"/>
-          <w:lang w:eastAsia="en-PH"/>
-        </w:rPr>
-        <w:t xml:space="preserve"> </w:t>
-      </w:r>
-      <w:r>
-        <w:rPr>
-          <w:lang w:eastAsia="en-PH"/>
-        </w:rPr>
-        <w:t>Year</w:t>
-      </w:r>
-    </w:p>
-    <w:p>
-      <w:pPr>
-        <w:spacing w:line="360" w:lineRule="auto"/>
-        <w:jc w:val="both"/>
-        <w:rPr>
-          <w:b w:val="0"/>
-          <w:lang w:eastAsia="en-PH"/>
-        </w:rPr>
-      </w:pPr>
-      <w:r>
-        <w:rPr>
-          <w:b w:val="0"/>
-          <w:lang w:eastAsia="en-PH"/>
-        </w:rPr>
-        <w:t>The administrator can add or inactive a school year.</w:t>
-      </w:r>
-    </w:p>
-    <w:p>
-      <w:pPr>
-        <w:spacing w:line="360" w:lineRule="auto"/>
-        <w:jc w:val="both"/>
-        <w:rPr>
-          <w:lang w:eastAsia="en-PH"/>
-        </w:rPr>
-      </w:pPr>
-      <w:r>
-        <w:rPr>
-          <w:lang w:eastAsia="en-PH"/>
-        </w:rPr>
-        <w:t>Semester</w:t>
-      </w:r>
-    </w:p>
-    <w:p>
-      <w:pPr>
-        <w:spacing w:line="360" w:lineRule="auto"/>
-        <w:jc w:val="both"/>
-        <w:rPr>
-          <w:b w:val="0"/>
-          <w:lang w:eastAsia="en-PH"/>
-        </w:rPr>
-      </w:pPr>
-      <w:r>
-        <w:rPr>
-          <w:b w:val="0"/>
-          <w:lang w:eastAsia="en-PH"/>
-        </w:rPr>
-        <w:t xml:space="preserve">The administrator can inactive or active </w:t>
-      </w:r>
-      <w:r>
-        <w:rPr>
-          <w:b w:val="0"/>
-          <w:lang w:eastAsia="en-PH"/>
-        </w:rPr>
-        <w:t xml:space="preserve">a </w:t>
-      </w:r>
-      <w:r>
-        <w:rPr>
-          <w:b w:val="0"/>
-          <w:lang w:eastAsia="en-PH"/>
-        </w:rPr>
-        <w:t>s</w:t>
-      </w:r>
-      <w:r>
-        <w:rPr>
-          <w:b w:val="0"/>
-          <w:lang w:eastAsia="en-PH"/>
-        </w:rPr>
-        <w:t>emester</w:t>
-      </w:r>
-      <w:r>
-        <w:rPr>
-          <w:b w:val="0"/>
-          <w:lang w:eastAsia="en-PH"/>
-        </w:rPr>
-        <w:t>.</w:t>
-      </w:r>
-    </w:p>
-    <w:p>
-      <w:pPr>
-        <w:spacing w:line="360" w:lineRule="auto"/>
-        <w:jc w:val="both"/>
-        <w:rPr>
-          <w:lang w:eastAsia="en-PH"/>
-        </w:rPr>
-      </w:pPr>
-      <w:r>
-        <w:rPr>
-          <w:lang w:eastAsia="en-PH"/>
-        </w:rPr>
-        <w:t>Program</w:t>
-      </w:r>
-    </w:p>
-    <w:p>
-      <w:pPr>
-        <w:spacing w:line="360" w:lineRule="auto"/>
-        <w:jc w:val="both"/>
-        <w:rPr>
-          <w:b w:val="0"/>
-          <w:lang w:eastAsia="en-PH"/>
-        </w:rPr>
-      </w:pPr>
-      <w:r>
-        <w:rPr>
-          <w:b w:val="0"/>
-          <w:lang w:eastAsia="en-PH"/>
-        </w:rPr>
-        <w:t>The administrator can add, edit, or delete program.</w:t>
-      </w:r>
-    </w:p>
-    <w:p>
-      <w:pPr>
-        <w:spacing w:line="360" w:lineRule="auto"/>
-        <w:jc w:val="both"/>
-        <w:rPr>
-          <w:lang w:eastAsia="en-PH"/>
-        </w:rPr>
-      </w:pPr>
-      <w:r>
-        <w:rPr>
-          <w:lang w:eastAsia="en-PH"/>
-        </w:rPr>
-        <w:t>Reminder</w:t>
-      </w:r>
-    </w:p>
-    <w:p>
-      <w:pPr>
-        <w:spacing w:line="360" w:lineRule="auto"/>
-        <w:jc w:val="both"/>
-        <w:rPr>
-          <w:b w:val="0"/>
-          <w:lang w:eastAsia="en-PH"/>
-        </w:rPr>
-      </w:pPr>
-      <w:r>
-        <w:rPr>
-          <w:b w:val="0"/>
-          <w:lang w:eastAsia="en-PH"/>
-        </w:rPr>
-        <w:t>The administrator can add, edit, or delete a reminder.</w:t>
-      </w:r>
-    </w:p>
-    <w:p>
-      <w:pPr>
-        <w:spacing w:line="360" w:lineRule="auto"/>
-        <w:jc w:val="both"/>
-        <w:rPr>
-          <w:lang w:eastAsia="en-PH"/>
-        </w:rPr>
-      </w:pPr>
-      <w:r>
-        <w:rPr>
-          <w:lang w:eastAsia="en-PH"/>
-        </w:rPr>
-        <w:t>Trivia</w:t>
-      </w:r>
-    </w:p>
-    <w:p>
-      <w:pPr>
-        <w:spacing w:line="360" w:lineRule="auto"/>
-        <w:jc w:val="both"/>
-        <w:rPr>
-          <w:b w:val="0"/>
-          <w:lang w:eastAsia="en-PH"/>
-        </w:rPr>
-      </w:pPr>
-      <w:r>
-        <w:rPr>
-          <w:b w:val="0"/>
-          <w:lang w:eastAsia="en-PH"/>
-        </w:rPr>
-        <w:t>The administrator can add, edit, or delete a trivia.</w:t>
-      </w:r>
-    </w:p>
-    <w:p>
-      <w:pPr>
-        <w:spacing w:line="360" w:lineRule="auto"/>
-        <w:jc w:val="both"/>
-        <w:rPr>
-          <w:b w:val="0"/>
-          <w:lang w:eastAsia="en-PH"/>
-        </w:rPr>
-      </w:pPr>
-    </w:p>
-    <w:p>
-      <w:pPr>
-        <w:spacing w:line="360" w:lineRule="auto"/>
-        <w:jc w:val="both"/>
-        <w:rPr>
-          <w:lang w:eastAsia="en-PH"/>
-        </w:rPr>
-      </w:pPr>
-      <w:r>
-        <w:rPr>
-          <w:lang w:eastAsia="en-PH"/>
-        </w:rPr>
-        <w:t>-Teacher</w:t>
-      </w:r>
-    </w:p>
-    <w:p>
-      <w:pPr>
-        <w:spacing w:line="360" w:lineRule="auto"/>
-        <w:jc w:val="both"/>
-        <w:rPr>
-          <w:lang w:eastAsia="en-PH"/>
-        </w:rPr>
-      </w:pPr>
-      <w:r>
-        <w:rPr>
-          <w:lang w:eastAsia="en-PH"/>
-        </w:rPr>
-        <w:t>Handout</w:t>
-      </w:r>
-    </w:p>
-    <w:p>
-      <w:pPr>
-        <w:spacing w:line="360" w:lineRule="auto"/>
-        <w:jc w:val="both"/>
-        <w:rPr>
-          <w:b w:val="0"/>
-          <w:lang w:eastAsia="en-PH"/>
-        </w:rPr>
-      </w:pPr>
-      <w:r>
-        <w:rPr>
-          <w:b w:val="0"/>
-          <w:lang w:eastAsia="en-PH"/>
-        </w:rPr>
-        <w:t>The teacher can upload handouts for the use of the students.</w:t>
-      </w:r>
-    </w:p>
-    <w:p>
-      <w:pPr>
-        <w:spacing w:line="360" w:lineRule="auto"/>
-        <w:jc w:val="both"/>
-        <w:rPr>
-          <w:lang w:eastAsia="en-PH"/>
-        </w:rPr>
-      </w:pPr>
-      <w:r>
-        <w:rPr>
-          <w:lang w:eastAsia="en-PH"/>
-        </w:rPr>
-        <w:t>Photo</w:t>
-      </w:r>
-    </w:p>
-    <w:p>
-      <w:pPr>
-        <w:spacing w:line="360" w:lineRule="auto"/>
-        <w:jc w:val="both"/>
-        <w:rPr>
-          <w:b w:val="0"/>
-          <w:lang w:eastAsia="en-PH"/>
-        </w:rPr>
-      </w:pPr>
-      <w:r>
-        <w:rPr>
-          <w:b w:val="0"/>
-          <w:lang w:eastAsia="en-PH"/>
-        </w:rPr>
-        <w:t>The tea</w:t>
-      </w:r>
-      <w:r>
-        <w:rPr>
-          <w:b w:val="0"/>
-          <w:lang w:eastAsia="en-PH"/>
-        </w:rPr>
-        <w:t xml:space="preserve">cher can add, </w:t>
-      </w:r>
-      <w:r>
-        <w:rPr>
-          <w:b w:val="0"/>
-          <w:lang w:eastAsia="en-PH"/>
-        </w:rPr>
-        <w:t>or delete his/her photos.</w:t>
-      </w:r>
-    </w:p>
-    <w:p>
-      <w:pPr>
-        <w:spacing w:line="360" w:lineRule="auto"/>
-        <w:jc w:val="both"/>
-        <w:rPr>
-          <w:lang w:eastAsia="en-PH"/>
-        </w:rPr>
-      </w:pPr>
-      <w:r>
-        <w:rPr>
-          <w:lang w:eastAsia="en-PH"/>
-        </w:rPr>
-        <w:t>Assignments</w:t>
-      </w:r>
-    </w:p>
-    <w:p>
-      <w:pPr>
-        <w:spacing w:line="360" w:lineRule="auto"/>
-        <w:jc w:val="both"/>
-        <w:rPr>
-          <w:b w:val="0"/>
-          <w:lang w:eastAsia="en-PH"/>
-        </w:rPr>
-      </w:pPr>
-      <w:r>
-        <w:rPr>
-          <w:b w:val="0"/>
-          <w:lang w:eastAsia="en-PH"/>
-        </w:rPr>
-        <w:lastRenderedPageBreak/>
-        <w:t>The teacher can add, edit, or delete assignments.</w:t>
-      </w:r>
-    </w:p>
-    <w:p>
-      <w:pPr>
-        <w:spacing w:line="360" w:lineRule="auto"/>
-        <w:jc w:val="both"/>
-        <w:rPr>
-          <w:lang w:eastAsia="en-PH"/>
-        </w:rPr>
-      </w:pPr>
-    </w:p>
-    <w:p>
-      <w:pPr>
-        <w:spacing w:line="360" w:lineRule="auto"/>
-        <w:jc w:val="both"/>
-        <w:rPr>
-          <w:lang w:eastAsia="en-PH"/>
-        </w:rPr>
-      </w:pPr>
-    </w:p>
-    <w:p>
-      <w:pPr>
-        <w:spacing w:line="360" w:lineRule="auto"/>
-        <w:jc w:val="both"/>
-        <w:rPr>
-          <w:lang w:eastAsia="en-PH"/>
-        </w:rPr>
-      </w:pPr>
-      <w:r>
-        <w:rPr>
-          <w:lang w:eastAsia="en-PH"/>
-        </w:rPr>
-        <w:t>Quizzes</w:t>
-      </w:r>
-    </w:p>
-    <w:p>
-      <w:pPr>
-        <w:spacing w:line="360" w:lineRule="auto"/>
-        <w:jc w:val="left"/>
-        <w:rPr>
-          <w:lang w:eastAsia="en-PH"/>
-        </w:rPr>
-      </w:pPr>
-      <w:r>
-        <w:rPr>
-          <w:b w:val="0"/>
-          <w:lang w:eastAsia="en-PH"/>
-        </w:rPr>
-        <w:t>The teacher can add, edit, or delete quizzes.</w:t>
-      </w:r>
-      <w:r>
-        <w:rPr>
-          <w:lang w:eastAsia="en-PH"/>
-        </w:rPr>
-        <w:br/>
-        <w:t>Rubrics</w:t>
-      </w:r>
-    </w:p>
-    <w:p>
-      <w:pPr>
-        <w:spacing w:line="360" w:lineRule="auto"/>
-        <w:jc w:val="left"/>
-        <w:rPr>
-          <w:b w:val="0"/>
-          <w:lang w:eastAsia="en-PH"/>
-        </w:rPr>
-      </w:pPr>
-      <w:r>
-        <w:rPr>
-          <w:b w:val="0"/>
-          <w:lang w:eastAsia="en-PH"/>
-        </w:rPr>
-        <w:t>The teacher can add, edit, or delete a rubric for a quiz.</w:t>
-      </w:r>
-    </w:p>
-    <w:p>
-      <w:pPr>
-        <w:spacing w:line="360" w:lineRule="auto"/>
-        <w:jc w:val="both"/>
-        <w:rPr>
-          <w:lang w:eastAsia="en-PH"/>
-        </w:rPr>
-      </w:pPr>
-      <w:r>
-        <w:rPr>
-          <w:lang w:eastAsia="en-PH"/>
-        </w:rPr>
-        <w:t>Threaded Discussions</w:t>
-      </w:r>
-    </w:p>
-    <w:p>
-      <w:pPr>
-        <w:spacing w:line="360" w:lineRule="auto"/>
-        <w:jc w:val="both"/>
-        <w:rPr>
-          <w:b w:val="0"/>
-          <w:lang w:eastAsia="en-PH"/>
-        </w:rPr>
-      </w:pPr>
-      <w:r>
-        <w:rPr>
-          <w:b w:val="0"/>
-          <w:lang w:eastAsia="en-PH"/>
-        </w:rPr>
-        <w:t>The teacher can add, edit, or delete threaded discussions.</w:t>
-      </w:r>
-    </w:p>
-    <w:p>
-      <w:pPr>
-        <w:spacing w:line="360" w:lineRule="auto"/>
-        <w:jc w:val="both"/>
-        <w:rPr>
-          <w:lang w:eastAsia="en-PH"/>
-        </w:rPr>
-      </w:pPr>
-      <w:r>
-        <w:rPr>
-          <w:lang w:eastAsia="en-PH"/>
-        </w:rPr>
-        <w:t>Information</w:t>
-      </w:r>
-    </w:p>
-    <w:p>
-      <w:pPr>
-        <w:spacing w:line="360" w:lineRule="auto"/>
-        <w:jc w:val="both"/>
-        <w:rPr>
-          <w:b w:val="0"/>
-          <w:lang w:eastAsia="en-PH"/>
-        </w:rPr>
-      </w:pPr>
-      <w:r>
-        <w:rPr>
-          <w:b w:val="0"/>
-          <w:lang w:eastAsia="en-PH"/>
-        </w:rPr>
-        <w:t>The teachers can edit their information on the system.</w:t>
-      </w:r>
-    </w:p>
-    <w:p>
-      <w:pPr>
-        <w:spacing w:line="360" w:lineRule="auto"/>
-        <w:jc w:val="both"/>
-        <w:rPr>
-          <w:b w:val="0"/>
-          <w:lang w:eastAsia="en-PH"/>
-        </w:rPr>
-      </w:pPr>
-    </w:p>
-    <w:p>
-      <w:pPr>
-        <w:spacing w:line="360" w:lineRule="auto"/>
-        <w:jc w:val="both"/>
-        <w:rPr>
-          <w:lang w:eastAsia="en-PH"/>
-        </w:rPr>
-      </w:pPr>
-      <w:r>
-        <w:rPr>
-          <w:b w:val="0"/>
-          <w:lang w:eastAsia="en-PH"/>
-        </w:rPr>
-        <w:t>-</w:t>
-      </w:r>
-      <w:r>
-        <w:rPr>
-          <w:lang w:eastAsia="en-PH"/>
-        </w:rPr>
-        <w:t>Student</w:t>
-      </w:r>
-    </w:p>
-    <w:p>
-      <w:pPr>
-        <w:spacing w:line="360" w:lineRule="auto"/>
-        <w:jc w:val="both"/>
-        <w:rPr>
-          <w:lang w:eastAsia="en-PH"/>
-        </w:rPr>
-      </w:pPr>
-      <w:r>
-        <w:rPr>
-          <w:lang w:eastAsia="en-PH"/>
-        </w:rPr>
-        <w:t>Photos</w:t>
-      </w:r>
-    </w:p>
-    <w:p>
-      <w:pPr>
-        <w:spacing w:line="360" w:lineRule="auto"/>
-        <w:jc w:val="both"/>
-        <w:rPr>
-          <w:b w:val="0"/>
-          <w:lang w:eastAsia="en-PH"/>
-        </w:rPr>
-      </w:pPr>
-      <w:r>
-        <w:rPr>
-          <w:b w:val="0"/>
-          <w:lang w:eastAsia="en-PH"/>
-        </w:rPr>
-        <w:t>The students can add or delete photos.</w:t>
-      </w:r>
-    </w:p>
-    <w:p>
-      <w:pPr>
-        <w:spacing w:line="360" w:lineRule="auto"/>
-        <w:jc w:val="both"/>
-        <w:rPr>
-          <w:lang w:eastAsia="en-PH"/>
-        </w:rPr>
-      </w:pPr>
-      <w:r>
-        <w:rPr>
-          <w:lang w:eastAsia="en-PH"/>
-        </w:rPr>
-        <w:t>Information</w:t>
-      </w:r>
-    </w:p>
-    <w:p>
-      <w:pPr>
-        <w:spacing w:line="360" w:lineRule="auto"/>
-        <w:jc w:val="both"/>
-        <w:rPr>
-          <w:b w:val="0"/>
-          <w:lang w:eastAsia="en-PH"/>
-        </w:rPr>
-      </w:pPr>
-      <w:r>
-        <w:rPr>
-          <w:b w:val="0"/>
-          <w:lang w:eastAsia="en-PH"/>
-        </w:rPr>
-        <w:t>The students can edit their information on the system.</w:t>
-      </w:r>
-    </w:p>
-    <w:p>
-      <w:pPr>
-        <w:spacing w:line="360" w:lineRule="auto"/>
-        <w:jc w:val="both"/>
-        <w:rPr>
-          <w:b w:val="0"/>
-          <w:lang w:eastAsia="en-PH"/>
-        </w:rPr>
-      </w:pPr>
-    </w:p>
-    <w:p>
-      <w:pPr>
-        <w:spacing w:line="360" w:lineRule="auto"/>
-        <w:jc w:val="both"/>
-        <w:rPr>
-          <w:lang w:eastAsia="en-PH"/>
-        </w:rPr>
-      </w:pPr>
-      <w:r>
-        <w:rPr>
-          <w:lang w:eastAsia="en-PH"/>
-        </w:rPr>
-        <w:t>-</w:t>
-      </w:r>
-      <w:r>
-        <w:rPr>
-          <w:lang w:eastAsia="en-PH"/>
-        </w:rPr>
-        <w:t>Transaction</w:t>
-      </w:r>
-    </w:p>
-    <w:p>
-      <w:pPr>
-        <w:spacing w:line="360" w:lineRule="auto"/>
-        <w:ind w:left="-180" w:firstLine="180"/>
-        <w:jc w:val="both"/>
-        <w:rPr>
-          <w:lang w:eastAsia="en-PH"/>
-        </w:rPr>
-      </w:pPr>
-      <w:r>
-        <w:rPr>
-          <w:lang w:eastAsia="en-PH"/>
-        </w:rPr>
-        <w:t>*</w:t>
-      </w:r>
-      <w:r>
-        <w:rPr>
-          <w:lang w:eastAsia="en-PH"/>
-        </w:rPr>
-        <w:t>Teacher</w:t>
+        <w:t xml:space="preserve">Student </w:t>
       </w:r>
     </w:p>
     <w:p>
@@ -4194,16 +3233,37 @@
           <w:ilvl w:val="0"/>
           <w:numId w:val="0"/>
         </w:numPr>
+        <w:ind w:left="180" w:hanging="180"/>
         <w:rPr>
           <w:lang w:eastAsia="en-PH"/>
         </w:rPr>
       </w:pPr>
       <w:r>
         <w:rPr>
-          <w:b/>
           <w:lang w:eastAsia="en-PH"/>
         </w:rPr>
-        <w:t>Upload handouts</w:t>
+        <w:tab/>
+      </w:r>
+      <w:r>
+        <w:rPr>
+          <w:lang w:eastAsia="en-PH"/>
+        </w:rPr>
+        <w:t>The administrator can add, edit, or inactive students. Adding students can be manual, or imported from an excel file.</w:t>
+      </w:r>
+    </w:p>
+    <w:p>
+      <w:pPr>
+        <w:pStyle w:val="ListParagraph"/>
+        <w:ind w:left="180" w:hanging="180"/>
+        <w:rPr>
+          <w:lang w:eastAsia="en-PH"/>
+        </w:rPr>
+      </w:pPr>
+      <w:r>
+        <w:rPr>
+          <w:lang w:eastAsia="en-PH"/>
+        </w:rPr>
+        <w:t>Teacher</w:t>
       </w:r>
     </w:p>
     <w:p>
@@ -4213,7 +3273,7 @@
           <w:ilvl w:val="0"/>
           <w:numId w:val="0"/>
         </w:numPr>
-        <w:ind w:left="-180" w:firstLine="180"/>
+        <w:ind w:left="180" w:hanging="180"/>
         <w:rPr>
           <w:lang w:eastAsia="en-PH"/>
         </w:rPr>
@@ -4222,7 +3282,22 @@
         <w:rPr>
           <w:lang w:eastAsia="en-PH"/>
         </w:rPr>
-        <w:t>The teacher can upload handouts for the students to download.</w:t>
+        <w:t>The administrator can add, edit, or inactive teachers.</w:t>
+      </w:r>
+    </w:p>
+    <w:p>
+      <w:pPr>
+        <w:pStyle w:val="ListParagraph"/>
+        <w:ind w:left="180" w:hanging="180"/>
+        <w:rPr>
+          <w:lang w:eastAsia="en-PH"/>
+        </w:rPr>
+      </w:pPr>
+      <w:r>
+        <w:rPr>
+          <w:lang w:eastAsia="en-PH"/>
+        </w:rPr>
+        <w:t>Administrator</w:t>
       </w:r>
     </w:p>
     <w:p>
@@ -4232,16 +3307,31 @@
           <w:ilvl w:val="0"/>
           <w:numId w:val="0"/>
         </w:numPr>
+        <w:ind w:left="180" w:hanging="180"/>
         <w:rPr>
           <w:lang w:eastAsia="en-PH"/>
         </w:rPr>
       </w:pPr>
       <w:r>
         <w:rPr>
-          <w:b/>
           <w:lang w:eastAsia="en-PH"/>
         </w:rPr>
-        <w:t>Create quizzes</w:t>
+        <w:t>The system administrator can add, edit, or inactive administrators.</w:t>
+      </w:r>
+    </w:p>
+    <w:p>
+      <w:pPr>
+        <w:pStyle w:val="ListParagraph"/>
+        <w:ind w:left="180" w:hanging="180"/>
+        <w:rPr>
+          <w:lang w:eastAsia="en-PH"/>
+        </w:rPr>
+      </w:pPr>
+      <w:r>
+        <w:rPr>
+          <w:lang w:eastAsia="en-PH"/>
+        </w:rPr>
+        <w:t>User Level</w:t>
       </w:r>
     </w:p>
     <w:p>
@@ -4251,7 +3341,7 @@
           <w:ilvl w:val="0"/>
           <w:numId w:val="0"/>
         </w:numPr>
-        <w:ind w:left="-180" w:firstLine="180"/>
+        <w:ind w:left="180" w:hanging="180"/>
         <w:rPr>
           <w:lang w:eastAsia="en-PH"/>
         </w:rPr>
@@ -4260,61 +3350,22 @@
         <w:rPr>
           <w:lang w:eastAsia="en-PH"/>
         </w:rPr>
-        <w:t xml:space="preserve">The teacher can create quizzes for the students to take. Questions in the quiz can be </w:t>
-      </w:r>
-      <w:r>
+        <w:t>The system administrator can add, edit, or delete a user level.</w:t>
+      </w:r>
+    </w:p>
+    <w:p>
+      <w:pPr>
+        <w:pStyle w:val="ListParagraph"/>
+        <w:ind w:left="180" w:hanging="180"/>
         <w:rPr>
           <w:lang w:eastAsia="en-PH"/>
         </w:rPr>
-        <w:tab/>
-      </w:r>
+      </w:pPr>
       <w:r>
         <w:rPr>
           <w:lang w:eastAsia="en-PH"/>
         </w:rPr>
-        <w:t xml:space="preserve">imported from and exported to the question bank. </w:t>
-      </w:r>
-      <w:r>
-        <w:rPr>
-          <w:lang w:eastAsia="en-PH"/>
-        </w:rPr>
-        <w:t xml:space="preserve">The purpose of the question bank is to </w:t>
-      </w:r>
-      <w:r>
-        <w:rPr>
-          <w:lang w:eastAsia="en-PH"/>
-        </w:rPr>
-        <w:tab/>
-      </w:r>
-      <w:r>
-        <w:rPr>
-          <w:lang w:eastAsia="en-PH"/>
-        </w:rPr>
-        <w:t xml:space="preserve">handle and give questions. Once the teacher exports questions in the question bank, those </w:t>
-      </w:r>
-      <w:r>
-        <w:rPr>
-          <w:lang w:eastAsia="en-PH"/>
-        </w:rPr>
-        <w:tab/>
-      </w:r>
-      <w:r>
-        <w:rPr>
-          <w:lang w:eastAsia="en-PH"/>
-        </w:rPr>
-        <w:t xml:space="preserve">questions can be imported to other sections too. This avoids the repetition of creating </w:t>
-      </w:r>
-      <w:r>
-        <w:rPr>
-          <w:lang w:eastAsia="en-PH"/>
-        </w:rPr>
-        <w:tab/>
-      </w:r>
-      <w:r>
-        <w:rPr>
-          <w:lang w:eastAsia="en-PH"/>
-        </w:rPr>
-        <w:t>questions for quizzes and assignments.</w:t>
+        <w:t>Handout</w:t>
       </w:r>
     </w:p>
     <w:p>
@@ -4324,16 +3375,43 @@
           <w:ilvl w:val="0"/>
           <w:numId w:val="0"/>
         </w:numPr>
+        <w:ind w:left="180" w:hanging="180"/>
         <w:rPr>
           <w:lang w:eastAsia="en-PH"/>
         </w:rPr>
       </w:pPr>
       <w:r>
         <w:rPr>
-          <w:b/>
           <w:lang w:eastAsia="en-PH"/>
         </w:rPr>
-        <w:t>Create assignments</w:t>
+        <w:t>The administrator can add</w:t>
+      </w:r>
+      <w:r>
+        <w:rPr>
+          <w:lang w:eastAsia="en-PH"/>
+        </w:rPr>
+        <w:t>, edit, and delete</w:t>
+      </w:r>
+      <w:r>
+        <w:rPr>
+          <w:lang w:eastAsia="en-PH"/>
+        </w:rPr>
+        <w:t xml:space="preserve"> handouts for the students.</w:t>
+      </w:r>
+    </w:p>
+    <w:p>
+      <w:pPr>
+        <w:pStyle w:val="ListParagraph"/>
+        <w:ind w:left="180" w:hanging="180"/>
+        <w:rPr>
+          <w:lang w:eastAsia="en-PH"/>
+        </w:rPr>
+      </w:pPr>
+      <w:r>
+        <w:rPr>
+          <w:lang w:eastAsia="en-PH"/>
+        </w:rPr>
+        <w:t>Section</w:t>
       </w:r>
     </w:p>
     <w:p>
@@ -4343,7 +3421,7 @@
           <w:ilvl w:val="0"/>
           <w:numId w:val="0"/>
         </w:numPr>
-        <w:ind w:left="-180" w:firstLine="180"/>
+        <w:ind w:left="180" w:hanging="180"/>
         <w:rPr>
           <w:lang w:eastAsia="en-PH"/>
         </w:rPr>
@@ -4352,7 +3430,22 @@
         <w:rPr>
           <w:lang w:eastAsia="en-PH"/>
         </w:rPr>
-        <w:t>The teacher can create quizzes for the students to take.</w:t>
+        <w:t>The administrator can add, edit, or delete sections.</w:t>
+      </w:r>
+    </w:p>
+    <w:p>
+      <w:pPr>
+        <w:pStyle w:val="ListParagraph"/>
+        <w:ind w:left="180" w:hanging="180"/>
+        <w:rPr>
+          <w:lang w:eastAsia="en-PH"/>
+        </w:rPr>
+      </w:pPr>
+      <w:r>
+        <w:rPr>
+          <w:lang w:eastAsia="en-PH"/>
+        </w:rPr>
+        <w:t>Subject</w:t>
       </w:r>
     </w:p>
     <w:p>
@@ -4362,16 +3455,44 @@
           <w:ilvl w:val="0"/>
           <w:numId w:val="0"/>
         </w:numPr>
+        <w:ind w:left="180" w:hanging="180"/>
         <w:rPr>
           <w:lang w:eastAsia="en-PH"/>
         </w:rPr>
       </w:pPr>
       <w:r>
+        <w:rPr>
+          <w:lang w:eastAsia="en-PH"/>
+        </w:rPr>
+        <w:t>The administrator can add, edit, or delete subjects.</w:t>
+      </w:r>
+    </w:p>
+    <w:p>
+      <w:pPr>
+        <w:pStyle w:val="ListParagraph"/>
+        <w:ind w:left="180" w:hanging="180"/>
         <w:rPr>
           <w:b/>
           <w:lang w:eastAsia="en-PH"/>
         </w:rPr>
-        <w:t>Create threaded discussions</w:t>
+      </w:pPr>
+      <w:r>
+        <w:rPr>
+          <w:lang w:eastAsia="en-PH"/>
+        </w:rPr>
+        <w:t>School</w:t>
+      </w:r>
+      <w:r>
+        <w:rPr>
+          <w:lang w:eastAsia="en-PH"/>
+        </w:rPr>
+        <w:t xml:space="preserve"> </w:t>
+      </w:r>
+      <w:r>
+        <w:rPr>
+          <w:lang w:eastAsia="en-PH"/>
+        </w:rPr>
+        <w:t>Year</w:t>
       </w:r>
     </w:p>
     <w:p>
@@ -4381,8 +3502,9 @@
           <w:ilvl w:val="0"/>
           <w:numId w:val="0"/>
         </w:numPr>
-        <w:ind w:left="-180" w:firstLine="180"/>
-        <w:rPr>
+        <w:ind w:left="180" w:hanging="180"/>
+        <w:rPr>
+          <w:b/>
           <w:lang w:eastAsia="en-PH"/>
         </w:rPr>
       </w:pPr>
@@ -4390,14 +3512,22 @@
         <w:rPr>
           <w:lang w:eastAsia="en-PH"/>
         </w:rPr>
-        <w:lastRenderedPageBreak/>
-        <w:t>The teacher can create threaded discussions for the s</w:t>
-      </w:r>
-      <w:r>
+        <w:t>The administrator can add or inactive a school year.</w:t>
+      </w:r>
+    </w:p>
+    <w:p>
+      <w:pPr>
+        <w:pStyle w:val="ListParagraph"/>
+        <w:ind w:left="180" w:hanging="180"/>
         <w:rPr>
           <w:lang w:eastAsia="en-PH"/>
         </w:rPr>
-        <w:t>tudents to answer.</w:t>
+      </w:pPr>
+      <w:r>
+        <w:rPr>
+          <w:lang w:eastAsia="en-PH"/>
+        </w:rPr>
+        <w:t>Semester</w:t>
       </w:r>
     </w:p>
     <w:p>
@@ -4407,16 +3537,55 @@
           <w:ilvl w:val="0"/>
           <w:numId w:val="0"/>
         </w:numPr>
+        <w:ind w:left="180" w:hanging="180"/>
         <w:rPr>
           <w:lang w:eastAsia="en-PH"/>
         </w:rPr>
       </w:pPr>
       <w:r>
         <w:rPr>
-          <w:b/>
           <w:lang w:eastAsia="en-PH"/>
         </w:rPr>
-        <w:t>Import and export questions in the question bank</w:t>
+        <w:t xml:space="preserve">The administrator can inactive or active </w:t>
+      </w:r>
+      <w:r>
+        <w:rPr>
+          <w:lang w:eastAsia="en-PH"/>
+        </w:rPr>
+        <w:t xml:space="preserve">a </w:t>
+      </w:r>
+      <w:r>
+        <w:rPr>
+          <w:lang w:eastAsia="en-PH"/>
+        </w:rPr>
+        <w:t>s</w:t>
+      </w:r>
+      <w:r>
+        <w:rPr>
+          <w:lang w:eastAsia="en-PH"/>
+        </w:rPr>
+        <w:t>emester</w:t>
+      </w:r>
+      <w:r>
+        <w:rPr>
+          <w:lang w:eastAsia="en-PH"/>
+        </w:rPr>
+        <w:t>.</w:t>
+      </w:r>
+    </w:p>
+    <w:p>
+      <w:pPr>
+        <w:pStyle w:val="ListParagraph"/>
+        <w:ind w:left="180" w:hanging="180"/>
+        <w:rPr>
+          <w:lang w:eastAsia="en-PH"/>
+        </w:rPr>
+      </w:pPr>
+      <w:r>
+        <w:rPr>
+          <w:lang w:eastAsia="en-PH"/>
+        </w:rPr>
+        <w:t>Program</w:t>
       </w:r>
     </w:p>
     <w:p>
@@ -4426,7 +3595,7 @@
           <w:ilvl w:val="0"/>
           <w:numId w:val="0"/>
         </w:numPr>
-        <w:ind w:left="-180" w:firstLine="180"/>
+        <w:ind w:left="180" w:hanging="180"/>
         <w:rPr>
           <w:lang w:eastAsia="en-PH"/>
         </w:rPr>
@@ -4435,19 +3604,22 @@
         <w:rPr>
           <w:lang w:eastAsia="en-PH"/>
         </w:rPr>
-        <w:t xml:space="preserve">The teacher can import and export questions in the question bank to avoid the repetition of </w:t>
-      </w:r>
-      <w:r>
+        <w:t>The administrator can add, edit, or delete program.</w:t>
+      </w:r>
+    </w:p>
+    <w:p>
+      <w:pPr>
+        <w:pStyle w:val="ListParagraph"/>
+        <w:ind w:left="180" w:hanging="180"/>
         <w:rPr>
           <w:lang w:eastAsia="en-PH"/>
         </w:rPr>
-        <w:tab/>
-      </w:r>
+      </w:pPr>
       <w:r>
         <w:rPr>
           <w:lang w:eastAsia="en-PH"/>
         </w:rPr>
-        <w:t>creating quiz questions.</w:t>
+        <w:t>Reminder</w:t>
       </w:r>
     </w:p>
     <w:p>
@@ -4457,11 +3629,32 @@
           <w:ilvl w:val="0"/>
           <w:numId w:val="0"/>
         </w:numPr>
-        <w:ind w:left="-180" w:firstLine="180"/>
+        <w:ind w:left="180" w:hanging="180"/>
         <w:rPr>
           <w:lang w:eastAsia="en-PH"/>
         </w:rPr>
       </w:pPr>
+      <w:r>
+        <w:rPr>
+          <w:lang w:eastAsia="en-PH"/>
+        </w:rPr>
+        <w:t>The administrator can add, edit, or delete a reminder.</w:t>
+      </w:r>
+    </w:p>
+    <w:p>
+      <w:pPr>
+        <w:pStyle w:val="ListParagraph"/>
+        <w:ind w:left="180" w:hanging="180"/>
+        <w:rPr>
+          <w:lang w:eastAsia="en-PH"/>
+        </w:rPr>
+      </w:pPr>
+      <w:r>
+        <w:rPr>
+          <w:lang w:eastAsia="en-PH"/>
+        </w:rPr>
+        <w:t>Trivia</w:t>
+      </w:r>
     </w:p>
     <w:p>
       <w:pPr>
@@ -4470,25 +3663,33 @@
           <w:ilvl w:val="0"/>
           <w:numId w:val="0"/>
         </w:numPr>
-        <w:ind w:left="-180" w:firstLine="180"/>
-        <w:rPr>
-          <w:b/>
+        <w:ind w:left="180" w:hanging="180"/>
+        <w:rPr>
           <w:lang w:eastAsia="en-PH"/>
         </w:rPr>
       </w:pPr>
       <w:r>
         <w:rPr>
-          <w:b/>
           <w:lang w:eastAsia="en-PH"/>
         </w:rPr>
-        <w:t>*</w:t>
-      </w:r>
-      <w:r>
-        <w:rPr>
-          <w:b/>
+        <w:t>The administrator can add, edit, or delete a trivia.</w:t>
+      </w:r>
+    </w:p>
+    <w:p>
+      <w:pPr>
+        <w:pStyle w:val="ListParagraph"/>
+        <w:ind w:left="180" w:hanging="180"/>
+        <w:rPr>
           <w:lang w:eastAsia="en-PH"/>
         </w:rPr>
-        <w:t>Student</w:t>
+      </w:pPr>
+      <w:bookmarkStart w:id="2" w:name="_GoBack"/>
+      <w:bookmarkEnd w:id="2"/>
+      <w:r>
+        <w:rPr>
+          <w:lang w:eastAsia="en-PH"/>
+        </w:rPr>
+        <w:t>Curriculum</w:t>
       </w:r>
     </w:p>
     <w:p>
@@ -4498,16 +3699,57 @@
           <w:ilvl w:val="0"/>
           <w:numId w:val="0"/>
         </w:numPr>
+        <w:ind w:left="180"/>
         <w:rPr>
           <w:lang w:eastAsia="en-PH"/>
         </w:rPr>
       </w:pPr>
       <w:r>
         <w:rPr>
-          <w:b/>
           <w:lang w:eastAsia="en-PH"/>
         </w:rPr>
-        <w:t>Download Handouts</w:t>
+        <w:t>The administrator can add, edit, or delete a curriculum</w:t>
+      </w:r>
+    </w:p>
+    <w:p>
+      <w:pPr>
+        <w:spacing w:line="360" w:lineRule="auto"/>
+        <w:ind w:left="180" w:hanging="180"/>
+        <w:jc w:val="both"/>
+        <w:rPr>
+          <w:b w:val="0"/>
+          <w:lang w:eastAsia="en-PH"/>
+        </w:rPr>
+      </w:pPr>
+    </w:p>
+    <w:p>
+      <w:pPr>
+        <w:spacing w:line="360" w:lineRule="auto"/>
+        <w:jc w:val="both"/>
+        <w:rPr>
+          <w:lang w:eastAsia="en-PH"/>
+        </w:rPr>
+      </w:pPr>
+      <w:r>
+        <w:rPr>
+          <w:lang w:eastAsia="en-PH"/>
+        </w:rPr>
+        <w:t>-Teacher</w:t>
+      </w:r>
+    </w:p>
+    <w:p>
+      <w:pPr>
+        <w:pStyle w:val="ListParagraph"/>
+        <w:ind w:left="180" w:hanging="180"/>
+        <w:rPr>
+          <w:lang w:eastAsia="en-PH"/>
+        </w:rPr>
+      </w:pPr>
+      <w:r>
+        <w:rPr>
+          <w:lang w:eastAsia="en-PH"/>
+        </w:rPr>
+        <w:t>Handout</w:t>
       </w:r>
     </w:p>
     <w:p>
@@ -4517,7 +3759,7 @@
           <w:ilvl w:val="0"/>
           <w:numId w:val="0"/>
         </w:numPr>
-        <w:ind w:left="-180" w:firstLine="180"/>
+        <w:ind w:left="180" w:hanging="180"/>
         <w:rPr>
           <w:lang w:eastAsia="en-PH"/>
         </w:rPr>
@@ -4526,7 +3768,22 @@
         <w:rPr>
           <w:lang w:eastAsia="en-PH"/>
         </w:rPr>
-        <w:t>Handouts uploaded by the teachers can be previewed/downloaded by the students.</w:t>
+        <w:t>The teacher can upload handouts for the use of the students.</w:t>
+      </w:r>
+    </w:p>
+    <w:p>
+      <w:pPr>
+        <w:pStyle w:val="ListParagraph"/>
+        <w:ind w:left="180" w:hanging="180"/>
+        <w:rPr>
+          <w:lang w:eastAsia="en-PH"/>
+        </w:rPr>
+      </w:pPr>
+      <w:r>
+        <w:rPr>
+          <w:lang w:eastAsia="en-PH"/>
+        </w:rPr>
+        <w:t>Photo</w:t>
       </w:r>
     </w:p>
     <w:p>
@@ -4536,16 +3793,43 @@
           <w:ilvl w:val="0"/>
           <w:numId w:val="0"/>
         </w:numPr>
+        <w:ind w:left="180" w:hanging="180"/>
         <w:rPr>
           <w:lang w:eastAsia="en-PH"/>
         </w:rPr>
       </w:pPr>
       <w:r>
         <w:rPr>
-          <w:b/>
           <w:lang w:eastAsia="en-PH"/>
         </w:rPr>
-        <w:t>Take quizzes</w:t>
+        <w:t>The tea</w:t>
+      </w:r>
+      <w:r>
+        <w:rPr>
+          <w:lang w:eastAsia="en-PH"/>
+        </w:rPr>
+        <w:t xml:space="preserve">cher can add, </w:t>
+      </w:r>
+      <w:r>
+        <w:rPr>
+          <w:lang w:eastAsia="en-PH"/>
+        </w:rPr>
+        <w:t>or delete his/her photos.</w:t>
+      </w:r>
+    </w:p>
+    <w:p>
+      <w:pPr>
+        <w:pStyle w:val="ListParagraph"/>
+        <w:ind w:left="180" w:hanging="180"/>
+        <w:rPr>
+          <w:lang w:eastAsia="en-PH"/>
+        </w:rPr>
+      </w:pPr>
+      <w:r>
+        <w:rPr>
+          <w:lang w:eastAsia="en-PH"/>
+        </w:rPr>
+        <w:t>Assignments</w:t>
       </w:r>
     </w:p>
     <w:p>
@@ -4555,7 +3839,7 @@
           <w:ilvl w:val="0"/>
           <w:numId w:val="0"/>
         </w:numPr>
-        <w:ind w:left="-180" w:firstLine="180"/>
+        <w:ind w:left="180" w:hanging="180"/>
         <w:rPr>
           <w:lang w:eastAsia="en-PH"/>
         </w:rPr>
@@ -4564,7 +3848,198 @@
         <w:rPr>
           <w:lang w:eastAsia="en-PH"/>
         </w:rPr>
-        <w:t>Quizzes given by the teacher can be taken by the students.</w:t>
+        <w:t>The teacher can add, edit, or delete assignments.</w:t>
+      </w:r>
+    </w:p>
+    <w:p>
+      <w:pPr>
+        <w:spacing w:line="360" w:lineRule="auto"/>
+        <w:jc w:val="both"/>
+        <w:rPr>
+          <w:lang w:eastAsia="en-PH"/>
+        </w:rPr>
+      </w:pPr>
+      <w:r>
+        <w:rPr>
+          <w:lang w:eastAsia="en-PH"/>
+        </w:rPr>
+        <w:t>-</w:t>
+      </w:r>
+      <w:r>
+        <w:rPr>
+          <w:lang w:eastAsia="en-PH"/>
+        </w:rPr>
+        <w:t>Q</w:t>
+      </w:r>
+      <w:r>
+        <w:rPr>
+          <w:lang w:eastAsia="en-PH"/>
+        </w:rPr>
+        <w:t>uizzes</w:t>
+      </w:r>
+    </w:p>
+    <w:p>
+      <w:pPr>
+        <w:spacing w:line="360" w:lineRule="auto"/>
+        <w:jc w:val="left"/>
+        <w:rPr>
+          <w:lang w:eastAsia="en-PH"/>
+        </w:rPr>
+      </w:pPr>
+      <w:r>
+        <w:rPr>
+          <w:b w:val="0"/>
+          <w:lang w:eastAsia="en-PH"/>
+        </w:rPr>
+        <w:t>The teacher can add, edit, or delete quizzes.</w:t>
+      </w:r>
+      <w:r>
+        <w:rPr>
+          <w:lang w:eastAsia="en-PH"/>
+        </w:rPr>
+        <w:br/>
+      </w:r>
+      <w:r>
+        <w:rPr>
+          <w:lang w:eastAsia="en-PH"/>
+        </w:rPr>
+        <w:t>-</w:t>
+      </w:r>
+      <w:r>
+        <w:rPr>
+          <w:lang w:eastAsia="en-PH"/>
+        </w:rPr>
+        <w:t>Rubrics</w:t>
+      </w:r>
+    </w:p>
+    <w:p>
+      <w:pPr>
+        <w:spacing w:line="360" w:lineRule="auto"/>
+        <w:jc w:val="left"/>
+        <w:rPr>
+          <w:b w:val="0"/>
+          <w:lang w:eastAsia="en-PH"/>
+        </w:rPr>
+      </w:pPr>
+      <w:r>
+        <w:rPr>
+          <w:b w:val="0"/>
+          <w:lang w:eastAsia="en-PH"/>
+        </w:rPr>
+        <w:t>The teacher can add, edit, or delete a rubric for a quiz.</w:t>
+      </w:r>
+    </w:p>
+    <w:p>
+      <w:pPr>
+        <w:spacing w:line="360" w:lineRule="auto"/>
+        <w:jc w:val="both"/>
+        <w:rPr>
+          <w:lang w:eastAsia="en-PH"/>
+        </w:rPr>
+      </w:pPr>
+      <w:r>
+        <w:rPr>
+          <w:lang w:eastAsia="en-PH"/>
+        </w:rPr>
+        <w:t>-</w:t>
+      </w:r>
+      <w:r>
+        <w:rPr>
+          <w:lang w:eastAsia="en-PH"/>
+        </w:rPr>
+        <w:t>Threaded Discussions</w:t>
+      </w:r>
+    </w:p>
+    <w:p>
+      <w:pPr>
+        <w:spacing w:line="360" w:lineRule="auto"/>
+        <w:jc w:val="both"/>
+        <w:rPr>
+          <w:b w:val="0"/>
+          <w:lang w:eastAsia="en-PH"/>
+        </w:rPr>
+      </w:pPr>
+      <w:r>
+        <w:rPr>
+          <w:b w:val="0"/>
+          <w:lang w:eastAsia="en-PH"/>
+        </w:rPr>
+        <w:t>The teacher can add, edit, or delete threaded discussions.</w:t>
+      </w:r>
+    </w:p>
+    <w:p>
+      <w:pPr>
+        <w:spacing w:line="360" w:lineRule="auto"/>
+        <w:jc w:val="both"/>
+        <w:rPr>
+          <w:lang w:eastAsia="en-PH"/>
+        </w:rPr>
+      </w:pPr>
+      <w:r>
+        <w:rPr>
+          <w:lang w:eastAsia="en-PH"/>
+        </w:rPr>
+        <w:t>-</w:t>
+      </w:r>
+      <w:r>
+        <w:rPr>
+          <w:lang w:eastAsia="en-PH"/>
+        </w:rPr>
+        <w:t>Information</w:t>
+      </w:r>
+    </w:p>
+    <w:p>
+      <w:pPr>
+        <w:spacing w:line="360" w:lineRule="auto"/>
+        <w:jc w:val="both"/>
+        <w:rPr>
+          <w:b w:val="0"/>
+          <w:lang w:eastAsia="en-PH"/>
+        </w:rPr>
+      </w:pPr>
+      <w:r>
+        <w:rPr>
+          <w:b w:val="0"/>
+          <w:lang w:eastAsia="en-PH"/>
+        </w:rPr>
+        <w:t>The teachers can edit their information on the system.</w:t>
+      </w:r>
+    </w:p>
+    <w:p>
+      <w:pPr>
+        <w:spacing w:line="360" w:lineRule="auto"/>
+        <w:jc w:val="both"/>
+        <w:rPr>
+          <w:lang w:eastAsia="en-PH"/>
+        </w:rPr>
+      </w:pPr>
+      <w:r>
+        <w:rPr>
+          <w:b w:val="0"/>
+          <w:lang w:eastAsia="en-PH"/>
+        </w:rPr>
+        <w:t>-</w:t>
+      </w:r>
+      <w:r>
+        <w:rPr>
+          <w:lang w:eastAsia="en-PH"/>
+        </w:rPr>
+        <w:t>Student</w:t>
+      </w:r>
+    </w:p>
+    <w:p>
+      <w:pPr>
+        <w:pStyle w:val="ListParagraph"/>
+        <w:ind w:left="180" w:hanging="180"/>
+        <w:rPr>
+          <w:lang w:eastAsia="en-PH"/>
+        </w:rPr>
+      </w:pPr>
+      <w:r>
+        <w:rPr>
+          <w:lang w:eastAsia="en-PH"/>
+        </w:rPr>
+        <w:t>Photos</w:t>
       </w:r>
     </w:p>
     <w:p>
@@ -4574,16 +4049,31 @@
           <w:ilvl w:val="0"/>
           <w:numId w:val="0"/>
         </w:numPr>
+        <w:ind w:left="180" w:hanging="180"/>
         <w:rPr>
           <w:lang w:eastAsia="en-PH"/>
         </w:rPr>
       </w:pPr>
       <w:r>
         <w:rPr>
-          <w:b/>
           <w:lang w:eastAsia="en-PH"/>
         </w:rPr>
-        <w:t>Take assignments</w:t>
+        <w:t>The students can add or delete photos.</w:t>
+      </w:r>
+    </w:p>
+    <w:p>
+      <w:pPr>
+        <w:pStyle w:val="ListParagraph"/>
+        <w:ind w:left="180" w:hanging="180"/>
+        <w:rPr>
+          <w:lang w:eastAsia="en-PH"/>
+        </w:rPr>
+      </w:pPr>
+      <w:r>
+        <w:rPr>
+          <w:lang w:eastAsia="en-PH"/>
+        </w:rPr>
+        <w:t>Information</w:t>
       </w:r>
     </w:p>
     <w:p>
@@ -4593,7 +4083,63 @@
           <w:ilvl w:val="0"/>
           <w:numId w:val="0"/>
         </w:numPr>
+        <w:ind w:left="180" w:hanging="180"/>
+        <w:rPr>
+          <w:lang w:eastAsia="en-PH"/>
+        </w:rPr>
+      </w:pPr>
+      <w:r>
+        <w:rPr>
+          <w:lang w:eastAsia="en-PH"/>
+        </w:rPr>
+        <w:t>The students can edit their information on the system.</w:t>
+      </w:r>
+    </w:p>
+    <w:p>
+      <w:pPr>
+        <w:spacing w:line="360" w:lineRule="auto"/>
+        <w:jc w:val="both"/>
+        <w:rPr>
+          <w:lang w:eastAsia="en-PH"/>
+        </w:rPr>
+      </w:pPr>
+    </w:p>
+    <w:p>
+      <w:pPr>
+        <w:spacing w:line="360" w:lineRule="auto"/>
+        <w:jc w:val="both"/>
+        <w:rPr>
+          <w:lang w:eastAsia="en-PH"/>
+        </w:rPr>
+      </w:pPr>
+    </w:p>
+    <w:p>
+      <w:pPr>
+        <w:spacing w:line="360" w:lineRule="auto"/>
+        <w:jc w:val="both"/>
+        <w:rPr>
+          <w:lang w:eastAsia="en-PH"/>
+        </w:rPr>
+      </w:pPr>
+      <w:r>
+        <w:rPr>
+          <w:lang w:eastAsia="en-PH"/>
+        </w:rPr>
+        <w:lastRenderedPageBreak/>
+        <w:t>-</w:t>
+      </w:r>
+      <w:r>
+        <w:rPr>
+          <w:lang w:eastAsia="en-PH"/>
+        </w:rPr>
+        <w:t>Transaction</w:t>
+      </w:r>
+    </w:p>
+    <w:p>
+      <w:pPr>
+        <w:spacing w:line="360" w:lineRule="auto"/>
         <w:ind w:left="-180" w:firstLine="180"/>
+        <w:jc w:val="both"/>
         <w:rPr>
           <w:lang w:eastAsia="en-PH"/>
         </w:rPr>
@@ -4602,7 +4148,28 @@
         <w:rPr>
           <w:lang w:eastAsia="en-PH"/>
         </w:rPr>
-        <w:t>Assignments given by the teacher can be taken by the students.</w:t>
+        <w:t>*</w:t>
+      </w:r>
+      <w:r>
+        <w:rPr>
+          <w:lang w:eastAsia="en-PH"/>
+        </w:rPr>
+        <w:t>Teacher</w:t>
+      </w:r>
+    </w:p>
+    <w:p>
+      <w:pPr>
+        <w:pStyle w:val="ListParagraph"/>
+        <w:ind w:left="180" w:hanging="180"/>
+        <w:rPr>
+          <w:lang w:eastAsia="en-PH"/>
+        </w:rPr>
+      </w:pPr>
+      <w:r>
+        <w:rPr>
+          <w:lang w:eastAsia="en-PH"/>
+        </w:rPr>
+        <w:t>Upload handouts</w:t>
       </w:r>
     </w:p>
     <w:p>
@@ -4612,16 +4179,37 @@
           <w:ilvl w:val="0"/>
           <w:numId w:val="0"/>
         </w:numPr>
+        <w:ind w:left="180" w:hanging="180"/>
         <w:rPr>
           <w:lang w:eastAsia="en-PH"/>
         </w:rPr>
       </w:pPr>
       <w:r>
         <w:rPr>
-          <w:b/>
           <w:lang w:eastAsia="en-PH"/>
         </w:rPr>
-        <w:t>Answer threaded discussions</w:t>
+        <w:tab/>
+      </w:r>
+      <w:r>
+        <w:rPr>
+          <w:lang w:eastAsia="en-PH"/>
+        </w:rPr>
+        <w:t>The teacher can upload handouts for the students to download.</w:t>
+      </w:r>
+    </w:p>
+    <w:p>
+      <w:pPr>
+        <w:pStyle w:val="ListParagraph"/>
+        <w:ind w:left="180" w:hanging="180"/>
+        <w:rPr>
+          <w:lang w:eastAsia="en-PH"/>
+        </w:rPr>
+      </w:pPr>
+      <w:r>
+        <w:rPr>
+          <w:lang w:eastAsia="en-PH"/>
+        </w:rPr>
+        <w:t>Create quizzes</w:t>
       </w:r>
     </w:p>
     <w:p>
@@ -4631,7 +4219,7 @@
           <w:ilvl w:val="0"/>
           <w:numId w:val="0"/>
         </w:numPr>
-        <w:ind w:left="-180" w:firstLine="180"/>
+        <w:ind w:left="180" w:hanging="180"/>
         <w:rPr>
           <w:lang w:eastAsia="en-PH"/>
         </w:rPr>
@@ -4640,13 +4228,28 @@
         <w:rPr>
           <w:lang w:eastAsia="en-PH"/>
         </w:rPr>
-        <w:t xml:space="preserve">Threaded discussions given by the teacher </w:t>
+        <w:tab/>
       </w:r>
       <w:r>
         <w:rPr>
           <w:lang w:eastAsia="en-PH"/>
         </w:rPr>
-        <w:t>can be answered by the students.</w:t>
+        <w:t>The teacher can create quizzes for the students to take. Questions in the quiz can be imported from and exported to the question bank. The purpose of the question bank is to handle and give questions. Once the teacher exports questions in the question bank, those questions can be imported to other sections too. This avoids the repetition of creating questions for quizzes and assignments.</w:t>
+      </w:r>
+    </w:p>
+    <w:p>
+      <w:pPr>
+        <w:pStyle w:val="ListParagraph"/>
+        <w:ind w:left="180" w:hanging="180"/>
+        <w:rPr>
+          <w:lang w:eastAsia="en-PH"/>
+        </w:rPr>
+      </w:pPr>
+      <w:r>
+        <w:rPr>
+          <w:lang w:eastAsia="en-PH"/>
+        </w:rPr>
+        <w:t>Create assignments</w:t>
       </w:r>
     </w:p>
     <w:p>
@@ -4656,11 +4259,38 @@
           <w:ilvl w:val="0"/>
           <w:numId w:val="0"/>
         </w:numPr>
-        <w:ind w:left="-180" w:firstLine="180"/>
+        <w:ind w:left="180" w:hanging="180"/>
         <w:rPr>
           <w:lang w:eastAsia="en-PH"/>
         </w:rPr>
       </w:pPr>
+      <w:r>
+        <w:rPr>
+          <w:lang w:eastAsia="en-PH"/>
+        </w:rPr>
+        <w:tab/>
+      </w:r>
+      <w:r>
+        <w:rPr>
+          <w:lang w:eastAsia="en-PH"/>
+        </w:rPr>
+        <w:t>The teacher can create quizzes for the students to take.</w:t>
+      </w:r>
+    </w:p>
+    <w:p>
+      <w:pPr>
+        <w:pStyle w:val="ListParagraph"/>
+        <w:ind w:left="180" w:hanging="180"/>
+        <w:rPr>
+          <w:lang w:eastAsia="en-PH"/>
+        </w:rPr>
+      </w:pPr>
+      <w:r>
+        <w:rPr>
+          <w:lang w:eastAsia="en-PH"/>
+        </w:rPr>
+        <w:t>Create threaded discussions</w:t>
+      </w:r>
     </w:p>
     <w:p>
       <w:pPr>
@@ -4669,25 +4299,43 @@
           <w:ilvl w:val="0"/>
           <w:numId w:val="0"/>
         </w:numPr>
-        <w:ind w:left="-180" w:firstLine="180"/>
-        <w:rPr>
-          <w:b/>
+        <w:ind w:left="180" w:hanging="180"/>
+        <w:rPr>
           <w:lang w:eastAsia="en-PH"/>
         </w:rPr>
       </w:pPr>
       <w:r>
         <w:rPr>
-          <w:b/>
           <w:lang w:eastAsia="en-PH"/>
         </w:rPr>
-        <w:t>*</w:t>
-      </w:r>
-      <w:r>
-        <w:rPr>
-          <w:b/>
+        <w:tab/>
+      </w:r>
+      <w:r>
+        <w:rPr>
           <w:lang w:eastAsia="en-PH"/>
         </w:rPr>
-        <w:t>Administrator</w:t>
+        <w:t>The teacher can create threaded discussions for the s</w:t>
+      </w:r>
+      <w:r>
+        <w:rPr>
+          <w:lang w:eastAsia="en-PH"/>
+        </w:rPr>
+        <w:t>tudents to answer.</w:t>
+      </w:r>
+    </w:p>
+    <w:p>
+      <w:pPr>
+        <w:pStyle w:val="ListParagraph"/>
+        <w:ind w:left="180" w:hanging="180"/>
+        <w:rPr>
+          <w:lang w:eastAsia="en-PH"/>
+        </w:rPr>
+      </w:pPr>
+      <w:r>
+        <w:rPr>
+          <w:lang w:eastAsia="en-PH"/>
+        </w:rPr>
+        <w:t>Import and export questions in the question bank</w:t>
       </w:r>
     </w:p>
     <w:p>
@@ -4697,16 +4345,64 @@
           <w:ilvl w:val="0"/>
           <w:numId w:val="0"/>
         </w:numPr>
+        <w:ind w:left="180" w:hanging="180"/>
         <w:rPr>
           <w:lang w:eastAsia="en-PH"/>
         </w:rPr>
       </w:pPr>
       <w:r>
         <w:rPr>
-          <w:b/>
           <w:lang w:eastAsia="en-PH"/>
         </w:rPr>
-        <w:t>Assign subject to section</w:t>
+        <w:tab/>
+      </w:r>
+      <w:r>
+        <w:rPr>
+          <w:lang w:eastAsia="en-PH"/>
+        </w:rPr>
+        <w:t xml:space="preserve">The teacher can import and export questions in the question bank to avoid the repetition of </w:t>
+      </w:r>
+      <w:r>
+        <w:rPr>
+          <w:lang w:eastAsia="en-PH"/>
+        </w:rPr>
+        <w:t>creating quiz questions.</w:t>
+      </w:r>
+    </w:p>
+    <w:p>
+      <w:pPr>
+        <w:spacing w:line="360" w:lineRule="auto"/>
+        <w:jc w:val="left"/>
+        <w:rPr>
+          <w:lang w:eastAsia="en-PH"/>
+        </w:rPr>
+      </w:pPr>
+      <w:r>
+        <w:rPr>
+          <w:lang w:eastAsia="en-PH"/>
+        </w:rPr>
+        <w:t>*</w:t>
+      </w:r>
+      <w:r>
+        <w:rPr>
+          <w:lang w:eastAsia="en-PH"/>
+        </w:rPr>
+        <w:t>Student</w:t>
+      </w:r>
+    </w:p>
+    <w:p>
+      <w:pPr>
+        <w:pStyle w:val="ListParagraph"/>
+        <w:ind w:left="180" w:hanging="180"/>
+        <w:rPr>
+          <w:lang w:eastAsia="en-PH"/>
+        </w:rPr>
+      </w:pPr>
+      <w:r>
+        <w:rPr>
+          <w:lang w:eastAsia="en-PH"/>
+        </w:rPr>
+        <w:t>Download Handouts</w:t>
       </w:r>
     </w:p>
     <w:p>
@@ -4716,7 +4412,7 @@
           <w:ilvl w:val="0"/>
           <w:numId w:val="0"/>
         </w:numPr>
-        <w:ind w:left="-180" w:firstLine="180"/>
+        <w:ind w:left="180" w:hanging="180"/>
         <w:rPr>
           <w:lang w:eastAsia="en-PH"/>
         </w:rPr>
@@ -4725,7 +4421,28 @@
         <w:rPr>
           <w:lang w:eastAsia="en-PH"/>
         </w:rPr>
-        <w:t>This module allows the administrator to assign subjects a section.</w:t>
+        <w:tab/>
+      </w:r>
+      <w:r>
+        <w:rPr>
+          <w:lang w:eastAsia="en-PH"/>
+        </w:rPr>
+        <w:t>Handouts uploaded by the teachers can be previewed/downloaded by the students.</w:t>
+      </w:r>
+    </w:p>
+    <w:p>
+      <w:pPr>
+        <w:pStyle w:val="ListParagraph"/>
+        <w:ind w:left="180" w:hanging="180"/>
+        <w:rPr>
+          <w:lang w:eastAsia="en-PH"/>
+        </w:rPr>
+      </w:pPr>
+      <w:r>
+        <w:rPr>
+          <w:lang w:eastAsia="en-PH"/>
+        </w:rPr>
+        <w:t>Take quizzes</w:t>
       </w:r>
     </w:p>
     <w:p>
@@ -4735,16 +4452,37 @@
           <w:ilvl w:val="0"/>
           <w:numId w:val="0"/>
         </w:numPr>
+        <w:ind w:left="180" w:hanging="180"/>
         <w:rPr>
           <w:lang w:eastAsia="en-PH"/>
         </w:rPr>
       </w:pPr>
       <w:r>
         <w:rPr>
-          <w:b/>
           <w:lang w:eastAsia="en-PH"/>
         </w:rPr>
-        <w:t>Enroll students to section</w:t>
+        <w:tab/>
+      </w:r>
+      <w:r>
+        <w:rPr>
+          <w:lang w:eastAsia="en-PH"/>
+        </w:rPr>
+        <w:t>Quizzes given by the teacher can be taken by the students.</w:t>
+      </w:r>
+    </w:p>
+    <w:p>
+      <w:pPr>
+        <w:pStyle w:val="ListParagraph"/>
+        <w:ind w:left="180" w:hanging="180"/>
+        <w:rPr>
+          <w:lang w:eastAsia="en-PH"/>
+        </w:rPr>
+      </w:pPr>
+      <w:r>
+        <w:rPr>
+          <w:lang w:eastAsia="en-PH"/>
+        </w:rPr>
+        <w:t>Take assignments</w:t>
       </w:r>
     </w:p>
     <w:p>
@@ -4754,7 +4492,7 @@
           <w:ilvl w:val="0"/>
           <w:numId w:val="0"/>
         </w:numPr>
-        <w:ind w:left="-180" w:firstLine="180"/>
+        <w:ind w:left="180" w:hanging="180"/>
         <w:rPr>
           <w:lang w:eastAsia="en-PH"/>
         </w:rPr>
@@ -4763,7 +4501,28 @@
         <w:rPr>
           <w:lang w:eastAsia="en-PH"/>
         </w:rPr>
-        <w:t>This module allows the administrator to enroll students to a section.</w:t>
+        <w:tab/>
+      </w:r>
+      <w:r>
+        <w:rPr>
+          <w:lang w:eastAsia="en-PH"/>
+        </w:rPr>
+        <w:t>Assignments given by the teacher can be taken by the students.</w:t>
+      </w:r>
+    </w:p>
+    <w:p>
+      <w:pPr>
+        <w:pStyle w:val="ListParagraph"/>
+        <w:ind w:left="180" w:hanging="180"/>
+        <w:rPr>
+          <w:lang w:eastAsia="en-PH"/>
+        </w:rPr>
+      </w:pPr>
+      <w:r>
+        <w:rPr>
+          <w:lang w:eastAsia="en-PH"/>
+        </w:rPr>
+        <w:t>Answer threaded discussions</w:t>
       </w:r>
     </w:p>
     <w:p>
@@ -4773,16 +4532,75 @@
           <w:ilvl w:val="0"/>
           <w:numId w:val="0"/>
         </w:numPr>
+        <w:ind w:left="180" w:hanging="180"/>
         <w:rPr>
           <w:lang w:eastAsia="en-PH"/>
         </w:rPr>
       </w:pPr>
       <w:r>
         <w:rPr>
-          <w:b/>
           <w:lang w:eastAsia="en-PH"/>
         </w:rPr>
-        <w:t>Assign section and subjects to teacher</w:t>
+        <w:tab/>
+      </w:r>
+      <w:r>
+        <w:rPr>
+          <w:lang w:eastAsia="en-PH"/>
+        </w:rPr>
+        <w:t xml:space="preserve">Threaded discussions given by the teacher </w:t>
+      </w:r>
+      <w:r>
+        <w:rPr>
+          <w:lang w:eastAsia="en-PH"/>
+        </w:rPr>
+        <w:t>can be answered by the students.</w:t>
+      </w:r>
+    </w:p>
+    <w:p>
+      <w:pPr>
+        <w:spacing w:line="360" w:lineRule="auto"/>
+        <w:ind w:left="180" w:hanging="180"/>
+        <w:jc w:val="left"/>
+        <w:rPr>
+          <w:b w:val="0"/>
+          <w:lang w:eastAsia="en-PH"/>
+        </w:rPr>
+      </w:pPr>
+    </w:p>
+    <w:p>
+      <w:pPr>
+        <w:spacing w:line="360" w:lineRule="auto"/>
+        <w:jc w:val="left"/>
+        <w:rPr>
+          <w:lang w:eastAsia="en-PH"/>
+        </w:rPr>
+      </w:pPr>
+      <w:r>
+        <w:rPr>
+          <w:lang w:eastAsia="en-PH"/>
+        </w:rPr>
+        <w:t>*</w:t>
+      </w:r>
+      <w:r>
+        <w:rPr>
+          <w:lang w:eastAsia="en-PH"/>
+        </w:rPr>
+        <w:t>Administrator</w:t>
+      </w:r>
+    </w:p>
+    <w:p>
+      <w:pPr>
+        <w:pStyle w:val="ListParagraph"/>
+        <w:ind w:left="180" w:hanging="180"/>
+        <w:rPr>
+          <w:lang w:eastAsia="en-PH"/>
+        </w:rPr>
+      </w:pPr>
+      <w:r>
+        <w:rPr>
+          <w:lang w:eastAsia="en-PH"/>
+        </w:rPr>
+        <w:t>Assign subject to section</w:t>
       </w:r>
     </w:p>
     <w:p>
@@ -4792,7 +4610,7 @@
           <w:ilvl w:val="0"/>
           <w:numId w:val="0"/>
         </w:numPr>
-        <w:ind w:left="-180" w:firstLine="180"/>
+        <w:ind w:left="180" w:hanging="180"/>
         <w:rPr>
           <w:lang w:eastAsia="en-PH"/>
         </w:rPr>
@@ -4801,25 +4619,28 @@
         <w:rPr>
           <w:lang w:eastAsia="en-PH"/>
         </w:rPr>
-        <w:t xml:space="preserve">This module </w:t>
+        <w:tab/>
       </w:r>
       <w:r>
         <w:rPr>
           <w:lang w:eastAsia="en-PH"/>
         </w:rPr>
-        <w:t>allows the administrator to assign section and subjects to a teacher.</w:t>
-      </w:r>
-      <w:r>
+        <w:t>This module allows the administrator to assign subjects a section.</w:t>
+      </w:r>
+    </w:p>
+    <w:p>
+      <w:pPr>
+        <w:pStyle w:val="ListParagraph"/>
+        <w:ind w:left="180" w:hanging="180"/>
         <w:rPr>
           <w:lang w:eastAsia="en-PH"/>
         </w:rPr>
-        <w:br/>
-      </w:r>
+      </w:pPr>
       <w:r>
         <w:rPr>
           <w:lang w:eastAsia="en-PH"/>
         </w:rPr>
-        <w:tab/>
+        <w:t>Enroll students to section</w:t>
       </w:r>
     </w:p>
     <w:p>
@@ -4829,25 +4650,37 @@
           <w:ilvl w:val="0"/>
           <w:numId w:val="0"/>
         </w:numPr>
-        <w:ind w:left="-180" w:firstLine="180"/>
-        <w:rPr>
-          <w:b/>
+        <w:ind w:left="180" w:hanging="180"/>
+        <w:rPr>
           <w:lang w:eastAsia="en-PH"/>
         </w:rPr>
       </w:pPr>
       <w:r>
         <w:rPr>
-          <w:b/>
           <w:lang w:eastAsia="en-PH"/>
         </w:rPr>
-        <w:t>-</w:t>
-      </w:r>
-      <w:r>
-        <w:rPr>
-          <w:b/>
+        <w:tab/>
+      </w:r>
+      <w:r>
+        <w:rPr>
           <w:lang w:eastAsia="en-PH"/>
         </w:rPr>
-        <w:t>Utilities</w:t>
+        <w:t>This module allows the administrator to enroll students to a section.</w:t>
+      </w:r>
+    </w:p>
+    <w:p>
+      <w:pPr>
+        <w:pStyle w:val="ListParagraph"/>
+        <w:ind w:left="180" w:hanging="180"/>
+        <w:rPr>
+          <w:lang w:eastAsia="en-PH"/>
+        </w:rPr>
+      </w:pPr>
+      <w:r>
+        <w:rPr>
+          <w:lang w:eastAsia="en-PH"/>
+        </w:rPr>
+        <w:t>Assign section and subjects to teacher</w:t>
       </w:r>
     </w:p>
     <w:p>
@@ -4857,13 +4690,67 @@
           <w:ilvl w:val="0"/>
           <w:numId w:val="0"/>
         </w:numPr>
+        <w:ind w:left="180" w:hanging="180"/>
         <w:rPr>
           <w:lang w:eastAsia="en-PH"/>
         </w:rPr>
       </w:pPr>
       <w:r>
         <w:rPr>
-          <w:b/>
+          <w:lang w:eastAsia="en-PH"/>
+        </w:rPr>
+        <w:tab/>
+      </w:r>
+      <w:r>
+        <w:rPr>
+          <w:lang w:eastAsia="en-PH"/>
+        </w:rPr>
+        <w:t xml:space="preserve">This module </w:t>
+      </w:r>
+      <w:r>
+        <w:rPr>
+          <w:lang w:eastAsia="en-PH"/>
+        </w:rPr>
+        <w:t>allows the administrator to assign section and subjects to a teacher.</w:t>
+      </w:r>
+      <w:r>
+        <w:rPr>
+          <w:lang w:eastAsia="en-PH"/>
+        </w:rPr>
+        <w:br/>
+      </w:r>
+    </w:p>
+    <w:p>
+      <w:pPr>
+        <w:spacing w:line="360" w:lineRule="auto"/>
+        <w:jc w:val="left"/>
+        <w:rPr>
+          <w:lang w:eastAsia="en-PH"/>
+        </w:rPr>
+      </w:pPr>
+      <w:r>
+        <w:rPr>
+          <w:lang w:eastAsia="en-PH"/>
+        </w:rPr>
+        <w:t>-</w:t>
+      </w:r>
+      <w:r>
+        <w:rPr>
+          <w:lang w:eastAsia="en-PH"/>
+        </w:rPr>
+        <w:t>Utilities</w:t>
+      </w:r>
+    </w:p>
+    <w:p>
+      <w:pPr>
+        <w:pStyle w:val="ListParagraph"/>
+        <w:ind w:left="180" w:hanging="180"/>
+        <w:rPr>
+          <w:lang w:eastAsia="en-PH"/>
+        </w:rPr>
+      </w:pPr>
+      <w:r>
+        <w:rPr>
           <w:lang w:eastAsia="en-PH"/>
         </w:rPr>
         <w:t>Backup &amp; Restore</w:t>
@@ -4876,6 +4763,7 @@
           <w:ilvl w:val="0"/>
           <w:numId w:val="0"/>
         </w:numPr>
+        <w:ind w:left="180" w:hanging="180"/>
         <w:rPr>
           <w:lang w:eastAsia="en-PH"/>
         </w:rPr>
@@ -4884,19 +4772,40 @@
         <w:rPr>
           <w:lang w:eastAsia="en-PH"/>
         </w:rPr>
-        <w:t>The purpose of this is to protect the database against</w:t>
+        <w:tab/>
       </w:r>
       <w:r>
         <w:rPr>
           <w:lang w:eastAsia="en-PH"/>
         </w:rPr>
-        <w:t xml:space="preserve"> data loss and reconstruct the </w:t>
+        <w:t xml:space="preserve">The purpose of this is to protect the database against data loss and reconstruct the </w:t>
       </w:r>
       <w:r>
         <w:rPr>
           <w:lang w:eastAsia="en-PH"/>
         </w:rPr>
-        <w:t>database after data loss. This also involves data preservation and data transfer.</w:t>
+        <w:t xml:space="preserve">database </w:t>
+      </w:r>
+      <w:r>
+        <w:rPr>
+          <w:lang w:eastAsia="en-PH"/>
+        </w:rPr>
+        <w:t>after data loss. This also involves data preservation and data transfer.</w:t>
+      </w:r>
+    </w:p>
+    <w:p>
+      <w:pPr>
+        <w:pStyle w:val="ListParagraph"/>
+        <w:ind w:left="180" w:hanging="180"/>
+        <w:rPr>
+          <w:lang w:eastAsia="en-PH"/>
+        </w:rPr>
+      </w:pPr>
+      <w:r>
+        <w:rPr>
+          <w:lang w:eastAsia="en-PH"/>
+        </w:rPr>
+        <w:t>Log History</w:t>
       </w:r>
     </w:p>
     <w:p>
@@ -4906,16 +4815,70 @@
           <w:ilvl w:val="0"/>
           <w:numId w:val="0"/>
         </w:numPr>
+        <w:ind w:left="180" w:hanging="180"/>
         <w:rPr>
           <w:lang w:eastAsia="en-PH"/>
         </w:rPr>
       </w:pPr>
       <w:r>
         <w:rPr>
-          <w:b/>
           <w:lang w:eastAsia="en-PH"/>
         </w:rPr>
-        <w:t>Log History</w:t>
+        <w:tab/>
+      </w:r>
+      <w:r>
+        <w:rPr>
+          <w:lang w:eastAsia="en-PH"/>
+        </w:rPr>
+        <w:t xml:space="preserve">The Log History records the activities made by the administrators, teachers, or </w:t>
+      </w:r>
+      <w:r>
+        <w:rPr>
+          <w:lang w:eastAsia="en-PH"/>
+        </w:rPr>
+        <w:t>students.</w:t>
+      </w:r>
+      <w:r>
+        <w:rPr>
+          <w:lang w:eastAsia="en-PH"/>
+        </w:rPr>
+        <w:br/>
+      </w:r>
+    </w:p>
+    <w:p>
+      <w:pPr>
+        <w:spacing w:line="360" w:lineRule="auto"/>
+        <w:jc w:val="left"/>
+        <w:rPr>
+          <w:lang w:eastAsia="en-PH"/>
+        </w:rPr>
+      </w:pPr>
+      <w:r>
+        <w:rPr>
+          <w:lang w:eastAsia="en-PH"/>
+        </w:rPr>
+        <w:t>-</w:t>
+      </w:r>
+      <w:r>
+        <w:rPr>
+          <w:lang w:eastAsia="en-PH"/>
+        </w:rPr>
+        <w:t>Reports</w:t>
+      </w:r>
+    </w:p>
+    <w:p>
+      <w:pPr>
+        <w:pStyle w:val="ListParagraph"/>
+        <w:ind w:left="180" w:hanging="180"/>
+        <w:rPr>
+          <w:lang w:eastAsia="en-PH"/>
+        </w:rPr>
+      </w:pPr>
+      <w:r>
+        <w:rPr>
+          <w:lang w:eastAsia="en-PH"/>
+        </w:rPr>
+        <w:t>Gradebook</w:t>
       </w:r>
     </w:p>
     <w:p>
@@ -4925,8 +4888,8 @@
           <w:ilvl w:val="0"/>
           <w:numId w:val="0"/>
         </w:numPr>
-        <w:rPr>
-          <w:b/>
+        <w:ind w:left="180" w:hanging="180"/>
+        <w:rPr>
           <w:lang w:eastAsia="en-PH"/>
         </w:rPr>
       </w:pPr>
@@ -4934,25 +4897,52 @@
         <w:rPr>
           <w:lang w:eastAsia="en-PH"/>
         </w:rPr>
-        <w:t>The Log History records the activities made by th</w:t>
+        <w:tab/>
       </w:r>
       <w:r>
         <w:rPr>
           <w:lang w:eastAsia="en-PH"/>
         </w:rPr>
-        <w:t xml:space="preserve">e administrators, teachers, or </w:t>
+        <w:t>This involves t</w:t>
       </w:r>
       <w:r>
         <w:rPr>
           <w:lang w:eastAsia="en-PH"/>
         </w:rPr>
-        <w:t>students.</w:t>
+        <w:t>he scores of the students on their assig</w:t>
       </w:r>
       <w:r>
         <w:rPr>
           <w:lang w:eastAsia="en-PH"/>
         </w:rPr>
-        <w:br/>
+        <w:t>nments, quizzes, and threaded di</w:t>
+      </w:r>
+      <w:r>
+        <w:rPr>
+          <w:lang w:eastAsia="en-PH"/>
+        </w:rPr>
+        <w:t>scussions</w:t>
+      </w:r>
+      <w:r>
+        <w:rPr>
+          <w:lang w:eastAsia="en-PH"/>
+        </w:rPr>
+        <w:t>.</w:t>
+      </w:r>
+    </w:p>
+    <w:p>
+      <w:pPr>
+        <w:pStyle w:val="ListParagraph"/>
+        <w:ind w:left="180" w:hanging="180"/>
+        <w:rPr>
+          <w:lang w:eastAsia="en-PH"/>
+        </w:rPr>
+      </w:pPr>
+      <w:r>
+        <w:rPr>
+          <w:lang w:eastAsia="en-PH"/>
+        </w:rPr>
+        <w:t>Distribution Report</w:t>
       </w:r>
     </w:p>
     <w:p>
@@ -4962,23 +4952,53 @@
           <w:ilvl w:val="0"/>
           <w:numId w:val="0"/>
         </w:numPr>
+        <w:ind w:left="180" w:hanging="180"/>
         <w:rPr>
           <w:lang w:eastAsia="en-PH"/>
         </w:rPr>
       </w:pPr>
       <w:r>
         <w:rPr>
-          <w:b/>
           <w:lang w:eastAsia="en-PH"/>
         </w:rPr>
-        <w:t>-</w:t>
-      </w:r>
-      <w:r>
-        <w:rPr>
-          <w:b/>
+        <w:tab/>
+      </w:r>
+      <w:r>
+        <w:rPr>
           <w:lang w:eastAsia="en-PH"/>
         </w:rPr>
-        <w:t>Reports</w:t>
+        <w:t>This report contains the summary of the distributed quiz, assignments, threaded discussion,</w:t>
+      </w:r>
+      <w:r>
+        <w:rPr>
+          <w:lang w:eastAsia="en-PH"/>
+        </w:rPr>
+        <w:t xml:space="preserve"> and</w:t>
+      </w:r>
+      <w:r>
+        <w:rPr>
+          <w:lang w:eastAsia="en-PH"/>
+        </w:rPr>
+        <w:t xml:space="preserve"> handouts by the teachers.</w:t>
+      </w:r>
+    </w:p>
+    <w:p>
+      <w:pPr>
+        <w:pStyle w:val="ListParagraph"/>
+        <w:tabs>
+          <w:tab w:val="left" w:pos="360"/>
+        </w:tabs>
+        <w:ind w:left="180" w:hanging="180"/>
+        <w:rPr>
+          <w:lang w:eastAsia="en-PH"/>
+        </w:rPr>
+      </w:pPr>
+      <w:r>
+        <w:rPr>
+          <w:lang w:eastAsia="en-PH"/>
+        </w:rPr>
+        <w:lastRenderedPageBreak/>
+        <w:t>Student’s progress</w:t>
       </w:r>
     </w:p>
     <w:p>
@@ -4988,17 +5008,43 @@
           <w:ilvl w:val="0"/>
           <w:numId w:val="0"/>
         </w:numPr>
+        <w:tabs>
+          <w:tab w:val="left" w:pos="360"/>
+        </w:tabs>
+        <w:ind w:left="180" w:hanging="180"/>
         <w:rPr>
           <w:lang w:eastAsia="en-PH"/>
         </w:rPr>
       </w:pPr>
       <w:r>
         <w:rPr>
-          <w:b/>
           <w:lang w:eastAsia="en-PH"/>
         </w:rPr>
-        <w:lastRenderedPageBreak/>
-        <w:t>Gradebook</w:t>
+        <w:tab/>
+      </w:r>
+      <w:r>
+        <w:rPr>
+          <w:lang w:eastAsia="en-PH"/>
+        </w:rPr>
+        <w:t>This is a chart that represents the percentage of downloaded handouts by the students.</w:t>
+      </w:r>
+    </w:p>
+    <w:p>
+      <w:pPr>
+        <w:pStyle w:val="ListParagraph"/>
+        <w:tabs>
+          <w:tab w:val="left" w:pos="360"/>
+        </w:tabs>
+        <w:ind w:left="180" w:hanging="180"/>
+        <w:rPr>
+          <w:lang w:eastAsia="en-PH"/>
+        </w:rPr>
+      </w:pPr>
+      <w:r>
+        <w:rPr>
+          <w:lang w:eastAsia="en-PH"/>
+        </w:rPr>
+        <w:t>Item Analysis</w:t>
       </w:r>
     </w:p>
     <w:p>
@@ -5008,6 +5054,10 @@
           <w:ilvl w:val="0"/>
           <w:numId w:val="0"/>
         </w:numPr>
+        <w:tabs>
+          <w:tab w:val="left" w:pos="360"/>
+        </w:tabs>
+        <w:ind w:left="180" w:hanging="180"/>
         <w:rPr>
           <w:lang w:eastAsia="en-PH"/>
         </w:rPr>
@@ -5016,31 +5066,55 @@
         <w:rPr>
           <w:lang w:eastAsia="en-PH"/>
         </w:rPr>
-        <w:t>This involves t</w:t>
+        <w:tab/>
       </w:r>
       <w:r>
         <w:rPr>
           <w:lang w:eastAsia="en-PH"/>
         </w:rPr>
-        <w:t>he scores of the students on their assig</w:t>
+        <w:t>This contains the statistics such as the percentage or rate of the students who passed or failed a certain task.</w:t>
       </w:r>
       <w:r>
         <w:rPr>
           <w:lang w:eastAsia="en-PH"/>
         </w:rPr>
-        <w:t>nments, quizzes, and threaded di</w:t>
-      </w:r>
-      <w:r>
+        <w:t xml:space="preserve"> </w:t>
+      </w:r>
+    </w:p>
+    <w:p>
+      <w:pPr>
+        <w:spacing w:line="360" w:lineRule="auto"/>
+        <w:jc w:val="left"/>
         <w:rPr>
           <w:lang w:eastAsia="en-PH"/>
         </w:rPr>
-        <w:t>scussions</w:t>
-      </w:r>
+      </w:pPr>
       <w:r>
         <w:rPr>
           <w:lang w:eastAsia="en-PH"/>
         </w:rPr>
-        <w:t>.</w:t>
+        <w:t>-</w:t>
+      </w:r>
+      <w:r>
+        <w:rPr>
+          <w:lang w:eastAsia="en-PH"/>
+        </w:rPr>
+        <w:t>Limitations</w:t>
+      </w:r>
+    </w:p>
+    <w:p>
+      <w:pPr>
+        <w:pStyle w:val="ListParagraph"/>
+        <w:ind w:left="180" w:hanging="180"/>
+        <w:rPr>
+          <w:lang w:eastAsia="en-PH"/>
+        </w:rPr>
+      </w:pPr>
+      <w:r>
+        <w:rPr>
+          <w:lang w:eastAsia="en-PH"/>
+        </w:rPr>
+        <w:t>Online examinations</w:t>
       </w:r>
     </w:p>
     <w:p>
@@ -5050,17 +5124,22 @@
           <w:ilvl w:val="0"/>
           <w:numId w:val="0"/>
         </w:numPr>
-        <w:rPr>
-          <w:b/>
+        <w:ind w:left="180" w:hanging="180"/>
+        <w:rPr>
           <w:lang w:eastAsia="en-PH"/>
         </w:rPr>
       </w:pPr>
       <w:r>
         <w:rPr>
-          <w:b/>
           <w:lang w:eastAsia="en-PH"/>
         </w:rPr>
-        <w:t>Distribution Report</w:t>
+        <w:tab/>
+      </w:r>
+      <w:r>
+        <w:rPr>
+          <w:lang w:eastAsia="en-PH"/>
+        </w:rPr>
+        <w:t>The proposed system does not cater online examinations as it is too risky. Unstable internet connection may cause problems and conflicts when taking the exam.</w:t>
       </w:r>
     </w:p>
     <w:p>
@@ -5070,27 +5149,25 @@
           <w:ilvl w:val="0"/>
           <w:numId w:val="0"/>
         </w:numPr>
+        <w:ind w:left="180" w:hanging="180"/>
         <w:rPr>
           <w:lang w:eastAsia="en-PH"/>
         </w:rPr>
       </w:pPr>
-      <w:r>
+    </w:p>
+    <w:p>
+      <w:pPr>
+        <w:pStyle w:val="ListParagraph"/>
+        <w:ind w:left="180" w:hanging="180"/>
         <w:rPr>
           <w:lang w:eastAsia="en-PH"/>
         </w:rPr>
-        <w:t>This report contains the summary of the distributed quiz, assignments, threaded discussion,</w:t>
-      </w:r>
+      </w:pPr>
       <w:r>
         <w:rPr>
           <w:lang w:eastAsia="en-PH"/>
         </w:rPr>
-        <w:t xml:space="preserve"> and</w:t>
-      </w:r>
-      <w:r>
-        <w:rPr>
-          <w:lang w:eastAsia="en-PH"/>
-        </w:rPr>
-        <w:t xml:space="preserve"> handouts by the teachers.</w:t>
+        <w:t>Viewing of overall grades</w:t>
       </w:r>
     </w:p>
     <w:p>
@@ -5100,215 +5177,29 @@
           <w:ilvl w:val="0"/>
           <w:numId w:val="0"/>
         </w:numPr>
+        <w:ind w:left="180" w:hanging="180"/>
         <w:rPr>
           <w:lang w:eastAsia="en-PH"/>
         </w:rPr>
       </w:pPr>
       <w:r>
         <w:rPr>
-          <w:b/>
           <w:lang w:eastAsia="en-PH"/>
         </w:rPr>
-        <w:t>Student’s progress</w:t>
-      </w:r>
-    </w:p>
-    <w:p>
-      <w:pPr>
-        <w:pStyle w:val="ListParagraph"/>
-        <w:numPr>
-          <w:ilvl w:val="0"/>
-          <w:numId w:val="0"/>
-        </w:numPr>
+        <w:tab/>
+      </w:r>
+      <w:r>
         <w:rPr>
           <w:lang w:eastAsia="en-PH"/>
         </w:rPr>
-      </w:pPr>
+        <w:t>T</w:t>
+      </w:r>
       <w:r>
         <w:rPr>
           <w:lang w:eastAsia="en-PH"/>
         </w:rPr>
-        <w:t xml:space="preserve">This is a chart that represents the </w:t>
-      </w:r>
-      <w:r>
-        <w:rPr>
-          <w:lang w:eastAsia="en-PH"/>
-        </w:rPr>
-        <w:t>percentage of downloaded handouts by the students.</w:t>
-      </w:r>
-    </w:p>
-    <w:p>
-      <w:pPr>
-        <w:pStyle w:val="ListParagraph"/>
-        <w:numPr>
-          <w:ilvl w:val="0"/>
-          <w:numId w:val="0"/>
-        </w:numPr>
-        <w:rPr>
-          <w:lang w:eastAsia="en-PH"/>
-        </w:rPr>
-      </w:pPr>
-      <w:r>
-        <w:rPr>
-          <w:b/>
-          <w:lang w:eastAsia="en-PH"/>
-        </w:rPr>
-        <w:t>Item Analysis</w:t>
-      </w:r>
-    </w:p>
-    <w:p>
-      <w:pPr>
-        <w:pStyle w:val="ListParagraph"/>
-        <w:numPr>
-          <w:ilvl w:val="0"/>
-          <w:numId w:val="0"/>
-        </w:numPr>
-        <w:rPr>
-          <w:lang w:eastAsia="en-PH"/>
-        </w:rPr>
-      </w:pPr>
-      <w:r>
-        <w:rPr>
-          <w:lang w:eastAsia="en-PH"/>
-        </w:rPr>
-        <w:t xml:space="preserve">This </w:t>
-      </w:r>
-      <w:r>
-        <w:rPr>
-          <w:lang w:eastAsia="en-PH"/>
-        </w:rPr>
-        <w:t>contains the statistics such as the percentage or rate of the students who passed or failed a certain task.</w:t>
-      </w:r>
-      <w:r>
-        <w:rPr>
-          <w:lang w:eastAsia="en-PH"/>
-        </w:rPr>
-        <w:t xml:space="preserve"> </w:t>
-      </w:r>
-    </w:p>
-    <w:p>
-      <w:pPr>
-        <w:pStyle w:val="ListParagraph"/>
-        <w:numPr>
-          <w:ilvl w:val="0"/>
-          <w:numId w:val="0"/>
-        </w:numPr>
-        <w:rPr>
-          <w:lang w:eastAsia="en-PH"/>
-        </w:rPr>
-      </w:pPr>
-    </w:p>
-    <w:p>
-      <w:pPr>
-        <w:pStyle w:val="ListParagraph"/>
-        <w:numPr>
-          <w:ilvl w:val="0"/>
-          <w:numId w:val="0"/>
-        </w:numPr>
-        <w:rPr>
-          <w:b/>
-          <w:lang w:eastAsia="en-PH"/>
-        </w:rPr>
-      </w:pPr>
-      <w:r>
-        <w:rPr>
-          <w:b/>
-          <w:lang w:eastAsia="en-PH"/>
-        </w:rPr>
-        <w:t>Limitations</w:t>
-      </w:r>
-      <w:r>
-        <w:rPr>
-          <w:b/>
-          <w:lang w:eastAsia="en-PH"/>
-        </w:rPr>
-        <w:br/>
-      </w:r>
-      <w:r>
-        <w:rPr>
-          <w:b/>
-          <w:lang w:eastAsia="en-PH"/>
-        </w:rPr>
-        <w:t>-</w:t>
-      </w:r>
-      <w:r>
-        <w:rPr>
-          <w:b/>
-          <w:lang w:eastAsia="en-PH"/>
-        </w:rPr>
-        <w:t>Online examinations</w:t>
-      </w:r>
-    </w:p>
-    <w:p>
-      <w:pPr>
-        <w:pStyle w:val="ListParagraph"/>
-        <w:numPr>
-          <w:ilvl w:val="0"/>
-          <w:numId w:val="0"/>
-        </w:numPr>
-        <w:rPr>
-          <w:b/>
-          <w:lang w:eastAsia="en-PH"/>
-        </w:rPr>
-      </w:pPr>
-      <w:r>
-        <w:rPr>
-          <w:lang w:eastAsia="en-PH"/>
-        </w:rPr>
-        <w:t>The proposed system does not cater online examinations as it is too risky. Unstable internet connection may cause problems and conflicts when taking the exam.</w:t>
-      </w:r>
-      <w:r>
-        <w:rPr>
-          <w:lang w:eastAsia="en-PH"/>
-        </w:rPr>
-        <w:br/>
-      </w:r>
-      <w:r>
-        <w:rPr>
-          <w:b/>
-          <w:lang w:eastAsia="en-PH"/>
-        </w:rPr>
-        <w:t>-</w:t>
-      </w:r>
-      <w:r>
-        <w:rPr>
-          <w:b/>
-          <w:lang w:eastAsia="en-PH"/>
-        </w:rPr>
-        <w:t>Viewing of overall grades</w:t>
-      </w:r>
-    </w:p>
-    <w:p>
-      <w:pPr>
-        <w:pStyle w:val="ListParagraph"/>
-        <w:numPr>
-          <w:ilvl w:val="0"/>
-          <w:numId w:val="0"/>
-        </w:numPr>
-        <w:rPr>
-          <w:b/>
-          <w:lang w:eastAsia="en-PH"/>
-        </w:rPr>
-      </w:pPr>
-      <w:r>
-        <w:rPr>
-          <w:lang w:eastAsia="en-PH"/>
-        </w:rPr>
-        <w:t>T</w:t>
-      </w:r>
-      <w:r>
-        <w:rPr>
-          <w:lang w:eastAsia="en-PH"/>
-        </w:rPr>
         <w:t>he system produces only the scores of student’s quizzes, assignments, or answers in the discussion forum. Therefore, viewing of the overall grade of the students is not possible.</w:t>
       </w:r>
-    </w:p>
-    <w:p>
-      <w:pPr>
-        <w:pStyle w:val="Heading1"/>
-        <w:rPr>
-          <w:b/>
-        </w:rPr>
-      </w:pPr>
     </w:p>
     <w:p>
       <w:pPr>
@@ -5335,40 +5226,38 @@
       <w:pPr>
         <w:jc w:val="both"/>
         <w:rPr>
-          <w:rFonts w:eastAsia="Times New Roman" w:cs="Times New Roman"/>
-          <w:bCs/>
-          <w:caps/>
-          <w:kern w:val="36"/>
-          <w:szCs w:val="48"/>
           <w:lang w:eastAsia="en-PH"/>
         </w:rPr>
       </w:pPr>
     </w:p>
     <w:p>
       <w:pPr>
-        <w:jc w:val="both"/>
-        <w:rPr>
-          <w:rFonts w:eastAsia="Times New Roman" w:cs="Times New Roman"/>
-          <w:bCs/>
-          <w:caps/>
-          <w:kern w:val="36"/>
-          <w:szCs w:val="48"/>
+        <w:rPr>
           <w:lang w:eastAsia="en-PH"/>
         </w:rPr>
       </w:pPr>
     </w:p>
     <w:p>
       <w:pPr>
-        <w:jc w:val="both"/>
-        <w:rPr>
-          <w:lang w:eastAsia="en-PH"/>
-        </w:rPr>
-      </w:pPr>
-    </w:p>
-    <w:p>
-      <w:pPr>
-        <w:rPr>
-          <w:lang w:eastAsia="en-PH"/>
+        <w:pStyle w:val="Heading1"/>
+        <w:rPr>
+          <w:b/>
+        </w:rPr>
+      </w:pPr>
+    </w:p>
+    <w:p>
+      <w:pPr>
+        <w:pStyle w:val="Heading1"/>
+        <w:rPr>
+          <w:b/>
+        </w:rPr>
+      </w:pPr>
+    </w:p>
+    <w:p>
+      <w:pPr>
+        <w:pStyle w:val="Heading1"/>
+        <w:rPr>
+          <w:b/>
         </w:rPr>
       </w:pPr>
     </w:p>
@@ -5497,21 +5386,7 @@
         <w:rPr>
           <w:b w:val="0"/>
         </w:rPr>
-        <w:t>(</w:t>
-      </w:r>
-      <w:proofErr w:type="spellStart"/>
-      <w:r>
-        <w:rPr>
-          <w:b w:val="0"/>
-        </w:rPr>
-        <w:t>Yefim</w:t>
-      </w:r>
-      <w:proofErr w:type="spellEnd"/>
-      <w:r>
-        <w:rPr>
-          <w:b w:val="0"/>
-        </w:rPr>
-        <w:t xml:space="preserve"> K., 2010)</w:t>
+        <w:t>(Yefim K., 2010)</w:t>
       </w:r>
     </w:p>
     <w:p>
@@ -5524,7 +5399,6 @@
           <w:lang w:eastAsia="en-PH"/>
         </w:rPr>
       </w:pPr>
-      <w:proofErr w:type="spellStart"/>
       <w:r>
         <w:rPr>
           <w:rFonts w:eastAsia="Times New Roman" w:cs="Times New Roman"/>
@@ -5532,49 +5406,34 @@
           <w:szCs w:val="20"/>
           <w:lang w:eastAsia="en-PH"/>
         </w:rPr>
-        <w:t>Bersin</w:t>
-      </w:r>
-      <w:proofErr w:type="spellEnd"/>
-      <w:r>
+        <w:t xml:space="preserve">Bersin &amp; Associates, researching industry trends in North American LMS usage, note that between the years 2004 and 2006, the LMS market enjoyed a growth of 26% and generate an estimated 480 million dollars in annual revenues. </w:t>
+      </w:r>
+      <w:r>
+        <w:rPr>
+          <w:b w:val="0"/>
+        </w:rPr>
+        <w:t>(Yefim K., 2010)</w:t>
+      </w:r>
+    </w:p>
+    <w:p>
+      <w:pPr>
+        <w:pStyle w:val="Heading2"/>
         <w:rPr>
           <w:rFonts w:eastAsia="Times New Roman" w:cs="Times New Roman"/>
           <w:b w:val="0"/>
           <w:szCs w:val="20"/>
           <w:lang w:eastAsia="en-PH"/>
         </w:rPr>
-        <w:t xml:space="preserve"> &amp; Associates, researching industry trends in North American LMS usage, note that between the years 2004 and 2006, the LMS market enjoyed a growth of 26% and generate an estimated 480 million dollars in annual revenues. </w:t>
-      </w:r>
-      <w:r>
-        <w:rPr>
-          <w:b w:val="0"/>
-        </w:rPr>
-        <w:t>(</w:t>
-      </w:r>
-      <w:proofErr w:type="spellStart"/>
-      <w:r>
-        <w:rPr>
-          <w:b w:val="0"/>
-        </w:rPr>
-        <w:t>Yefim</w:t>
-      </w:r>
-      <w:proofErr w:type="spellEnd"/>
-      <w:r>
-        <w:rPr>
-          <w:b w:val="0"/>
-        </w:rPr>
-        <w:t xml:space="preserve"> K., 2010)</w:t>
-      </w:r>
-    </w:p>
-    <w:p>
-      <w:pPr>
-        <w:pStyle w:val="Heading2"/>
+      </w:pPr>
+      <w:r>
         <w:rPr>
           <w:rFonts w:eastAsia="Times New Roman" w:cs="Times New Roman"/>
           <w:b w:val="0"/>
           <w:szCs w:val="20"/>
           <w:lang w:eastAsia="en-PH"/>
         </w:rPr>
-      </w:pPr>
+        <w:t>With these, the proponents</w:t>
+      </w:r>
       <w:r>
         <w:rPr>
           <w:rFonts w:eastAsia="Times New Roman" w:cs="Times New Roman"/>
@@ -5582,36 +5441,13 @@
           <w:szCs w:val="20"/>
           <w:lang w:eastAsia="en-PH"/>
         </w:rPr>
-        <w:t>With these, the proponents</w:t>
-      </w:r>
-      <w:r>
-        <w:rPr>
-          <w:rFonts w:eastAsia="Times New Roman" w:cs="Times New Roman"/>
+        <w:t xml:space="preserve"> can say that LMS has become popular among universities not only in the Philippines, but also around the world as the vast majority of U.S. based journals and other printed and digital media tend to use the terms “learning management system” and “course management system” interchangeably, while the designation “virtual learning environment” is most popular in Europe and Asia. </w:t>
+      </w:r>
+      <w:r>
+        <w:rPr>
           <w:b w:val="0"/>
-          <w:szCs w:val="20"/>
-          <w:lang w:eastAsia="en-PH"/>
-        </w:rPr>
-        <w:t xml:space="preserve"> can say that LMS has become popular among universities not only in the Philippines, but also around the world as the vast majority of U.S. based journals and other printed and digital media tend to use the terms “learning management system” and “course management system” interchangeably, while the designation “virtual learning environment” is most popular in Europe and Asia. </w:t>
-      </w:r>
-      <w:r>
-        <w:rPr>
-          <w:b w:val="0"/>
-        </w:rPr>
-        <w:t>(</w:t>
-      </w:r>
-      <w:proofErr w:type="spellStart"/>
-      <w:r>
-        <w:rPr>
-          <w:b w:val="0"/>
-        </w:rPr>
-        <w:t>Yefim</w:t>
-      </w:r>
-      <w:proofErr w:type="spellEnd"/>
-      <w:r>
-        <w:rPr>
-          <w:b w:val="0"/>
-        </w:rPr>
-        <w:t xml:space="preserve"> K., 2010)</w:t>
+        </w:rPr>
+        <w:t>(Yefim K., 2010)</w:t>
       </w:r>
     </w:p>
     <w:p>
@@ -5656,135 +5492,57 @@
           <w:b w:val="0"/>
         </w:rPr>
       </w:pPr>
-      <w:proofErr w:type="spellStart"/>
       <w:r>
         <w:rPr>
           <w:b w:val="0"/>
         </w:rPr>
-        <w:t>Dabbagh</w:t>
-      </w:r>
-      <w:proofErr w:type="spellEnd"/>
+        <w:t xml:space="preserve">Dabbagh &amp; Bannan-Ritland (2005) identified the most common features of an LMS by categorizing them as pedagogical tools for: content creation, communication, assessment, and administration. </w:t>
+      </w:r>
       <w:r>
         <w:rPr>
           <w:b w:val="0"/>
         </w:rPr>
-        <w:t xml:space="preserve"> &amp; </w:t>
-      </w:r>
-      <w:proofErr w:type="spellStart"/>
-      <w:r>
+        <w:t>(Yefim K., 2010)</w:t>
+      </w:r>
+    </w:p>
+    <w:p>
+      <w:pPr>
+        <w:pStyle w:val="Heading2"/>
         <w:rPr>
           <w:b w:val="0"/>
         </w:rPr>
-        <w:t>Bannan</w:t>
-      </w:r>
-      <w:proofErr w:type="spellEnd"/>
+      </w:pPr>
       <w:r>
         <w:rPr>
           <w:b w:val="0"/>
         </w:rPr>
-        <w:t xml:space="preserve">-Ritland (2005) identified the most common features of an LMS by categorizing them as pedagogical tools for: content creation, communication, assessment, and administration. </w:t>
+        <w:t xml:space="preserve"> We can conclude the similarities between the proposed system and the author’s views in terms of t</w:t>
       </w:r>
       <w:r>
         <w:rPr>
           <w:b w:val="0"/>
         </w:rPr>
-        <w:t>(</w:t>
-      </w:r>
-      <w:proofErr w:type="spellStart"/>
+        <w:t>he LMS features. The proposed</w:t>
+      </w:r>
       <w:r>
         <w:rPr>
           <w:b w:val="0"/>
         </w:rPr>
-        <w:t>Yefim</w:t>
-      </w:r>
-      <w:proofErr w:type="spellEnd"/>
-      <w:r>
+        <w:t xml:space="preserve"> system also handles content creation, communication, assessment, and administration.</w:t>
+      </w:r>
+    </w:p>
+    <w:p>
+      <w:pPr>
+        <w:pStyle w:val="Heading2"/>
         <w:rPr>
           <w:b w:val="0"/>
         </w:rPr>
-        <w:t xml:space="preserve"> K., 2010)</w:t>
-      </w:r>
-    </w:p>
-    <w:p>
-      <w:pPr>
-        <w:pStyle w:val="Heading2"/>
+      </w:pPr>
+      <w:r>
         <w:rPr>
           <w:b w:val="0"/>
         </w:rPr>
-      </w:pPr>
-      <w:r>
-        <w:rPr>
-          <w:b w:val="0"/>
-        </w:rPr>
-        <w:t xml:space="preserve"> We can conclude the similarities between the proposed system and the author’s views in terms of t</w:t>
-      </w:r>
-      <w:r>
-        <w:rPr>
-          <w:b w:val="0"/>
-        </w:rPr>
-        <w:t>he LMS features. The proposed</w:t>
-      </w:r>
-      <w:r>
-        <w:rPr>
-          <w:b w:val="0"/>
-        </w:rPr>
-        <w:t xml:space="preserve"> system also handles content creation, communication, assessment, and administration.</w:t>
-      </w:r>
-    </w:p>
-    <w:p>
-      <w:pPr>
-        <w:pStyle w:val="Heading2"/>
-        <w:rPr>
-          <w:b w:val="0"/>
-        </w:rPr>
-      </w:pPr>
-      <w:r>
-        <w:rPr>
-          <w:b w:val="0"/>
-        </w:rPr>
-        <w:t xml:space="preserve">The differences in author’s views can be observed through the statement of </w:t>
-      </w:r>
-      <w:proofErr w:type="spellStart"/>
-      <w:r>
-        <w:rPr>
-          <w:b w:val="0"/>
-        </w:rPr>
-        <w:t>Ioannu</w:t>
-      </w:r>
-      <w:proofErr w:type="spellEnd"/>
-      <w:r>
-        <w:rPr>
-          <w:b w:val="0"/>
-        </w:rPr>
-        <w:t xml:space="preserve"> &amp; </w:t>
-      </w:r>
-      <w:proofErr w:type="spellStart"/>
-      <w:r>
-        <w:rPr>
-          <w:b w:val="0"/>
-        </w:rPr>
-        <w:t>Hannafin</w:t>
-      </w:r>
-      <w:proofErr w:type="spellEnd"/>
-      <w:r>
-        <w:rPr>
-          <w:b w:val="0"/>
-        </w:rPr>
-        <w:t>; Pina 2007, Siemens (2004), noted that the LMS interface is not friendly to many users and should be simplified and made more intuitive. (</w:t>
-      </w:r>
-      <w:proofErr w:type="spellStart"/>
-      <w:r>
-        <w:rPr>
-          <w:b w:val="0"/>
-        </w:rPr>
-        <w:t>Yefim</w:t>
-      </w:r>
-      <w:proofErr w:type="spellEnd"/>
-      <w:r>
-        <w:rPr>
-          <w:b w:val="0"/>
-        </w:rPr>
-        <w:t xml:space="preserve"> K., 2010) </w:t>
+        <w:t xml:space="preserve">The differences in author’s views can be observed through the statement of Ioannu &amp; Hannafin; Pina 2007, Siemens (2004), noted that the LMS interface is not friendly to many users and should be simplified and made more intuitive. (Yefim K., 2010) </w:t>
       </w:r>
     </w:p>
     <w:p>
@@ -6005,15 +5763,7 @@
         <w:t>e customer can understand</w:t>
       </w:r>
       <w:r>
-        <w:t xml:space="preserve"> (</w:t>
-      </w:r>
-      <w:proofErr w:type="spellStart"/>
-      <w:r>
-        <w:t>Mishal</w:t>
-      </w:r>
-      <w:proofErr w:type="spellEnd"/>
-      <w:r>
-        <w:t>, 2012)</w:t>
+        <w:t xml:space="preserve"> (Mishal, 2012)</w:t>
       </w:r>
       <w:r>
         <w:t xml:space="preserve">. </w:t>
@@ -6177,15 +5927,7 @@
         <w:pStyle w:val="BodyofResearch"/>
       </w:pPr>
       <w:r>
-        <w:t xml:space="preserve">2. </w:t>
-      </w:r>
-      <w:proofErr w:type="spellStart"/>
-      <w:r>
-        <w:t>Xampp</w:t>
-      </w:r>
-      <w:proofErr w:type="spellEnd"/>
-      <w:r>
-        <w:t xml:space="preserve"> – The server used by the proponents.</w:t>
+        <w:t>2. Xampp – The server used by the proponents.</w:t>
       </w:r>
     </w:p>
     <w:p>
@@ -23896,13 +23638,8 @@
             <w:pPr>
               <w:pStyle w:val="BodyofResearch"/>
             </w:pPr>
-            <w:proofErr w:type="spellStart"/>
-            <w:r>
-              <w:t>Php</w:t>
-            </w:r>
-            <w:proofErr w:type="spellEnd"/>
-            <w:r>
-              <w:t xml:space="preserve"> 60</w:t>
+            <w:r>
+              <w:t>Php 60</w:t>
             </w:r>
           </w:p>
         </w:tc>
@@ -23946,13 +23683,8 @@
             <w:pPr>
               <w:pStyle w:val="BodyofResearch"/>
             </w:pPr>
-            <w:proofErr w:type="spellStart"/>
-            <w:r>
-              <w:t>Php</w:t>
-            </w:r>
-            <w:proofErr w:type="spellEnd"/>
-            <w:r>
-              <w:t xml:space="preserve"> 1000</w:t>
+            <w:r>
+              <w:t>Php 1000</w:t>
             </w:r>
           </w:p>
         </w:tc>
@@ -23993,13 +23725,8 @@
             <w:pPr>
               <w:pStyle w:val="BodyofResearch"/>
             </w:pPr>
-            <w:proofErr w:type="spellStart"/>
-            <w:r>
-              <w:t>Php</w:t>
-            </w:r>
-            <w:proofErr w:type="spellEnd"/>
-            <w:r>
-              <w:t xml:space="preserve"> </w:t>
+            <w:r>
+              <w:t xml:space="preserve">Php </w:t>
             </w:r>
             <w:r>
               <w:t>550</w:t>
@@ -24043,13 +23770,8 @@
             <w:pPr>
               <w:pStyle w:val="BodyofResearch"/>
             </w:pPr>
-            <w:proofErr w:type="spellStart"/>
-            <w:r>
-              <w:t>Php</w:t>
-            </w:r>
-            <w:proofErr w:type="spellEnd"/>
-            <w:r>
-              <w:t xml:space="preserve"> </w:t>
+            <w:r>
+              <w:t xml:space="preserve">Php </w:t>
             </w:r>
             <w:r>
               <w:t>1500</w:t>
@@ -24105,13 +23827,8 @@
             <w:pPr>
               <w:pStyle w:val="BodyofResearch"/>
             </w:pPr>
-            <w:proofErr w:type="spellStart"/>
-            <w:r>
-              <w:t>Php</w:t>
-            </w:r>
-            <w:proofErr w:type="spellEnd"/>
-            <w:r>
-              <w:t xml:space="preserve"> 24</w:t>
+            <w:r>
+              <w:t>Php 24</w:t>
             </w:r>
           </w:p>
         </w:tc>
@@ -24155,13 +23872,8 @@
             <w:pPr>
               <w:pStyle w:val="BodyofResearch"/>
             </w:pPr>
-            <w:proofErr w:type="spellStart"/>
-            <w:r>
-              <w:t>Php</w:t>
-            </w:r>
-            <w:proofErr w:type="spellEnd"/>
-            <w:r>
-              <w:t xml:space="preserve"> 15</w:t>
+            <w:r>
+              <w:t>Php 15</w:t>
             </w:r>
           </w:p>
         </w:tc>
@@ -24247,21 +23959,7 @@
         <w:rPr>
           <w:sz w:val="22"/>
         </w:rPr>
-        <w:t xml:space="preserve">Block 30 Lot 1 Good Harvest Subdivision </w:t>
-      </w:r>
-      <w:proofErr w:type="spellStart"/>
-      <w:r>
-        <w:rPr>
-          <w:sz w:val="22"/>
-        </w:rPr>
-        <w:t>Novaliches</w:t>
-      </w:r>
-      <w:proofErr w:type="spellEnd"/>
-      <w:r>
-        <w:rPr>
-          <w:sz w:val="22"/>
-        </w:rPr>
-        <w:t>, Caloocan City</w:t>
+        <w:t>Block 30 Lot 1 Good Harvest Subdivision Novaliches, Caloocan City</w:t>
       </w:r>
     </w:p>
     <w:p>
@@ -24748,21 +24446,12 @@
                 <w:sz w:val="22"/>
               </w:rPr>
             </w:pPr>
-            <w:proofErr w:type="spellStart"/>
-            <w:r>
-              <w:rPr>
-                <w:b w:val="0"/>
-                <w:sz w:val="22"/>
-              </w:rPr>
-              <w:t>Urduja</w:t>
-            </w:r>
-            <w:proofErr w:type="spellEnd"/>
-            <w:r>
-              <w:rPr>
-                <w:b w:val="0"/>
-                <w:sz w:val="22"/>
-              </w:rPr>
-              <w:t xml:space="preserve"> Elementary School</w:t>
+            <w:r>
+              <w:rPr>
+                <w:b w:val="0"/>
+                <w:sz w:val="22"/>
+              </w:rPr>
+              <w:t>Urduja Elementary School</w:t>
             </w:r>
           </w:p>
         </w:tc>
@@ -26452,21 +26141,7 @@
         <w:rPr>
           <w:sz w:val="22"/>
         </w:rPr>
-        <w:t xml:space="preserve">Barangay 178 area D </w:t>
-      </w:r>
-      <w:proofErr w:type="spellStart"/>
-      <w:r>
-        <w:rPr>
-          <w:sz w:val="22"/>
-        </w:rPr>
-        <w:t>Camarin</w:t>
-      </w:r>
-      <w:proofErr w:type="spellEnd"/>
-      <w:r>
-        <w:rPr>
-          <w:sz w:val="22"/>
-        </w:rPr>
-        <w:t>, Caloocan City</w:t>
+        <w:t>Barangay 178 area D Camarin, Caloocan City</w:t>
       </w:r>
     </w:p>
     <w:p>
@@ -26857,21 +26532,12 @@
                 <w:sz w:val="22"/>
               </w:rPr>
             </w:pPr>
-            <w:proofErr w:type="spellStart"/>
-            <w:r>
-              <w:rPr>
-                <w:b w:val="0"/>
-                <w:sz w:val="22"/>
-              </w:rPr>
-              <w:t>Pagsahang</w:t>
-            </w:r>
-            <w:proofErr w:type="spellEnd"/>
-            <w:r>
-              <w:rPr>
-                <w:b w:val="0"/>
-                <w:sz w:val="22"/>
-              </w:rPr>
-              <w:t xml:space="preserve"> National High School</w:t>
+            <w:r>
+              <w:rPr>
+                <w:b w:val="0"/>
+                <w:sz w:val="22"/>
+              </w:rPr>
+              <w:t>Pagsahang National High School</w:t>
             </w:r>
           </w:p>
         </w:tc>
@@ -26949,21 +26615,12 @@
                 <w:sz w:val="22"/>
               </w:rPr>
             </w:pPr>
-            <w:proofErr w:type="spellStart"/>
-            <w:r>
-              <w:rPr>
-                <w:b w:val="0"/>
-                <w:sz w:val="22"/>
-              </w:rPr>
-              <w:t>Dapdap</w:t>
-            </w:r>
-            <w:proofErr w:type="spellEnd"/>
-            <w:r>
-              <w:rPr>
-                <w:b w:val="0"/>
-                <w:sz w:val="22"/>
-              </w:rPr>
-              <w:t xml:space="preserve"> Elementary School</w:t>
+            <w:r>
+              <w:rPr>
+                <w:b w:val="0"/>
+                <w:sz w:val="22"/>
+              </w:rPr>
+              <w:t>Dapdap Elementary School</w:t>
             </w:r>
           </w:p>
         </w:tc>
@@ -28212,7 +27869,6 @@
                 <w:sz w:val="22"/>
               </w:rPr>
             </w:pPr>
-            <w:proofErr w:type="spellStart"/>
             <w:r>
               <w:rPr>
                 <w:b w:val="0"/>
@@ -28220,7 +27876,6 @@
               </w:rPr>
               <w:t>NodeJS</w:t>
             </w:r>
-            <w:proofErr w:type="spellEnd"/>
           </w:p>
         </w:tc>
         <w:tc>
@@ -28386,7 +28041,6 @@
                 <w:sz w:val="22"/>
               </w:rPr>
             </w:pPr>
-            <w:proofErr w:type="spellStart"/>
             <w:r>
               <w:rPr>
                 <w:b w:val="0"/>
@@ -28394,7 +28048,6 @@
               </w:rPr>
               <w:t>PenTesting</w:t>
             </w:r>
-            <w:proofErr w:type="spellEnd"/>
           </w:p>
         </w:tc>
         <w:tc>
@@ -29226,21 +28879,12 @@
                 <w:sz w:val="22"/>
               </w:rPr>
             </w:pPr>
-            <w:proofErr w:type="spellStart"/>
-            <w:r>
-              <w:rPr>
-                <w:b w:val="0"/>
-                <w:sz w:val="22"/>
-              </w:rPr>
-              <w:t>Kalayaan</w:t>
-            </w:r>
-            <w:proofErr w:type="spellEnd"/>
-            <w:r>
-              <w:rPr>
-                <w:b w:val="0"/>
-                <w:sz w:val="22"/>
-              </w:rPr>
-              <w:t xml:space="preserve"> National High School</w:t>
+            <w:r>
+              <w:rPr>
+                <w:b w:val="0"/>
+                <w:sz w:val="22"/>
+              </w:rPr>
+              <w:t>Kalayaan National High School</w:t>
             </w:r>
           </w:p>
         </w:tc>
@@ -30837,21 +30481,7 @@
         <w:rPr>
           <w:sz w:val="22"/>
         </w:rPr>
-        <w:t xml:space="preserve">1055 St. Clare St. Barracks 2 </w:t>
-      </w:r>
-      <w:proofErr w:type="spellStart"/>
-      <w:r>
-        <w:rPr>
-          <w:sz w:val="22"/>
-        </w:rPr>
-        <w:t>Tala</w:t>
-      </w:r>
-      <w:proofErr w:type="spellEnd"/>
-      <w:r>
-        <w:rPr>
-          <w:sz w:val="22"/>
-        </w:rPr>
-        <w:t>, Caloocan City</w:t>
+        <w:t>1055 St. Clare St. Barracks 2 Tala, Caloocan City</w:t>
       </w:r>
     </w:p>
     <w:p>
@@ -31261,7 +30891,6 @@
                 <w:sz w:val="22"/>
               </w:rPr>
             </w:pPr>
-            <w:proofErr w:type="spellStart"/>
             <w:r>
               <w:rPr>
                 <w:b w:val="0"/>
@@ -31269,7 +30898,6 @@
               </w:rPr>
               <w:t>Lagro</w:t>
             </w:r>
-            <w:proofErr w:type="spellEnd"/>
             <w:r>
               <w:rPr>
                 <w:b w:val="0"/>
@@ -32551,13 +32179,8 @@
       <w:pPr>
         <w:pStyle w:val="References"/>
       </w:pPr>
-      <w:proofErr w:type="spellStart"/>
-      <w:r>
-        <w:t>Yefim</w:t>
-      </w:r>
-      <w:proofErr w:type="spellEnd"/>
-      <w:r>
-        <w:t xml:space="preserve">, K. (2010). Learning Management System Technologies and Software Solutions for Online Teaching: Tools and Applications [E-Book]. Retrieved from: </w:t>
+      <w:r>
+        <w:t xml:space="preserve">Yefim, K. (2010). Learning Management System Technologies and Software Solutions for Online Teaching: Tools and Applications [E-Book]. Retrieved from: </w:t>
       </w:r>
       <w:hyperlink r:id="rId15" w:anchor="v=onepage&amp;q&amp;f=false" w:history="1">
         <w:r>
@@ -32573,13 +32196,8 @@
       <w:pPr>
         <w:pStyle w:val="References"/>
       </w:pPr>
-      <w:proofErr w:type="spellStart"/>
-      <w:r>
-        <w:t>Mishal</w:t>
-      </w:r>
-      <w:proofErr w:type="spellEnd"/>
-      <w:r>
-        <w:t xml:space="preserve"> (2012) Software Engineering 4</w:t>
+      <w:r>
+        <w:t>Mishal (2012) Software Engineering 4</w:t>
       </w:r>
       <w:r>
         <w:rPr>
@@ -32620,7 +32238,7 @@
 </file>
 
 <file path=word/endnotes.xml><?xml version="1.0" encoding="utf-8"?>
-<w:endnotes xmlns:wpc="http://schemas.microsoft.com/office/word/2010/wordprocessingCanvas" xmlns:cx="http://schemas.microsoft.com/office/drawing/2014/chartex" xmlns:mc="http://schemas.openxmlformats.org/markup-compatibility/2006" xmlns:o="urn:schemas-microsoft-com:office:office" xmlns:r="http://schemas.openxmlformats.org/officeDocument/2006/relationships" xmlns:m="http://schemas.openxmlformats.org/officeDocument/2006/math" xmlns:v="urn:schemas-microsoft-com:vml" xmlns:wp14="http://schemas.microsoft.com/office/word/2010/wordprocessingDrawing" xmlns:wp="http://schemas.openxmlformats.org/drawingml/2006/wordprocessingDrawing" xmlns:w10="urn:schemas-microsoft-com:office:word" xmlns:w="http://schemas.openxmlformats.org/wordprocessingml/2006/main" xmlns:w14="http://schemas.microsoft.com/office/word/2010/wordml" xmlns:w15="http://schemas.microsoft.com/office/word/2012/wordml" xmlns:w16se="http://schemas.microsoft.com/office/word/2015/wordml/symex" xmlns:wpg="http://schemas.microsoft.com/office/word/2010/wordprocessingGroup" xmlns:wpi="http://schemas.microsoft.com/office/word/2010/wordprocessingInk" xmlns:wne="http://schemas.microsoft.com/office/word/2006/wordml" xmlns:wps="http://schemas.microsoft.com/office/word/2010/wordprocessingShape" mc:Ignorable="w14 w15 w16se wp14">
+<w:endnotes xmlns:wpc="http://schemas.microsoft.com/office/word/2010/wordprocessingCanvas" xmlns:cx="http://schemas.microsoft.com/office/drawing/2014/chartex" xmlns:cx1="http://schemas.microsoft.com/office/drawing/2015/9/8/chartex" xmlns:mc="http://schemas.openxmlformats.org/markup-compatibility/2006" xmlns:o="urn:schemas-microsoft-com:office:office" xmlns:r="http://schemas.openxmlformats.org/officeDocument/2006/relationships" xmlns:m="http://schemas.openxmlformats.org/officeDocument/2006/math" xmlns:v="urn:schemas-microsoft-com:vml" xmlns:wp14="http://schemas.microsoft.com/office/word/2010/wordprocessingDrawing" xmlns:wp="http://schemas.openxmlformats.org/drawingml/2006/wordprocessingDrawing" xmlns:w10="urn:schemas-microsoft-com:office:word" xmlns:w="http://schemas.openxmlformats.org/wordprocessingml/2006/main" xmlns:w14="http://schemas.microsoft.com/office/word/2010/wordml" xmlns:w15="http://schemas.microsoft.com/office/word/2012/wordml" xmlns:w16se="http://schemas.microsoft.com/office/word/2015/wordml/symex" xmlns:wpg="http://schemas.microsoft.com/office/word/2010/wordprocessingGroup" xmlns:wpi="http://schemas.microsoft.com/office/word/2010/wordprocessingInk" xmlns:wne="http://schemas.microsoft.com/office/word/2006/wordml" xmlns:wps="http://schemas.microsoft.com/office/word/2010/wordprocessingShape" mc:Ignorable="w14 w15 w16se wp14">
   <w:endnote w:type="separator" w:id="-1">
     <w:p>
       <w:r>
@@ -32639,7 +32257,7 @@
 </file>
 
 <file path=word/footer1.xml><?xml version="1.0" encoding="utf-8"?>
-<w:ftr xmlns:wpc="http://schemas.microsoft.com/office/word/2010/wordprocessingCanvas" xmlns:cx="http://schemas.microsoft.com/office/drawing/2014/chartex" xmlns:mc="http://schemas.openxmlformats.org/markup-compatibility/2006" xmlns:o="urn:schemas-microsoft-com:office:office" xmlns:r="http://schemas.openxmlformats.org/officeDocument/2006/relationships" xmlns:m="http://schemas.openxmlformats.org/officeDocument/2006/math" xmlns:v="urn:schemas-microsoft-com:vml" xmlns:wp14="http://schemas.microsoft.com/office/word/2010/wordprocessingDrawing" xmlns:wp="http://schemas.openxmlformats.org/drawingml/2006/wordprocessingDrawing" xmlns:w10="urn:schemas-microsoft-com:office:word" xmlns:w="http://schemas.openxmlformats.org/wordprocessingml/2006/main" xmlns:w14="http://schemas.microsoft.com/office/word/2010/wordml" xmlns:w15="http://schemas.microsoft.com/office/word/2012/wordml" xmlns:w16se="http://schemas.microsoft.com/office/word/2015/wordml/symex" xmlns:wpg="http://schemas.microsoft.com/office/word/2010/wordprocessingGroup" xmlns:wpi="http://schemas.microsoft.com/office/word/2010/wordprocessingInk" xmlns:wne="http://schemas.microsoft.com/office/word/2006/wordml" xmlns:wps="http://schemas.microsoft.com/office/word/2010/wordprocessingShape" mc:Ignorable="w14 w15 w16se wp14">
+<w:ftr xmlns:wpc="http://schemas.microsoft.com/office/word/2010/wordprocessingCanvas" xmlns:cx="http://schemas.microsoft.com/office/drawing/2014/chartex" xmlns:cx1="http://schemas.microsoft.com/office/drawing/2015/9/8/chartex" xmlns:mc="http://schemas.openxmlformats.org/markup-compatibility/2006" xmlns:o="urn:schemas-microsoft-com:office:office" xmlns:r="http://schemas.openxmlformats.org/officeDocument/2006/relationships" xmlns:m="http://schemas.openxmlformats.org/officeDocument/2006/math" xmlns:v="urn:schemas-microsoft-com:vml" xmlns:wp14="http://schemas.microsoft.com/office/word/2010/wordprocessingDrawing" xmlns:wp="http://schemas.openxmlformats.org/drawingml/2006/wordprocessingDrawing" xmlns:w10="urn:schemas-microsoft-com:office:word" xmlns:w="http://schemas.openxmlformats.org/wordprocessingml/2006/main" xmlns:w14="http://schemas.microsoft.com/office/word/2010/wordml" xmlns:w15="http://schemas.microsoft.com/office/word/2012/wordml" xmlns:w16se="http://schemas.microsoft.com/office/word/2015/wordml/symex" xmlns:wpg="http://schemas.microsoft.com/office/word/2010/wordprocessingGroup" xmlns:wpi="http://schemas.microsoft.com/office/word/2010/wordprocessingInk" xmlns:wne="http://schemas.microsoft.com/office/word/2006/wordml" xmlns:wps="http://schemas.microsoft.com/office/word/2010/wordprocessingShape" mc:Ignorable="w14 w15 w16se wp14">
   <w:p>
     <w:pPr>
       <w:pStyle w:val="Footer"/>
@@ -32650,7 +32268,7 @@
 </file>
 
 <file path=word/footer2.xml><?xml version="1.0" encoding="utf-8"?>
-<w:ftr xmlns:wpc="http://schemas.microsoft.com/office/word/2010/wordprocessingCanvas" xmlns:cx="http://schemas.microsoft.com/office/drawing/2014/chartex" xmlns:mc="http://schemas.openxmlformats.org/markup-compatibility/2006" xmlns:o="urn:schemas-microsoft-com:office:office" xmlns:r="http://schemas.openxmlformats.org/officeDocument/2006/relationships" xmlns:m="http://schemas.openxmlformats.org/officeDocument/2006/math" xmlns:v="urn:schemas-microsoft-com:vml" xmlns:wp14="http://schemas.microsoft.com/office/word/2010/wordprocessingDrawing" xmlns:wp="http://schemas.openxmlformats.org/drawingml/2006/wordprocessingDrawing" xmlns:w10="urn:schemas-microsoft-com:office:word" xmlns:w="http://schemas.openxmlformats.org/wordprocessingml/2006/main" xmlns:w14="http://schemas.microsoft.com/office/word/2010/wordml" xmlns:w15="http://schemas.microsoft.com/office/word/2012/wordml" xmlns:w16se="http://schemas.microsoft.com/office/word/2015/wordml/symex" xmlns:wpg="http://schemas.microsoft.com/office/word/2010/wordprocessingGroup" xmlns:wpi="http://schemas.microsoft.com/office/word/2010/wordprocessingInk" xmlns:wne="http://schemas.microsoft.com/office/word/2006/wordml" xmlns:wps="http://schemas.microsoft.com/office/word/2010/wordprocessingShape" mc:Ignorable="w14 w15 w16se wp14">
+<w:ftr xmlns:wpc="http://schemas.microsoft.com/office/word/2010/wordprocessingCanvas" xmlns:cx="http://schemas.microsoft.com/office/drawing/2014/chartex" xmlns:cx1="http://schemas.microsoft.com/office/drawing/2015/9/8/chartex" xmlns:mc="http://schemas.openxmlformats.org/markup-compatibility/2006" xmlns:o="urn:schemas-microsoft-com:office:office" xmlns:r="http://schemas.openxmlformats.org/officeDocument/2006/relationships" xmlns:m="http://schemas.openxmlformats.org/officeDocument/2006/math" xmlns:v="urn:schemas-microsoft-com:vml" xmlns:wp14="http://schemas.microsoft.com/office/word/2010/wordprocessingDrawing" xmlns:wp="http://schemas.openxmlformats.org/drawingml/2006/wordprocessingDrawing" xmlns:w10="urn:schemas-microsoft-com:office:word" xmlns:w="http://schemas.openxmlformats.org/wordprocessingml/2006/main" xmlns:w14="http://schemas.microsoft.com/office/word/2010/wordml" xmlns:w15="http://schemas.microsoft.com/office/word/2012/wordml" xmlns:w16se="http://schemas.microsoft.com/office/word/2015/wordml/symex" xmlns:wpg="http://schemas.microsoft.com/office/word/2010/wordprocessingGroup" xmlns:wpi="http://schemas.microsoft.com/office/word/2010/wordprocessingInk" xmlns:wne="http://schemas.microsoft.com/office/word/2006/wordml" xmlns:wps="http://schemas.microsoft.com/office/word/2010/wordprocessingShape" mc:Ignorable="w14 w15 w16se wp14">
   <w:p>
     <w:pPr>
       <w:pStyle w:val="Footer"/>
@@ -32795,7 +32413,7 @@
             <w:noProof/>
             <w:sz w:val="20"/>
           </w:rPr>
-          <w:t>10</w:t>
+          <w:t>16</w:t>
         </w:r>
         <w:r>
           <w:rPr>
@@ -32812,7 +32430,7 @@
 </file>
 
 <file path=word/footer3.xml><?xml version="1.0" encoding="utf-8"?>
-<w:ftr xmlns:wpc="http://schemas.microsoft.com/office/word/2010/wordprocessingCanvas" xmlns:cx="http://schemas.microsoft.com/office/drawing/2014/chartex" xmlns:mc="http://schemas.openxmlformats.org/markup-compatibility/2006" xmlns:o="urn:schemas-microsoft-com:office:office" xmlns:r="http://schemas.openxmlformats.org/officeDocument/2006/relationships" xmlns:m="http://schemas.openxmlformats.org/officeDocument/2006/math" xmlns:v="urn:schemas-microsoft-com:vml" xmlns:wp14="http://schemas.microsoft.com/office/word/2010/wordprocessingDrawing" xmlns:wp="http://schemas.openxmlformats.org/drawingml/2006/wordprocessingDrawing" xmlns:w10="urn:schemas-microsoft-com:office:word" xmlns:w="http://schemas.openxmlformats.org/wordprocessingml/2006/main" xmlns:w14="http://schemas.microsoft.com/office/word/2010/wordml" xmlns:w15="http://schemas.microsoft.com/office/word/2012/wordml" xmlns:w16se="http://schemas.microsoft.com/office/word/2015/wordml/symex" xmlns:wpg="http://schemas.microsoft.com/office/word/2010/wordprocessingGroup" xmlns:wpi="http://schemas.microsoft.com/office/word/2010/wordprocessingInk" xmlns:wne="http://schemas.microsoft.com/office/word/2006/wordml" xmlns:wps="http://schemas.microsoft.com/office/word/2010/wordprocessingShape" mc:Ignorable="w14 w15 w16se wp14">
+<w:ftr xmlns:wpc="http://schemas.microsoft.com/office/word/2010/wordprocessingCanvas" xmlns:cx="http://schemas.microsoft.com/office/drawing/2014/chartex" xmlns:cx1="http://schemas.microsoft.com/office/drawing/2015/9/8/chartex" xmlns:mc="http://schemas.openxmlformats.org/markup-compatibility/2006" xmlns:o="urn:schemas-microsoft-com:office:office" xmlns:r="http://schemas.openxmlformats.org/officeDocument/2006/relationships" xmlns:m="http://schemas.openxmlformats.org/officeDocument/2006/math" xmlns:v="urn:schemas-microsoft-com:vml" xmlns:wp14="http://schemas.microsoft.com/office/word/2010/wordprocessingDrawing" xmlns:wp="http://schemas.openxmlformats.org/drawingml/2006/wordprocessingDrawing" xmlns:w10="urn:schemas-microsoft-com:office:word" xmlns:w="http://schemas.openxmlformats.org/wordprocessingml/2006/main" xmlns:w14="http://schemas.microsoft.com/office/word/2010/wordml" xmlns:w15="http://schemas.microsoft.com/office/word/2012/wordml" xmlns:w16se="http://schemas.microsoft.com/office/word/2015/wordml/symex" xmlns:wpg="http://schemas.microsoft.com/office/word/2010/wordprocessingGroup" xmlns:wpi="http://schemas.microsoft.com/office/word/2010/wordprocessingInk" xmlns:wne="http://schemas.microsoft.com/office/word/2006/wordml" xmlns:wps="http://schemas.microsoft.com/office/word/2010/wordprocessingShape" mc:Ignorable="w14 w15 w16se wp14">
   <w:p>
     <w:pPr>
       <w:pStyle w:val="Footer"/>
@@ -32837,7 +32455,7 @@
 </file>
 
 <file path=word/footer4.xml><?xml version="1.0" encoding="utf-8"?>
-<w:ftr xmlns:wpc="http://schemas.microsoft.com/office/word/2010/wordprocessingCanvas" xmlns:cx="http://schemas.microsoft.com/office/drawing/2014/chartex" xmlns:mc="http://schemas.openxmlformats.org/markup-compatibility/2006" xmlns:o="urn:schemas-microsoft-com:office:office" xmlns:r="http://schemas.openxmlformats.org/officeDocument/2006/relationships" xmlns:m="http://schemas.openxmlformats.org/officeDocument/2006/math" xmlns:v="urn:schemas-microsoft-com:vml" xmlns:wp14="http://schemas.microsoft.com/office/word/2010/wordprocessingDrawing" xmlns:wp="http://schemas.openxmlformats.org/drawingml/2006/wordprocessingDrawing" xmlns:w10="urn:schemas-microsoft-com:office:word" xmlns:w="http://schemas.openxmlformats.org/wordprocessingml/2006/main" xmlns:w14="http://schemas.microsoft.com/office/word/2010/wordml" xmlns:w15="http://schemas.microsoft.com/office/word/2012/wordml" xmlns:w16se="http://schemas.microsoft.com/office/word/2015/wordml/symex" xmlns:wpg="http://schemas.microsoft.com/office/word/2010/wordprocessingGroup" xmlns:wpi="http://schemas.microsoft.com/office/word/2010/wordprocessingInk" xmlns:wne="http://schemas.microsoft.com/office/word/2006/wordml" xmlns:wps="http://schemas.microsoft.com/office/word/2010/wordprocessingShape" mc:Ignorable="w14 w15 w16se wp14">
+<w:ftr xmlns:wpc="http://schemas.microsoft.com/office/word/2010/wordprocessingCanvas" xmlns:cx="http://schemas.microsoft.com/office/drawing/2014/chartex" xmlns:cx1="http://schemas.microsoft.com/office/drawing/2015/9/8/chartex" xmlns:mc="http://schemas.openxmlformats.org/markup-compatibility/2006" xmlns:o="urn:schemas-microsoft-com:office:office" xmlns:r="http://schemas.openxmlformats.org/officeDocument/2006/relationships" xmlns:m="http://schemas.openxmlformats.org/officeDocument/2006/math" xmlns:v="urn:schemas-microsoft-com:vml" xmlns:wp14="http://schemas.microsoft.com/office/word/2010/wordprocessingDrawing" xmlns:wp="http://schemas.openxmlformats.org/drawingml/2006/wordprocessingDrawing" xmlns:w10="urn:schemas-microsoft-com:office:word" xmlns:w="http://schemas.openxmlformats.org/wordprocessingml/2006/main" xmlns:w14="http://schemas.microsoft.com/office/word/2010/wordml" xmlns:w15="http://schemas.microsoft.com/office/word/2012/wordml" xmlns:w16se="http://schemas.microsoft.com/office/word/2015/wordml/symex" xmlns:wpg="http://schemas.microsoft.com/office/word/2010/wordprocessingGroup" xmlns:wpi="http://schemas.microsoft.com/office/word/2010/wordprocessingInk" xmlns:wne="http://schemas.microsoft.com/office/word/2006/wordml" xmlns:wps="http://schemas.microsoft.com/office/word/2010/wordprocessingShape" mc:Ignorable="w14 w15 w16se wp14">
   <w:p>
     <w:pPr>
       <w:pStyle w:val="Footer"/>
@@ -32888,7 +32506,7 @@
 </file>
 
 <file path=word/footer5.xml><?xml version="1.0" encoding="utf-8"?>
-<w:ftr xmlns:wpc="http://schemas.microsoft.com/office/word/2010/wordprocessingCanvas" xmlns:cx="http://schemas.microsoft.com/office/drawing/2014/chartex" xmlns:mc="http://schemas.openxmlformats.org/markup-compatibility/2006" xmlns:o="urn:schemas-microsoft-com:office:office" xmlns:r="http://schemas.openxmlformats.org/officeDocument/2006/relationships" xmlns:m="http://schemas.openxmlformats.org/officeDocument/2006/math" xmlns:v="urn:schemas-microsoft-com:vml" xmlns:wp14="http://schemas.microsoft.com/office/word/2010/wordprocessingDrawing" xmlns:wp="http://schemas.openxmlformats.org/drawingml/2006/wordprocessingDrawing" xmlns:w10="urn:schemas-microsoft-com:office:word" xmlns:w="http://schemas.openxmlformats.org/wordprocessingml/2006/main" xmlns:w14="http://schemas.microsoft.com/office/word/2010/wordml" xmlns:w15="http://schemas.microsoft.com/office/word/2012/wordml" xmlns:w16se="http://schemas.microsoft.com/office/word/2015/wordml/symex" xmlns:wpg="http://schemas.microsoft.com/office/word/2010/wordprocessingGroup" xmlns:wpi="http://schemas.microsoft.com/office/word/2010/wordprocessingInk" xmlns:wne="http://schemas.microsoft.com/office/word/2006/wordml" xmlns:wps="http://schemas.microsoft.com/office/word/2010/wordprocessingShape" mc:Ignorable="w14 w15 w16se wp14">
+<w:ftr xmlns:wpc="http://schemas.microsoft.com/office/word/2010/wordprocessingCanvas" xmlns:cx="http://schemas.microsoft.com/office/drawing/2014/chartex" xmlns:cx1="http://schemas.microsoft.com/office/drawing/2015/9/8/chartex" xmlns:mc="http://schemas.openxmlformats.org/markup-compatibility/2006" xmlns:o="urn:schemas-microsoft-com:office:office" xmlns:r="http://schemas.openxmlformats.org/officeDocument/2006/relationships" xmlns:m="http://schemas.openxmlformats.org/officeDocument/2006/math" xmlns:v="urn:schemas-microsoft-com:vml" xmlns:wp14="http://schemas.microsoft.com/office/word/2010/wordprocessingDrawing" xmlns:wp="http://schemas.openxmlformats.org/drawingml/2006/wordprocessingDrawing" xmlns:w10="urn:schemas-microsoft-com:office:word" xmlns:w="http://schemas.openxmlformats.org/wordprocessingml/2006/main" xmlns:w14="http://schemas.microsoft.com/office/word/2010/wordml" xmlns:w15="http://schemas.microsoft.com/office/word/2012/wordml" xmlns:w16se="http://schemas.microsoft.com/office/word/2015/wordml/symex" xmlns:wpg="http://schemas.microsoft.com/office/word/2010/wordprocessingGroup" xmlns:wpi="http://schemas.microsoft.com/office/word/2010/wordprocessingInk" xmlns:wne="http://schemas.microsoft.com/office/word/2006/wordml" xmlns:wps="http://schemas.microsoft.com/office/word/2010/wordprocessingShape" mc:Ignorable="w14 w15 w16se wp14">
   <w:p>
     <w:pPr>
       <w:pStyle w:val="Footer"/>
@@ -33023,7 +32641,7 @@
 </file>
 
 <file path=word/footnotes.xml><?xml version="1.0" encoding="utf-8"?>
-<w:footnotes xmlns:wpc="http://schemas.microsoft.com/office/word/2010/wordprocessingCanvas" xmlns:cx="http://schemas.microsoft.com/office/drawing/2014/chartex" xmlns:mc="http://schemas.openxmlformats.org/markup-compatibility/2006" xmlns:o="urn:schemas-microsoft-com:office:office" xmlns:r="http://schemas.openxmlformats.org/officeDocument/2006/relationships" xmlns:m="http://schemas.openxmlformats.org/officeDocument/2006/math" xmlns:v="urn:schemas-microsoft-com:vml" xmlns:wp14="http://schemas.microsoft.com/office/word/2010/wordprocessingDrawing" xmlns:wp="http://schemas.openxmlformats.org/drawingml/2006/wordprocessingDrawing" xmlns:w10="urn:schemas-microsoft-com:office:word" xmlns:w="http://schemas.openxmlformats.org/wordprocessingml/2006/main" xmlns:w14="http://schemas.microsoft.com/office/word/2010/wordml" xmlns:w15="http://schemas.microsoft.com/office/word/2012/wordml" xmlns:w16se="http://schemas.microsoft.com/office/word/2015/wordml/symex" xmlns:wpg="http://schemas.microsoft.com/office/word/2010/wordprocessingGroup" xmlns:wpi="http://schemas.microsoft.com/office/word/2010/wordprocessingInk" xmlns:wne="http://schemas.microsoft.com/office/word/2006/wordml" xmlns:wps="http://schemas.microsoft.com/office/word/2010/wordprocessingShape" mc:Ignorable="w14 w15 w16se wp14">
+<w:footnotes xmlns:wpc="http://schemas.microsoft.com/office/word/2010/wordprocessingCanvas" xmlns:cx="http://schemas.microsoft.com/office/drawing/2014/chartex" xmlns:cx1="http://schemas.microsoft.com/office/drawing/2015/9/8/chartex" xmlns:mc="http://schemas.openxmlformats.org/markup-compatibility/2006" xmlns:o="urn:schemas-microsoft-com:office:office" xmlns:r="http://schemas.openxmlformats.org/officeDocument/2006/relationships" xmlns:m="http://schemas.openxmlformats.org/officeDocument/2006/math" xmlns:v="urn:schemas-microsoft-com:vml" xmlns:wp14="http://schemas.microsoft.com/office/word/2010/wordprocessingDrawing" xmlns:wp="http://schemas.openxmlformats.org/drawingml/2006/wordprocessingDrawing" xmlns:w10="urn:schemas-microsoft-com:office:word" xmlns:w="http://schemas.openxmlformats.org/wordprocessingml/2006/main" xmlns:w14="http://schemas.microsoft.com/office/word/2010/wordml" xmlns:w15="http://schemas.microsoft.com/office/word/2012/wordml" xmlns:w16se="http://schemas.microsoft.com/office/word/2015/wordml/symex" xmlns:wpg="http://schemas.microsoft.com/office/word/2010/wordprocessingGroup" xmlns:wpi="http://schemas.microsoft.com/office/word/2010/wordprocessingInk" xmlns:wne="http://schemas.microsoft.com/office/word/2006/wordml" xmlns:wps="http://schemas.microsoft.com/office/word/2010/wordprocessingShape" mc:Ignorable="w14 w15 w16se wp14">
   <w:footnote w:type="separator" w:id="-1">
     <w:p>
       <w:r>
@@ -33042,7 +32660,7 @@
 </file>
 
 <file path=word/header1.xml><?xml version="1.0" encoding="utf-8"?>
-<w:hdr xmlns:wpc="http://schemas.microsoft.com/office/word/2010/wordprocessingCanvas" xmlns:cx="http://schemas.microsoft.com/office/drawing/2014/chartex" xmlns:mc="http://schemas.openxmlformats.org/markup-compatibility/2006" xmlns:o="urn:schemas-microsoft-com:office:office" xmlns:r="http://schemas.openxmlformats.org/officeDocument/2006/relationships" xmlns:m="http://schemas.openxmlformats.org/officeDocument/2006/math" xmlns:v="urn:schemas-microsoft-com:vml" xmlns:wp14="http://schemas.microsoft.com/office/word/2010/wordprocessingDrawing" xmlns:wp="http://schemas.openxmlformats.org/drawingml/2006/wordprocessingDrawing" xmlns:w10="urn:schemas-microsoft-com:office:word" xmlns:w="http://schemas.openxmlformats.org/wordprocessingml/2006/main" xmlns:w14="http://schemas.microsoft.com/office/word/2010/wordml" xmlns:w15="http://schemas.microsoft.com/office/word/2012/wordml" xmlns:w16se="http://schemas.microsoft.com/office/word/2015/wordml/symex" xmlns:wpg="http://schemas.microsoft.com/office/word/2010/wordprocessingGroup" xmlns:wpi="http://schemas.microsoft.com/office/word/2010/wordprocessingInk" xmlns:wne="http://schemas.microsoft.com/office/word/2006/wordml" xmlns:wps="http://schemas.microsoft.com/office/word/2010/wordprocessingShape" mc:Ignorable="w14 w15 w16se wp14">
+<w:hdr xmlns:wpc="http://schemas.microsoft.com/office/word/2010/wordprocessingCanvas" xmlns:cx="http://schemas.microsoft.com/office/drawing/2014/chartex" xmlns:cx1="http://schemas.microsoft.com/office/drawing/2015/9/8/chartex" xmlns:mc="http://schemas.openxmlformats.org/markup-compatibility/2006" xmlns:o="urn:schemas-microsoft-com:office:office" xmlns:r="http://schemas.openxmlformats.org/officeDocument/2006/relationships" xmlns:m="http://schemas.openxmlformats.org/officeDocument/2006/math" xmlns:v="urn:schemas-microsoft-com:vml" xmlns:wp14="http://schemas.microsoft.com/office/word/2010/wordprocessingDrawing" xmlns:wp="http://schemas.openxmlformats.org/drawingml/2006/wordprocessingDrawing" xmlns:w10="urn:schemas-microsoft-com:office:word" xmlns:w="http://schemas.openxmlformats.org/wordprocessingml/2006/main" xmlns:w14="http://schemas.microsoft.com/office/word/2010/wordml" xmlns:w15="http://schemas.microsoft.com/office/word/2012/wordml" xmlns:w16se="http://schemas.microsoft.com/office/word/2015/wordml/symex" xmlns:wpg="http://schemas.microsoft.com/office/word/2010/wordprocessingGroup" xmlns:wpi="http://schemas.microsoft.com/office/word/2010/wordprocessingInk" xmlns:wne="http://schemas.microsoft.com/office/word/2006/wordml" xmlns:wps="http://schemas.microsoft.com/office/word/2010/wordprocessingShape" mc:Ignorable="w14 w15 w16se wp14">
   <w:p>
     <w:pPr>
       <w:pStyle w:val="Header"/>
@@ -33053,7 +32671,7 @@
 </file>
 
 <file path=word/header2.xml><?xml version="1.0" encoding="utf-8"?>
-<w:hdr xmlns:wpc="http://schemas.microsoft.com/office/word/2010/wordprocessingCanvas" xmlns:cx="http://schemas.microsoft.com/office/drawing/2014/chartex" xmlns:mc="http://schemas.openxmlformats.org/markup-compatibility/2006" xmlns:o="urn:schemas-microsoft-com:office:office" xmlns:r="http://schemas.openxmlformats.org/officeDocument/2006/relationships" xmlns:m="http://schemas.openxmlformats.org/officeDocument/2006/math" xmlns:v="urn:schemas-microsoft-com:vml" xmlns:wp14="http://schemas.microsoft.com/office/word/2010/wordprocessingDrawing" xmlns:wp="http://schemas.openxmlformats.org/drawingml/2006/wordprocessingDrawing" xmlns:w10="urn:schemas-microsoft-com:office:word" xmlns:w="http://schemas.openxmlformats.org/wordprocessingml/2006/main" xmlns:w14="http://schemas.microsoft.com/office/word/2010/wordml" xmlns:w15="http://schemas.microsoft.com/office/word/2012/wordml" xmlns:w16se="http://schemas.microsoft.com/office/word/2015/wordml/symex" xmlns:wpg="http://schemas.microsoft.com/office/word/2010/wordprocessingGroup" xmlns:wpi="http://schemas.microsoft.com/office/word/2010/wordprocessingInk" xmlns:wne="http://schemas.microsoft.com/office/word/2006/wordml" xmlns:wps="http://schemas.microsoft.com/office/word/2010/wordprocessingShape" mc:Ignorable="w14 w15 w16se wp14">
+<w:hdr xmlns:wpc="http://schemas.microsoft.com/office/word/2010/wordprocessingCanvas" xmlns:cx="http://schemas.microsoft.com/office/drawing/2014/chartex" xmlns:cx1="http://schemas.microsoft.com/office/drawing/2015/9/8/chartex" xmlns:mc="http://schemas.openxmlformats.org/markup-compatibility/2006" xmlns:o="urn:schemas-microsoft-com:office:office" xmlns:r="http://schemas.openxmlformats.org/officeDocument/2006/relationships" xmlns:m="http://schemas.openxmlformats.org/officeDocument/2006/math" xmlns:v="urn:schemas-microsoft-com:vml" xmlns:wp14="http://schemas.microsoft.com/office/word/2010/wordprocessingDrawing" xmlns:wp="http://schemas.openxmlformats.org/drawingml/2006/wordprocessingDrawing" xmlns:w10="urn:schemas-microsoft-com:office:word" xmlns:w="http://schemas.openxmlformats.org/wordprocessingml/2006/main" xmlns:w14="http://schemas.microsoft.com/office/word/2010/wordml" xmlns:w15="http://schemas.microsoft.com/office/word/2012/wordml" xmlns:w16se="http://schemas.microsoft.com/office/word/2015/wordml/symex" xmlns:wpg="http://schemas.microsoft.com/office/word/2010/wordprocessingGroup" xmlns:wpi="http://schemas.microsoft.com/office/word/2010/wordprocessingInk" xmlns:wne="http://schemas.microsoft.com/office/word/2006/wordml" xmlns:wps="http://schemas.microsoft.com/office/word/2010/wordprocessingShape" mc:Ignorable="w14 w15 w16se wp14">
   <w:p>
     <w:pPr>
       <w:pStyle w:val="Header"/>
@@ -33064,7 +32682,7 @@
 </file>
 
 <file path=word/numbering.xml><?xml version="1.0" encoding="utf-8"?>
-<w:numbering xmlns:wpc="http://schemas.microsoft.com/office/word/2010/wordprocessingCanvas" xmlns:cx="http://schemas.microsoft.com/office/drawing/2014/chartex" xmlns:mc="http://schemas.openxmlformats.org/markup-compatibility/2006" xmlns:o="urn:schemas-microsoft-com:office:office" xmlns:r="http://schemas.openxmlformats.org/officeDocument/2006/relationships" xmlns:m="http://schemas.openxmlformats.org/officeDocument/2006/math" xmlns:v="urn:schemas-microsoft-com:vml" xmlns:wp14="http://schemas.microsoft.com/office/word/2010/wordprocessingDrawing" xmlns:wp="http://schemas.openxmlformats.org/drawingml/2006/wordprocessingDrawing" xmlns:w10="urn:schemas-microsoft-com:office:word" xmlns:w="http://schemas.openxmlformats.org/wordprocessingml/2006/main" xmlns:w14="http://schemas.microsoft.com/office/word/2010/wordml" xmlns:w15="http://schemas.microsoft.com/office/word/2012/wordml" xmlns:w16se="http://schemas.microsoft.com/office/word/2015/wordml/symex" xmlns:wpg="http://schemas.microsoft.com/office/word/2010/wordprocessingGroup" xmlns:wpi="http://schemas.microsoft.com/office/word/2010/wordprocessingInk" xmlns:wne="http://schemas.microsoft.com/office/word/2006/wordml" xmlns:wps="http://schemas.microsoft.com/office/word/2010/wordprocessingShape" mc:Ignorable="w14 w15 w16se wp14">
+<w:numbering xmlns:wpc="http://schemas.microsoft.com/office/word/2010/wordprocessingCanvas" xmlns:cx="http://schemas.microsoft.com/office/drawing/2014/chartex" xmlns:cx1="http://schemas.microsoft.com/office/drawing/2015/9/8/chartex" xmlns:mc="http://schemas.openxmlformats.org/markup-compatibility/2006" xmlns:o="urn:schemas-microsoft-com:office:office" xmlns:r="http://schemas.openxmlformats.org/officeDocument/2006/relationships" xmlns:m="http://schemas.openxmlformats.org/officeDocument/2006/math" xmlns:v="urn:schemas-microsoft-com:vml" xmlns:wp14="http://schemas.microsoft.com/office/word/2010/wordprocessingDrawing" xmlns:wp="http://schemas.openxmlformats.org/drawingml/2006/wordprocessingDrawing" xmlns:w10="urn:schemas-microsoft-com:office:word" xmlns:w="http://schemas.openxmlformats.org/wordprocessingml/2006/main" xmlns:w14="http://schemas.microsoft.com/office/word/2010/wordml" xmlns:w15="http://schemas.microsoft.com/office/word/2012/wordml" xmlns:w16se="http://schemas.microsoft.com/office/word/2015/wordml/symex" xmlns:wpg="http://schemas.microsoft.com/office/word/2010/wordprocessingGroup" xmlns:wpi="http://schemas.microsoft.com/office/word/2010/wordprocessingInk" xmlns:wne="http://schemas.microsoft.com/office/word/2006/wordml" xmlns:wps="http://schemas.microsoft.com/office/word/2010/wordprocessingShape" mc:Ignorable="w14 w15 w16se wp14">
   <w:abstractNum w:abstractNumId="0" w15:restartNumberingAfterBreak="0">
     <w:nsid w:val="004F060D"/>
     <w:multiLevelType w:val="hybridMultilevel"/>
@@ -33179,6 +32797,120 @@
     </w:lvl>
   </w:abstractNum>
   <w:abstractNum w:abstractNumId="1" w15:restartNumberingAfterBreak="0">
+    <w:nsid w:val="1AF31917"/>
+    <w:multiLevelType w:val="hybridMultilevel"/>
+    <w:tmpl w:val="F6E8D200"/>
+    <w:lvl w:ilvl="0" w:tplc="6470B120">
+      <w:start w:val="1"/>
+      <w:numFmt w:val="bullet"/>
+      <w:pStyle w:val="ListParagraph"/>
+      <w:lvlText w:val=""/>
+      <w:lvlJc w:val="left"/>
+      <w:pPr>
+        <w:ind w:left="720" w:hanging="360"/>
+      </w:pPr>
+      <w:rPr>
+        <w:rFonts w:ascii="Symbol" w:hAnsi="Symbol" w:hint="default"/>
+      </w:rPr>
+    </w:lvl>
+    <w:lvl w:ilvl="1" w:tplc="04090003" w:tentative="1">
+      <w:start w:val="1"/>
+      <w:numFmt w:val="bullet"/>
+      <w:lvlText w:val="o"/>
+      <w:lvlJc w:val="left"/>
+      <w:pPr>
+        <w:ind w:left="1440" w:hanging="360"/>
+      </w:pPr>
+      <w:rPr>
+        <w:rFonts w:ascii="Courier New" w:hAnsi="Courier New" w:cs="Courier New" w:hint="default"/>
+      </w:rPr>
+    </w:lvl>
+    <w:lvl w:ilvl="2" w:tplc="04090005" w:tentative="1">
+      <w:start w:val="1"/>
+      <w:numFmt w:val="bullet"/>
+      <w:lvlText w:val=""/>
+      <w:lvlJc w:val="left"/>
+      <w:pPr>
+        <w:ind w:left="2160" w:hanging="360"/>
+      </w:pPr>
+      <w:rPr>
+        <w:rFonts w:ascii="Wingdings" w:hAnsi="Wingdings" w:hint="default"/>
+      </w:rPr>
+    </w:lvl>
+    <w:lvl w:ilvl="3" w:tplc="04090001" w:tentative="1">
+      <w:start w:val="1"/>
+      <w:numFmt w:val="bullet"/>
+      <w:lvlText w:val=""/>
+      <w:lvlJc w:val="left"/>
+      <w:pPr>
+        <w:ind w:left="2880" w:hanging="360"/>
+      </w:pPr>
+      <w:rPr>
+        <w:rFonts w:ascii="Symbol" w:hAnsi="Symbol" w:hint="default"/>
+      </w:rPr>
+    </w:lvl>
+    <w:lvl w:ilvl="4" w:tplc="04090003" w:tentative="1">
+      <w:start w:val="1"/>
+      <w:numFmt w:val="bullet"/>
+      <w:lvlText w:val="o"/>
+      <w:lvlJc w:val="left"/>
+      <w:pPr>
+        <w:ind w:left="3600" w:hanging="360"/>
+      </w:pPr>
+      <w:rPr>
+        <w:rFonts w:ascii="Courier New" w:hAnsi="Courier New" w:cs="Courier New" w:hint="default"/>
+      </w:rPr>
+    </w:lvl>
+    <w:lvl w:ilvl="5" w:tplc="04090005" w:tentative="1">
+      <w:start w:val="1"/>
+      <w:numFmt w:val="bullet"/>
+      <w:lvlText w:val=""/>
+      <w:lvlJc w:val="left"/>
+      <w:pPr>
+        <w:ind w:left="4320" w:hanging="360"/>
+      </w:pPr>
+      <w:rPr>
+        <w:rFonts w:ascii="Wingdings" w:hAnsi="Wingdings" w:hint="default"/>
+      </w:rPr>
+    </w:lvl>
+    <w:lvl w:ilvl="6" w:tplc="04090001" w:tentative="1">
+      <w:start w:val="1"/>
+      <w:numFmt w:val="bullet"/>
+      <w:lvlText w:val=""/>
+      <w:lvlJc w:val="left"/>
+      <w:pPr>
+        <w:ind w:left="5040" w:hanging="360"/>
+      </w:pPr>
+      <w:rPr>
+        <w:rFonts w:ascii="Symbol" w:hAnsi="Symbol" w:hint="default"/>
+      </w:rPr>
+    </w:lvl>
+    <w:lvl w:ilvl="7" w:tplc="04090003" w:tentative="1">
+      <w:start w:val="1"/>
+      <w:numFmt w:val="bullet"/>
+      <w:lvlText w:val="o"/>
+      <w:lvlJc w:val="left"/>
+      <w:pPr>
+        <w:ind w:left="5760" w:hanging="360"/>
+      </w:pPr>
+      <w:rPr>
+        <w:rFonts w:ascii="Courier New" w:hAnsi="Courier New" w:cs="Courier New" w:hint="default"/>
+      </w:rPr>
+    </w:lvl>
+    <w:lvl w:ilvl="8" w:tplc="04090005" w:tentative="1">
+      <w:start w:val="1"/>
+      <w:numFmt w:val="bullet"/>
+      <w:lvlText w:val=""/>
+      <w:lvlJc w:val="left"/>
+      <w:pPr>
+        <w:ind w:left="6480" w:hanging="360"/>
+      </w:pPr>
+      <w:rPr>
+        <w:rFonts w:ascii="Wingdings" w:hAnsi="Wingdings" w:hint="default"/>
+      </w:rPr>
+    </w:lvl>
+  </w:abstractNum>
+  <w:abstractNum w:abstractNumId="2" w15:restartNumberingAfterBreak="0">
     <w:nsid w:val="1F4C65C8"/>
     <w:multiLevelType w:val="multilevel"/>
     <w:tmpl w:val="A1F4BAEC"/>
@@ -33293,7 +33025,7 @@
       </w:pPr>
     </w:lvl>
   </w:abstractNum>
-  <w:abstractNum w:abstractNumId="2" w15:restartNumberingAfterBreak="0">
+  <w:abstractNum w:abstractNumId="3" w15:restartNumberingAfterBreak="0">
     <w:nsid w:val="252075E1"/>
     <w:multiLevelType w:val="hybridMultilevel"/>
     <w:tmpl w:val="08BEACB4"/>
@@ -33406,7 +33138,7 @@
       </w:rPr>
     </w:lvl>
   </w:abstractNum>
-  <w:abstractNum w:abstractNumId="3" w15:restartNumberingAfterBreak="0">
+  <w:abstractNum w:abstractNumId="4" w15:restartNumberingAfterBreak="0">
     <w:nsid w:val="2CDA51F4"/>
     <w:multiLevelType w:val="hybridMultilevel"/>
     <w:tmpl w:val="9786793E"/>
@@ -33492,14 +33224,13 @@
       </w:pPr>
     </w:lvl>
   </w:abstractNum>
-  <w:abstractNum w:abstractNumId="4" w15:restartNumberingAfterBreak="0">
+  <w:abstractNum w:abstractNumId="5" w15:restartNumberingAfterBreak="0">
     <w:nsid w:val="4BB22EBA"/>
     <w:multiLevelType w:val="hybridMultilevel"/>
     <w:tmpl w:val="719ABFCE"/>
     <w:lvl w:ilvl="0" w:tplc="91F0187C">
       <w:start w:val="1"/>
       <w:numFmt w:val="bullet"/>
-      <w:pStyle w:val="ListParagraph"/>
       <w:lvlText w:val=""/>
       <w:lvlJc w:val="left"/>
       <w:pPr>
@@ -33607,19 +33338,22 @@
     </w:lvl>
   </w:abstractNum>
   <w:num w:numId="1">
-    <w:abstractNumId w:val="1"/>
+    <w:abstractNumId w:val="2"/>
   </w:num>
   <w:num w:numId="2">
+    <w:abstractNumId w:val="4"/>
+  </w:num>
+  <w:num w:numId="3">
     <w:abstractNumId w:val="3"/>
   </w:num>
-  <w:num w:numId="3">
-    <w:abstractNumId w:val="2"/>
-  </w:num>
   <w:num w:numId="4">
-    <w:abstractNumId w:val="4"/>
+    <w:abstractNumId w:val="5"/>
   </w:num>
   <w:num w:numId="5">
     <w:abstractNumId w:val="0"/>
+  </w:num>
+  <w:num w:numId="6">
+    <w:abstractNumId w:val="1"/>
   </w:num>
 </w:numbering>
 </file>
@@ -34212,10 +33946,10 @@
     <w:autoRedefine/>
     <w:uiPriority w:val="34"/>
     <w:qFormat/>
-    <w:rsid w:val="00941F5F"/>
+    <w:rsid w:val="00756A05"/>
     <w:pPr>
       <w:numPr>
-        <w:numId w:val="4"/>
+        <w:numId w:val="6"/>
       </w:numPr>
       <w:spacing w:after="1560" w:line="360" w:lineRule="auto"/>
       <w:contextualSpacing/>
@@ -34906,7 +34640,7 @@
 </file>
 
 <file path=customXml/itemProps1.xml><?xml version="1.0" encoding="utf-8"?>
-<ds:datastoreItem xmlns:ds="http://schemas.openxmlformats.org/officeDocument/2006/customXml" ds:itemID="{1E870E29-BF46-4F3B-885F-47CAF2C6DD9E}">
+<ds:datastoreItem xmlns:ds="http://schemas.openxmlformats.org/officeDocument/2006/customXml" ds:itemID="{7FCAC5C0-05B1-497C-86CB-01C247C46C31}">
   <ds:schemaRefs>
     <ds:schemaRef ds:uri="http://schemas.openxmlformats.org/officeDocument/2006/bibliography"/>
   </ds:schemaRefs>

</xml_diff>